<commit_message>
correction probleme variable crea compte, avancée memoire
</commit_message>
<xml_diff>
--- a/Conception/Mémoire.docx
+++ b/Conception/Mémoire.docx
@@ -1240,7 +1240,7 @@
                     </pic:cNvPicPr>
                   </pic:nvPicPr>
                   <pic:blipFill>
-                    <a:blip r:embed="rId6">
+                    <a:blip r:embed="rId8">
                       <a:extLst>
                         <a:ext uri="{28A0092B-C50C-407E-A947-70E740481C1C}">
                           <a14:useLocalDpi xmlns:a14="http://schemas.microsoft.com/office/drawing/2010/main" val="0"/>
@@ -2078,7 +2078,7 @@
                     <pic:cNvPicPr/>
                   </pic:nvPicPr>
                   <pic:blipFill>
-                    <a:blip r:embed="rId7">
+                    <a:blip r:embed="rId9">
                       <a:extLst>
                         <a:ext uri="{28A0092B-C50C-407E-A947-70E740481C1C}">
                           <a14:useLocalDpi xmlns:a14="http://schemas.microsoft.com/office/drawing/2010/main" val="0"/>
@@ -2149,55 +2149,31 @@
           <w:sz w:val="32"/>
           <w:szCs w:val="32"/>
         </w:rPr>
-        <w:t xml:space="preserve">Dans </w:t>
-      </w:r>
-      <w:r>
-        <w:rPr>
-          <w:rFonts w:ascii="Arial" w:hAnsi="Arial" w:cs="Arial"/>
-          <w:sz w:val="32"/>
-          <w:szCs w:val="32"/>
-        </w:rPr>
-        <w:t>les</w:t>
-      </w:r>
-      <w:r>
-        <w:rPr>
-          <w:rFonts w:ascii="Arial" w:hAnsi="Arial" w:cs="Arial"/>
-          <w:sz w:val="32"/>
-          <w:szCs w:val="32"/>
-        </w:rPr>
-        <w:t xml:space="preserve"> partie</w:t>
-      </w:r>
-      <w:r>
-        <w:rPr>
-          <w:rFonts w:ascii="Arial" w:hAnsi="Arial" w:cs="Arial"/>
-          <w:sz w:val="32"/>
-          <w:szCs w:val="32"/>
-        </w:rPr>
-        <w:t>s suivantes</w:t>
-      </w:r>
-      <w:r>
-        <w:rPr>
-          <w:rFonts w:ascii="Arial" w:hAnsi="Arial" w:cs="Arial"/>
-          <w:sz w:val="32"/>
-          <w:szCs w:val="32"/>
-        </w:rPr>
-        <w:t xml:space="preserve"> seront présentés les diagrammes d’activité </w:t>
-      </w:r>
-      <w:r>
-        <w:rPr>
-          <w:rFonts w:ascii="Arial" w:hAnsi="Arial" w:cs="Arial"/>
-          <w:sz w:val="32"/>
-          <w:szCs w:val="32"/>
-        </w:rPr>
-        <w:t xml:space="preserve">et de séquence </w:t>
-      </w:r>
-      <w:r>
-        <w:rPr>
-          <w:rFonts w:ascii="Arial" w:hAnsi="Arial" w:cs="Arial"/>
-          <w:sz w:val="32"/>
-          <w:szCs w:val="32"/>
-        </w:rPr>
-        <w:t>des fonctions suivantes : création de compte, connexion, déconnexion, modification du compte et suppression du compte. Ces fonctions me permettront d’illustrer chaque partie du CRUD.</w:t>
+        <w:t>Dans la partie</w:t>
+      </w:r>
+      <w:r>
+        <w:rPr>
+          <w:rFonts w:ascii="Arial" w:hAnsi="Arial" w:cs="Arial"/>
+          <w:sz w:val="32"/>
+          <w:szCs w:val="32"/>
+        </w:rPr>
+        <w:t xml:space="preserve"> suivant</w:t>
+      </w:r>
+      <w:r>
+        <w:rPr>
+          <w:rFonts w:ascii="Arial" w:hAnsi="Arial" w:cs="Arial"/>
+          <w:sz w:val="32"/>
+          <w:szCs w:val="32"/>
+        </w:rPr>
+        <w:t>e</w:t>
+      </w:r>
+      <w:r>
+        <w:rPr>
+          <w:rFonts w:ascii="Arial" w:hAnsi="Arial" w:cs="Arial"/>
+          <w:sz w:val="32"/>
+          <w:szCs w:val="32"/>
+        </w:rPr>
+        <w:t xml:space="preserve"> seront présentés les diagrammes d’activité et de séquence des fonctions suivantes : création de compte, connexion, déconnexion, modification du compte et suppression du compte. Ces fonctions me permettront d’illustrer chaque partie du CRUD.</w:t>
       </w:r>
     </w:p>
     <w:p>
@@ -2294,7 +2270,7 @@
                     <pic:cNvPicPr/>
                   </pic:nvPicPr>
                   <pic:blipFill>
-                    <a:blip r:embed="rId8">
+                    <a:blip r:embed="rId10">
                       <a:extLst>
                         <a:ext uri="{28A0092B-C50C-407E-A947-70E740481C1C}">
                           <a14:useLocalDpi xmlns:a14="http://schemas.microsoft.com/office/drawing/2010/main" val="0"/>
@@ -2356,7 +2332,7 @@
                     <pic:cNvPicPr/>
                   </pic:nvPicPr>
                   <pic:blipFill>
-                    <a:blip r:embed="rId9">
+                    <a:blip r:embed="rId11">
                       <a:extLst>
                         <a:ext uri="{28A0092B-C50C-407E-A947-70E740481C1C}">
                           <a14:useLocalDpi xmlns:a14="http://schemas.microsoft.com/office/drawing/2010/main" val="0"/>
@@ -2547,7 +2523,7 @@
                     <pic:cNvPicPr/>
                   </pic:nvPicPr>
                   <pic:blipFill>
-                    <a:blip r:embed="rId10">
+                    <a:blip r:embed="rId12">
                       <a:extLst>
                         <a:ext uri="{28A0092B-C50C-407E-A947-70E740481C1C}">
                           <a14:useLocalDpi xmlns:a14="http://schemas.microsoft.com/office/drawing/2010/main" val="0"/>
@@ -2609,7 +2585,7 @@
                     <pic:cNvPicPr/>
                   </pic:nvPicPr>
                   <pic:blipFill>
-                    <a:blip r:embed="rId11">
+                    <a:blip r:embed="rId13">
                       <a:extLst>
                         <a:ext uri="{28A0092B-C50C-407E-A947-70E740481C1C}">
                           <a14:useLocalDpi xmlns:a14="http://schemas.microsoft.com/office/drawing/2010/main" val="0"/>
@@ -2800,7 +2776,7 @@
                     <pic:cNvPicPr/>
                   </pic:nvPicPr>
                   <pic:blipFill>
-                    <a:blip r:embed="rId12">
+                    <a:blip r:embed="rId14">
                       <a:extLst>
                         <a:ext uri="{28A0092B-C50C-407E-A947-70E740481C1C}">
                           <a14:useLocalDpi xmlns:a14="http://schemas.microsoft.com/office/drawing/2010/main" val="0"/>
@@ -2861,7 +2837,7 @@
                     <pic:cNvPicPr/>
                   </pic:nvPicPr>
                   <pic:blipFill>
-                    <a:blip r:embed="rId13">
+                    <a:blip r:embed="rId15">
                       <a:extLst>
                         <a:ext uri="{28A0092B-C50C-407E-A947-70E740481C1C}">
                           <a14:useLocalDpi xmlns:a14="http://schemas.microsoft.com/office/drawing/2010/main" val="0"/>
@@ -2962,7 +2938,7 @@
                     <pic:cNvPicPr/>
                   </pic:nvPicPr>
                   <pic:blipFill>
-                    <a:blip r:embed="rId14">
+                    <a:blip r:embed="rId16">
                       <a:extLst>
                         <a:ext uri="{28A0092B-C50C-407E-A947-70E740481C1C}">
                           <a14:useLocalDpi xmlns:a14="http://schemas.microsoft.com/office/drawing/2010/main" val="0"/>
@@ -3034,7 +3010,7 @@
                     <pic:cNvPicPr/>
                   </pic:nvPicPr>
                   <pic:blipFill>
-                    <a:blip r:embed="rId15">
+                    <a:blip r:embed="rId17">
                       <a:extLst>
                         <a:ext uri="{28A0092B-C50C-407E-A947-70E740481C1C}">
                           <a14:useLocalDpi xmlns:a14="http://schemas.microsoft.com/office/drawing/2010/main" val="0"/>
@@ -3225,7 +3201,7 @@
                     <pic:cNvPicPr/>
                   </pic:nvPicPr>
                   <pic:blipFill>
-                    <a:blip r:embed="rId16">
+                    <a:blip r:embed="rId18">
                       <a:extLst>
                         <a:ext uri="{28A0092B-C50C-407E-A947-70E740481C1C}">
                           <a14:useLocalDpi xmlns:a14="http://schemas.microsoft.com/office/drawing/2010/main" val="0"/>
@@ -3286,7 +3262,7 @@
                     <pic:cNvPicPr/>
                   </pic:nvPicPr>
                   <pic:blipFill>
-                    <a:blip r:embed="rId17">
+                    <a:blip r:embed="rId19">
                       <a:extLst>
                         <a:ext uri="{28A0092B-C50C-407E-A947-70E740481C1C}">
                           <a14:useLocalDpi xmlns:a14="http://schemas.microsoft.com/office/drawing/2010/main" val="0"/>
@@ -3394,7 +3370,7 @@
                     <pic:cNvPicPr/>
                   </pic:nvPicPr>
                   <pic:blipFill>
-                    <a:blip r:embed="rId18">
+                    <a:blip r:embed="rId20">
                       <a:extLst>
                         <a:ext uri="{28A0092B-C50C-407E-A947-70E740481C1C}">
                           <a14:useLocalDpi xmlns:a14="http://schemas.microsoft.com/office/drawing/2010/main" val="0"/>
@@ -3454,7 +3430,7 @@
                     <pic:cNvPicPr/>
                   </pic:nvPicPr>
                   <pic:blipFill>
-                    <a:blip r:embed="rId19">
+                    <a:blip r:embed="rId21">
                       <a:extLst>
                         <a:ext uri="{28A0092B-C50C-407E-A947-70E740481C1C}">
                           <a14:useLocalDpi xmlns:a14="http://schemas.microsoft.com/office/drawing/2010/main" val="0"/>
@@ -3591,10 +3567,1120 @@
           <w:szCs w:val="32"/>
         </w:rPr>
       </w:pPr>
+      <w:r>
+        <w:rPr>
+          <w:rFonts w:ascii="Arial" w:hAnsi="Arial" w:cs="Arial"/>
+          <w:noProof/>
+          <w:sz w:val="32"/>
+          <w:szCs w:val="32"/>
+          <w:lang w:eastAsia="fr-FR"/>
+        </w:rPr>
+        <w:drawing>
+          <wp:inline distT="0" distB="0" distL="0" distR="0">
+            <wp:extent cx="6188710" cy="1792605"/>
+            <wp:effectExtent l="0" t="0" r="2540" b="0"/>
+            <wp:docPr id="16" name="Image 16"/>
+            <wp:cNvGraphicFramePr>
+              <a:graphicFrameLocks xmlns:a="http://schemas.openxmlformats.org/drawingml/2006/main" noChangeAspect="1"/>
+            </wp:cNvGraphicFramePr>
+            <a:graphic xmlns:a="http://schemas.openxmlformats.org/drawingml/2006/main">
+              <a:graphicData uri="http://schemas.openxmlformats.org/drawingml/2006/picture">
+                <pic:pic xmlns:pic="http://schemas.openxmlformats.org/drawingml/2006/picture">
+                  <pic:nvPicPr>
+                    <pic:cNvPr id="16" name="MCD.PNG"/>
+                    <pic:cNvPicPr/>
+                  </pic:nvPicPr>
+                  <pic:blipFill>
+                    <a:blip r:embed="rId22" cstate="print">
+                      <a:extLst>
+                        <a:ext uri="{28A0092B-C50C-407E-A947-70E740481C1C}">
+                          <a14:useLocalDpi xmlns:a14="http://schemas.microsoft.com/office/drawing/2010/main" val="0"/>
+                        </a:ext>
+                      </a:extLst>
+                    </a:blip>
+                    <a:stretch>
+                      <a:fillRect/>
+                    </a:stretch>
+                  </pic:blipFill>
+                  <pic:spPr>
+                    <a:xfrm>
+                      <a:off x="0" y="0"/>
+                      <a:ext cx="6188710" cy="1792605"/>
+                    </a:xfrm>
+                    <a:prstGeom prst="rect">
+                      <a:avLst/>
+                    </a:prstGeom>
+                  </pic:spPr>
+                </pic:pic>
+              </a:graphicData>
+            </a:graphic>
+          </wp:inline>
+        </w:drawing>
+      </w:r>
+    </w:p>
+    <w:p>
+      <w:pPr>
+        <w:pStyle w:val="Sous-titre"/>
+        <w:rPr>
+          <w:rFonts w:ascii="Arial" w:hAnsi="Arial" w:cs="Arial"/>
+          <w:color w:val="2E74B5" w:themeColor="accent1" w:themeShade="BF"/>
+          <w:sz w:val="36"/>
+          <w:u w:val="single"/>
+        </w:rPr>
+      </w:pPr>
+      <w:r>
+        <w:rPr>
+          <w:rFonts w:ascii="Arial" w:hAnsi="Arial" w:cs="Arial"/>
+          <w:color w:val="2E74B5" w:themeColor="accent1" w:themeShade="BF"/>
+          <w:sz w:val="36"/>
+          <w:u w:val="single"/>
+        </w:rPr>
+        <w:t>MLD</w:t>
+      </w:r>
+    </w:p>
+    <w:p>
+      <w:r>
+        <w:rPr>
+          <w:noProof/>
+          <w:lang w:eastAsia="fr-FR"/>
+        </w:rPr>
+        <w:drawing>
+          <wp:inline distT="0" distB="0" distL="0" distR="0">
+            <wp:extent cx="6188710" cy="1859280"/>
+            <wp:effectExtent l="0" t="0" r="2540" b="7620"/>
+            <wp:docPr id="18" name="Image 18"/>
+            <wp:cNvGraphicFramePr>
+              <a:graphicFrameLocks xmlns:a="http://schemas.openxmlformats.org/drawingml/2006/main" noChangeAspect="1"/>
+            </wp:cNvGraphicFramePr>
+            <a:graphic xmlns:a="http://schemas.openxmlformats.org/drawingml/2006/main">
+              <a:graphicData uri="http://schemas.openxmlformats.org/drawingml/2006/picture">
+                <pic:pic xmlns:pic="http://schemas.openxmlformats.org/drawingml/2006/picture">
+                  <pic:nvPicPr>
+                    <pic:cNvPr id="18" name="MLD.PNG"/>
+                    <pic:cNvPicPr/>
+                  </pic:nvPicPr>
+                  <pic:blipFill>
+                    <a:blip r:embed="rId23" cstate="print">
+                      <a:extLst>
+                        <a:ext uri="{28A0092B-C50C-407E-A947-70E740481C1C}">
+                          <a14:useLocalDpi xmlns:a14="http://schemas.microsoft.com/office/drawing/2010/main" val="0"/>
+                        </a:ext>
+                      </a:extLst>
+                    </a:blip>
+                    <a:stretch>
+                      <a:fillRect/>
+                    </a:stretch>
+                  </pic:blipFill>
+                  <pic:spPr>
+                    <a:xfrm>
+                      <a:off x="0" y="0"/>
+                      <a:ext cx="6188710" cy="1859280"/>
+                    </a:xfrm>
+                    <a:prstGeom prst="rect">
+                      <a:avLst/>
+                    </a:prstGeom>
+                  </pic:spPr>
+                </pic:pic>
+              </a:graphicData>
+            </a:graphic>
+          </wp:inline>
+        </w:drawing>
+      </w:r>
+    </w:p>
+    <w:p>
+      <w:pPr>
+        <w:pStyle w:val="Sous-titre"/>
+        <w:rPr>
+          <w:rFonts w:ascii="Arial" w:hAnsi="Arial" w:cs="Arial"/>
+          <w:color w:val="2E74B5" w:themeColor="accent1" w:themeShade="BF"/>
+          <w:sz w:val="36"/>
+          <w:u w:val="single"/>
+        </w:rPr>
+      </w:pPr>
+      <w:r>
+        <w:rPr>
+          <w:rFonts w:ascii="Arial" w:hAnsi="Arial" w:cs="Arial"/>
+          <w:color w:val="2E74B5" w:themeColor="accent1" w:themeShade="BF"/>
+          <w:sz w:val="36"/>
+          <w:u w:val="single"/>
+        </w:rPr>
+        <w:t>Arborescence</w:t>
+      </w:r>
+    </w:p>
+    <w:p/>
+    <w:p>
+      <w:pPr>
+        <w:pStyle w:val="Sous-titre"/>
+        <w:rPr>
+          <w:rFonts w:ascii="Arial" w:hAnsi="Arial" w:cs="Arial"/>
+          <w:color w:val="2E74B5" w:themeColor="accent1" w:themeShade="BF"/>
+          <w:sz w:val="36"/>
+          <w:u w:val="single"/>
+        </w:rPr>
+      </w:pPr>
+      <w:r>
+        <w:rPr>
+          <w:rFonts w:ascii="Arial" w:hAnsi="Arial" w:cs="Arial"/>
+          <w:color w:val="2E74B5" w:themeColor="accent1" w:themeShade="BF"/>
+          <w:sz w:val="36"/>
+          <w:u w:val="single"/>
+        </w:rPr>
+        <w:t>Outils techniques utilisés</w:t>
+      </w:r>
+    </w:p>
+    <w:p>
+      <w:pPr>
+        <w:rPr>
+          <w:rFonts w:ascii="Arial" w:hAnsi="Arial" w:cs="Arial"/>
+          <w:sz w:val="32"/>
+        </w:rPr>
+      </w:pPr>
+      <w:r>
+        <w:rPr>
+          <w:rFonts w:ascii="Arial" w:hAnsi="Arial" w:cs="Arial"/>
+          <w:sz w:val="32"/>
+        </w:rPr>
+        <w:t xml:space="preserve">Pour mettre en œuvre ce projet, la partie front-end sera réalisée en HTML CSS, avec des éléments en </w:t>
+      </w:r>
+      <w:proofErr w:type="spellStart"/>
+      <w:r>
+        <w:rPr>
+          <w:rFonts w:ascii="Arial" w:hAnsi="Arial" w:cs="Arial"/>
+          <w:sz w:val="32"/>
+        </w:rPr>
+        <w:t>Javascript</w:t>
+      </w:r>
+      <w:proofErr w:type="spellEnd"/>
+      <w:r>
+        <w:rPr>
+          <w:rFonts w:ascii="Arial" w:hAnsi="Arial" w:cs="Arial"/>
+          <w:sz w:val="32"/>
+        </w:rPr>
+        <w:t xml:space="preserve"> pour gérer certains éléments dynamiques. La partie back-end sera quant à elle réalisé avec une structure suivant le modèle MVC en PHP. Le tout sera connecté à une base de donnée SQL accessible via des requêtes en MySQL et administrable grâce à </w:t>
+      </w:r>
+      <w:proofErr w:type="spellStart"/>
+      <w:r>
+        <w:rPr>
+          <w:rFonts w:ascii="Arial" w:hAnsi="Arial" w:cs="Arial"/>
+          <w:sz w:val="32"/>
+        </w:rPr>
+        <w:t>phpMyAdmin</w:t>
+      </w:r>
+      <w:proofErr w:type="spellEnd"/>
+      <w:r>
+        <w:rPr>
+          <w:rFonts w:ascii="Arial" w:hAnsi="Arial" w:cs="Arial"/>
+          <w:sz w:val="32"/>
+        </w:rPr>
+        <w:t>.</w:t>
+      </w:r>
+    </w:p>
+    <w:p>
+      <w:pPr>
+        <w:rPr>
+          <w:rFonts w:ascii="Arial" w:hAnsi="Arial" w:cs="Arial"/>
+          <w:sz w:val="32"/>
+        </w:rPr>
+      </w:pPr>
+      <w:r>
+        <w:rPr>
+          <w:rFonts w:ascii="Arial" w:hAnsi="Arial" w:cs="Arial"/>
+          <w:sz w:val="32"/>
+        </w:rPr>
+        <w:t xml:space="preserve">Le code sera développé via Visual Studio Code, sauvegardé et </w:t>
+      </w:r>
+      <w:proofErr w:type="spellStart"/>
+      <w:r>
+        <w:rPr>
+          <w:rFonts w:ascii="Arial" w:hAnsi="Arial" w:cs="Arial"/>
+          <w:sz w:val="32"/>
+        </w:rPr>
+        <w:t>versionné</w:t>
+      </w:r>
+      <w:proofErr w:type="spellEnd"/>
+      <w:r>
+        <w:rPr>
+          <w:rFonts w:ascii="Arial" w:hAnsi="Arial" w:cs="Arial"/>
+          <w:sz w:val="32"/>
+        </w:rPr>
+        <w:t xml:space="preserve"> avec Git. Les requêtes de création de la base de donnée </w:t>
+      </w:r>
+      <w:r>
+        <w:rPr>
+          <w:rFonts w:ascii="Arial" w:hAnsi="Arial" w:cs="Arial"/>
+          <w:sz w:val="32"/>
+        </w:rPr>
+        <w:lastRenderedPageBreak/>
+        <w:t xml:space="preserve">seront faites via </w:t>
+      </w:r>
+      <w:proofErr w:type="spellStart"/>
+      <w:r>
+        <w:rPr>
+          <w:rFonts w:ascii="Arial" w:hAnsi="Arial" w:cs="Arial"/>
+          <w:sz w:val="32"/>
+        </w:rPr>
+        <w:t>MySQLWorkbench</w:t>
+      </w:r>
+      <w:proofErr w:type="spellEnd"/>
+      <w:r>
+        <w:rPr>
+          <w:rFonts w:ascii="Arial" w:hAnsi="Arial" w:cs="Arial"/>
+          <w:sz w:val="32"/>
+        </w:rPr>
+        <w:t>.</w:t>
+      </w:r>
+      <w:r>
+        <w:rPr>
+          <w:rFonts w:ascii="Arial" w:hAnsi="Arial" w:cs="Arial"/>
+          <w:sz w:val="32"/>
+        </w:rPr>
+        <w:t xml:space="preserve"> Le site sera hébergé sur un serveur local créé via </w:t>
+      </w:r>
+      <w:proofErr w:type="spellStart"/>
+      <w:r>
+        <w:rPr>
+          <w:rFonts w:ascii="Arial" w:hAnsi="Arial" w:cs="Arial"/>
+          <w:sz w:val="32"/>
+        </w:rPr>
+        <w:t>Wamp</w:t>
+      </w:r>
+      <w:proofErr w:type="spellEnd"/>
+      <w:r>
+        <w:rPr>
+          <w:rFonts w:ascii="Arial" w:hAnsi="Arial" w:cs="Arial"/>
+          <w:sz w:val="32"/>
+        </w:rPr>
+        <w:t>.</w:t>
+      </w:r>
+      <w:r>
+        <w:rPr>
+          <w:rFonts w:ascii="Arial" w:hAnsi="Arial" w:cs="Arial"/>
+          <w:sz w:val="32"/>
+        </w:rPr>
+        <w:t xml:space="preserve"> </w:t>
+      </w:r>
+    </w:p>
+    <w:p>
+      <w:pPr>
+        <w:rPr>
+          <w:rFonts w:ascii="Arial" w:hAnsi="Arial" w:cs="Arial"/>
+          <w:sz w:val="32"/>
+        </w:rPr>
+      </w:pPr>
+    </w:p>
+    <w:p>
+      <w:pPr>
+        <w:pStyle w:val="Sous-titre"/>
+        <w:rPr>
+          <w:rFonts w:ascii="Arial" w:hAnsi="Arial" w:cs="Arial"/>
+          <w:color w:val="2E74B5" w:themeColor="accent1" w:themeShade="BF"/>
+          <w:sz w:val="36"/>
+          <w:u w:val="single"/>
+        </w:rPr>
+      </w:pPr>
+      <w:r>
+        <w:rPr>
+          <w:rFonts w:ascii="Arial" w:hAnsi="Arial" w:cs="Arial"/>
+          <w:color w:val="2E74B5" w:themeColor="accent1" w:themeShade="BF"/>
+          <w:sz w:val="36"/>
+          <w:u w:val="single"/>
+        </w:rPr>
+        <w:t>Fonctionnalités</w:t>
+      </w:r>
+    </w:p>
+    <w:p>
+      <w:pPr>
+        <w:rPr>
+          <w:rFonts w:ascii="Arial" w:hAnsi="Arial" w:cs="Arial"/>
+          <w:sz w:val="32"/>
+        </w:rPr>
+      </w:pPr>
+      <w:r>
+        <w:rPr>
+          <w:rFonts w:ascii="Arial" w:hAnsi="Arial" w:cs="Arial"/>
+          <w:sz w:val="32"/>
+        </w:rPr>
+        <w:t xml:space="preserve">Les fonctionnalités choisies correspondent aux fonctions présentées précédemment </w:t>
+      </w:r>
+      <w:r>
+        <w:rPr>
+          <w:rFonts w:ascii="Arial" w:hAnsi="Arial" w:cs="Arial"/>
+          <w:sz w:val="32"/>
+        </w:rPr>
+        <w:t>dans les diagrammes, mais il faut au préalable présenter deux fonctions utilitaires nécessaires au fonctionnement de reste du projet : la connexion à la base de donnée et la validation des données.</w:t>
+      </w:r>
+    </w:p>
+    <w:p>
+      <w:pPr>
+        <w:rPr>
+          <w:rFonts w:ascii="Arial" w:hAnsi="Arial" w:cs="Arial"/>
+          <w:sz w:val="32"/>
+        </w:rPr>
+      </w:pPr>
+    </w:p>
+    <w:p>
+      <w:pPr>
+        <w:rPr>
+          <w:rFonts w:ascii="Arial" w:hAnsi="Arial" w:cs="Arial"/>
+          <w:sz w:val="32"/>
+        </w:rPr>
+      </w:pPr>
+      <w:r>
+        <w:rPr>
+          <w:rFonts w:ascii="Arial" w:hAnsi="Arial" w:cs="Arial"/>
+          <w:sz w:val="32"/>
+        </w:rPr>
+        <w:t xml:space="preserve">La connexion à la base de donnée est </w:t>
+      </w:r>
+      <w:r>
+        <w:rPr>
+          <w:rFonts w:ascii="Arial" w:hAnsi="Arial" w:cs="Arial"/>
+          <w:sz w:val="32"/>
+        </w:rPr>
+        <w:t xml:space="preserve">dans un fichier à part puis </w:t>
+      </w:r>
+      <w:r>
+        <w:rPr>
+          <w:rFonts w:ascii="Arial" w:hAnsi="Arial" w:cs="Arial"/>
+          <w:sz w:val="32"/>
+        </w:rPr>
+        <w:t xml:space="preserve">intégrée aux modèles </w:t>
+      </w:r>
+      <w:r>
+        <w:rPr>
+          <w:rFonts w:ascii="Arial" w:hAnsi="Arial" w:cs="Arial"/>
+          <w:sz w:val="32"/>
+        </w:rPr>
+        <w:t>pour éviter la répétition du code :</w:t>
+      </w:r>
+    </w:p>
+    <w:p>
+      <w:pPr>
+        <w:rPr>
+          <w:rFonts w:ascii="Arial" w:hAnsi="Arial" w:cs="Arial"/>
+          <w:sz w:val="32"/>
+        </w:rPr>
+      </w:pPr>
+      <w:r>
+        <w:rPr>
+          <w:noProof/>
+          <w:lang w:eastAsia="fr-FR"/>
+        </w:rPr>
+        <w:drawing>
+          <wp:inline distT="0" distB="0" distL="0" distR="0" wp14:anchorId="4BF270A7" wp14:editId="7D80139C">
+            <wp:extent cx="5562600" cy="4854861"/>
+            <wp:effectExtent l="0" t="0" r="0" b="3175"/>
+            <wp:docPr id="21" name="Image 21"/>
+            <wp:cNvGraphicFramePr>
+              <a:graphicFrameLocks xmlns:a="http://schemas.openxmlformats.org/drawingml/2006/main" noChangeAspect="1"/>
+            </wp:cNvGraphicFramePr>
+            <a:graphic xmlns:a="http://schemas.openxmlformats.org/drawingml/2006/main">
+              <a:graphicData uri="http://schemas.openxmlformats.org/drawingml/2006/picture">
+                <pic:pic xmlns:pic="http://schemas.openxmlformats.org/drawingml/2006/picture">
+                  <pic:nvPicPr>
+                    <pic:cNvPr id="1" name=""/>
+                    <pic:cNvPicPr/>
+                  </pic:nvPicPr>
+                  <pic:blipFill>
+                    <a:blip r:embed="rId24"/>
+                    <a:stretch>
+                      <a:fillRect/>
+                    </a:stretch>
+                  </pic:blipFill>
+                  <pic:spPr>
+                    <a:xfrm>
+                      <a:off x="0" y="0"/>
+                      <a:ext cx="5565936" cy="4857772"/>
+                    </a:xfrm>
+                    <a:prstGeom prst="rect">
+                      <a:avLst/>
+                    </a:prstGeom>
+                  </pic:spPr>
+                </pic:pic>
+              </a:graphicData>
+            </a:graphic>
+          </wp:inline>
+        </w:drawing>
+      </w:r>
+    </w:p>
+    <w:p>
+      <w:pPr>
+        <w:rPr>
+          <w:rFonts w:ascii="Arial" w:hAnsi="Arial" w:cs="Arial"/>
+          <w:sz w:val="32"/>
+        </w:rPr>
+      </w:pPr>
+      <w:r>
+        <w:rPr>
+          <w:rFonts w:ascii="Arial" w:hAnsi="Arial" w:cs="Arial"/>
+          <w:sz w:val="32"/>
+        </w:rPr>
+        <w:lastRenderedPageBreak/>
+        <w:t xml:space="preserve">La fonction </w:t>
+      </w:r>
+      <w:proofErr w:type="spellStart"/>
+      <w:r>
+        <w:rPr>
+          <w:rFonts w:ascii="Arial" w:hAnsi="Arial" w:cs="Arial"/>
+          <w:sz w:val="32"/>
+        </w:rPr>
+        <w:t>valid</w:t>
+      </w:r>
+      <w:r>
+        <w:rPr>
+          <w:rFonts w:ascii="Arial" w:hAnsi="Arial" w:cs="Arial"/>
+          <w:sz w:val="32"/>
+        </w:rPr>
+        <w:t>_donnees</w:t>
+      </w:r>
+      <w:proofErr w:type="spellEnd"/>
+      <w:r>
+        <w:rPr>
+          <w:rFonts w:ascii="Arial" w:hAnsi="Arial" w:cs="Arial"/>
+          <w:sz w:val="32"/>
+        </w:rPr>
+        <w:t xml:space="preserve"> quant à elle regroupe plusieurs fonctions de sécurité </w:t>
+      </w:r>
+      <w:proofErr w:type="spellStart"/>
+      <w:r>
+        <w:rPr>
+          <w:rFonts w:ascii="Arial" w:hAnsi="Arial" w:cs="Arial"/>
+          <w:sz w:val="32"/>
+        </w:rPr>
+        <w:t>nécéssaires</w:t>
+      </w:r>
+      <w:proofErr w:type="spellEnd"/>
+      <w:r>
+        <w:rPr>
+          <w:rFonts w:ascii="Arial" w:hAnsi="Arial" w:cs="Arial"/>
+          <w:sz w:val="32"/>
+        </w:rPr>
+        <w:t xml:space="preserve"> au traitement </w:t>
+      </w:r>
+      <w:proofErr w:type="gramStart"/>
+      <w:r>
+        <w:rPr>
+          <w:rFonts w:ascii="Arial" w:hAnsi="Arial" w:cs="Arial"/>
+          <w:sz w:val="32"/>
+        </w:rPr>
+        <w:t>des données envoyé</w:t>
+      </w:r>
+      <w:proofErr w:type="gramEnd"/>
+      <w:r>
+        <w:rPr>
+          <w:rFonts w:ascii="Arial" w:hAnsi="Arial" w:cs="Arial"/>
+          <w:sz w:val="32"/>
+        </w:rPr>
+        <w:t xml:space="preserve"> par les utilisateurs au site, on y retrouv</w:t>
+      </w:r>
+      <w:r>
+        <w:rPr>
+          <w:rFonts w:ascii="Arial" w:hAnsi="Arial" w:cs="Arial"/>
+          <w:sz w:val="32"/>
+        </w:rPr>
+        <w:t xml:space="preserve">e </w:t>
+      </w:r>
+      <w:proofErr w:type="spellStart"/>
+      <w:r>
+        <w:rPr>
+          <w:rFonts w:ascii="Arial" w:hAnsi="Arial" w:cs="Arial"/>
+          <w:sz w:val="32"/>
+        </w:rPr>
+        <w:t>trim</w:t>
+      </w:r>
+      <w:proofErr w:type="spellEnd"/>
+      <w:r>
+        <w:rPr>
+          <w:rFonts w:ascii="Arial" w:hAnsi="Arial" w:cs="Arial"/>
+          <w:sz w:val="32"/>
+        </w:rPr>
+        <w:t>, pour enl</w:t>
+      </w:r>
+      <w:r>
+        <w:rPr>
+          <w:rFonts w:ascii="Arial" w:hAnsi="Arial" w:cs="Arial"/>
+          <w:sz w:val="32"/>
+        </w:rPr>
+        <w:t xml:space="preserve">ever les espaces, </w:t>
+      </w:r>
+      <w:proofErr w:type="spellStart"/>
+      <w:r>
+        <w:rPr>
+          <w:rFonts w:ascii="Arial" w:hAnsi="Arial" w:cs="Arial"/>
+          <w:sz w:val="32"/>
+        </w:rPr>
+        <w:t>stripslashes</w:t>
+      </w:r>
+      <w:proofErr w:type="spellEnd"/>
+      <w:r>
+        <w:rPr>
+          <w:rFonts w:ascii="Arial" w:hAnsi="Arial" w:cs="Arial"/>
+          <w:sz w:val="32"/>
+        </w:rPr>
+        <w:t xml:space="preserve"> pour enlever </w:t>
+      </w:r>
+      <w:r>
+        <w:rPr>
+          <w:rFonts w:ascii="Arial" w:hAnsi="Arial" w:cs="Arial"/>
+          <w:sz w:val="32"/>
+        </w:rPr>
+        <w:t xml:space="preserve">les slashs et </w:t>
+      </w:r>
+      <w:proofErr w:type="spellStart"/>
+      <w:r>
+        <w:rPr>
+          <w:rFonts w:ascii="Arial" w:hAnsi="Arial" w:cs="Arial"/>
+          <w:sz w:val="32"/>
+        </w:rPr>
+        <w:t>htmlspecialchars</w:t>
+      </w:r>
+      <w:proofErr w:type="spellEnd"/>
+      <w:r>
+        <w:rPr>
+          <w:rFonts w:ascii="Arial" w:hAnsi="Arial" w:cs="Arial"/>
+          <w:sz w:val="32"/>
+        </w:rPr>
+        <w:t xml:space="preserve"> pour convertir les caractères spéciaux comme les </w:t>
+      </w:r>
+      <w:proofErr w:type="spellStart"/>
+      <w:r>
+        <w:rPr>
+          <w:rFonts w:ascii="Arial" w:hAnsi="Arial" w:cs="Arial"/>
+          <w:sz w:val="32"/>
+        </w:rPr>
+        <w:t>quotes</w:t>
+      </w:r>
+      <w:proofErr w:type="spellEnd"/>
+      <w:r>
+        <w:rPr>
+          <w:rFonts w:ascii="Arial" w:hAnsi="Arial" w:cs="Arial"/>
+          <w:sz w:val="32"/>
+        </w:rPr>
+        <w:t xml:space="preserve"> ou les chevrons en entités html.</w:t>
+      </w:r>
+    </w:p>
+    <w:p>
+      <w:pPr>
+        <w:rPr>
+          <w:rFonts w:ascii="Arial" w:hAnsi="Arial" w:cs="Arial"/>
+          <w:sz w:val="32"/>
+        </w:rPr>
+      </w:pPr>
+      <w:r>
+        <w:rPr>
+          <w:noProof/>
+          <w:lang w:eastAsia="fr-FR"/>
+        </w:rPr>
+        <w:drawing>
+          <wp:inline distT="0" distB="0" distL="0" distR="0" wp14:anchorId="43F5BF44" wp14:editId="5AA438E1">
+            <wp:extent cx="6188710" cy="1480185"/>
+            <wp:effectExtent l="0" t="0" r="2540" b="5715"/>
+            <wp:docPr id="22" name="Image 22"/>
+            <wp:cNvGraphicFramePr>
+              <a:graphicFrameLocks xmlns:a="http://schemas.openxmlformats.org/drawingml/2006/main" noChangeAspect="1"/>
+            </wp:cNvGraphicFramePr>
+            <a:graphic xmlns:a="http://schemas.openxmlformats.org/drawingml/2006/main">
+              <a:graphicData uri="http://schemas.openxmlformats.org/drawingml/2006/picture">
+                <pic:pic xmlns:pic="http://schemas.openxmlformats.org/drawingml/2006/picture">
+                  <pic:nvPicPr>
+                    <pic:cNvPr id="1" name=""/>
+                    <pic:cNvPicPr/>
+                  </pic:nvPicPr>
+                  <pic:blipFill>
+                    <a:blip r:embed="rId25"/>
+                    <a:stretch>
+                      <a:fillRect/>
+                    </a:stretch>
+                  </pic:blipFill>
+                  <pic:spPr>
+                    <a:xfrm>
+                      <a:off x="0" y="0"/>
+                      <a:ext cx="6188710" cy="1480185"/>
+                    </a:xfrm>
+                    <a:prstGeom prst="rect">
+                      <a:avLst/>
+                    </a:prstGeom>
+                  </pic:spPr>
+                </pic:pic>
+              </a:graphicData>
+            </a:graphic>
+          </wp:inline>
+        </w:drawing>
+      </w:r>
+    </w:p>
+    <w:p>
+      <w:pPr>
+        <w:rPr>
+          <w:rFonts w:ascii="Arial" w:hAnsi="Arial" w:cs="Arial"/>
+          <w:sz w:val="32"/>
+          <w:szCs w:val="32"/>
+          <w:u w:val="single"/>
+        </w:rPr>
+      </w:pPr>
+      <w:r>
+        <w:rPr>
+          <w:rFonts w:ascii="Arial" w:hAnsi="Arial" w:cs="Arial"/>
+          <w:sz w:val="32"/>
+          <w:szCs w:val="32"/>
+          <w:u w:val="single"/>
+        </w:rPr>
+        <w:t>Création de compte</w:t>
+      </w:r>
+    </w:p>
+    <w:p>
+      <w:pPr>
+        <w:rPr>
+          <w:rFonts w:ascii="Arial" w:hAnsi="Arial" w:cs="Arial"/>
+          <w:sz w:val="32"/>
+        </w:rPr>
+      </w:pPr>
+      <w:r>
+        <w:rPr>
+          <w:rFonts w:ascii="Arial" w:hAnsi="Arial" w:cs="Arial"/>
+          <w:sz w:val="32"/>
+        </w:rPr>
+        <w:t>La création de compte passe tout d’abord par un formulaire disponible dans une modale depuis le header du site</w:t>
+      </w:r>
+    </w:p>
+    <w:p>
+      <w:pPr>
+        <w:rPr>
+          <w:rFonts w:ascii="Arial" w:hAnsi="Arial" w:cs="Arial"/>
+          <w:sz w:val="32"/>
+        </w:rPr>
+      </w:pPr>
+      <w:r>
+        <w:rPr>
+          <w:noProof/>
+          <w:lang w:eastAsia="fr-FR"/>
+        </w:rPr>
+        <w:drawing>
+          <wp:inline distT="0" distB="0" distL="0" distR="0" wp14:anchorId="5190EEEA" wp14:editId="34E375BB">
+            <wp:extent cx="4671084" cy="4686300"/>
+            <wp:effectExtent l="0" t="0" r="0" b="0"/>
+            <wp:docPr id="19" name="Image 19"/>
+            <wp:cNvGraphicFramePr>
+              <a:graphicFrameLocks xmlns:a="http://schemas.openxmlformats.org/drawingml/2006/main" noChangeAspect="1"/>
+            </wp:cNvGraphicFramePr>
+            <a:graphic xmlns:a="http://schemas.openxmlformats.org/drawingml/2006/main">
+              <a:graphicData uri="http://schemas.openxmlformats.org/drawingml/2006/picture">
+                <pic:pic xmlns:pic="http://schemas.openxmlformats.org/drawingml/2006/picture">
+                  <pic:nvPicPr>
+                    <pic:cNvPr id="1" name=""/>
+                    <pic:cNvPicPr/>
+                  </pic:nvPicPr>
+                  <pic:blipFill>
+                    <a:blip r:embed="rId26"/>
+                    <a:stretch>
+                      <a:fillRect/>
+                    </a:stretch>
+                  </pic:blipFill>
+                  <pic:spPr>
+                    <a:xfrm>
+                      <a:off x="0" y="0"/>
+                      <a:ext cx="4731974" cy="4747389"/>
+                    </a:xfrm>
+                    <a:prstGeom prst="rect">
+                      <a:avLst/>
+                    </a:prstGeom>
+                  </pic:spPr>
+                </pic:pic>
+              </a:graphicData>
+            </a:graphic>
+          </wp:inline>
+        </w:drawing>
+      </w:r>
+    </w:p>
+    <w:p>
+      <w:pPr>
+        <w:rPr>
+          <w:rFonts w:ascii="Arial" w:hAnsi="Arial" w:cs="Arial"/>
+          <w:sz w:val="32"/>
+        </w:rPr>
+      </w:pPr>
+      <w:r>
+        <w:rPr>
+          <w:noProof/>
+          <w:lang w:eastAsia="fr-FR"/>
+        </w:rPr>
+        <w:lastRenderedPageBreak/>
+        <w:drawing>
+          <wp:inline distT="0" distB="0" distL="0" distR="0" wp14:anchorId="23FF99A8" wp14:editId="6D58E68C">
+            <wp:extent cx="5343525" cy="4765639"/>
+            <wp:effectExtent l="0" t="0" r="0" b="0"/>
+            <wp:docPr id="20" name="Image 20"/>
+            <wp:cNvGraphicFramePr>
+              <a:graphicFrameLocks xmlns:a="http://schemas.openxmlformats.org/drawingml/2006/main" noChangeAspect="1"/>
+            </wp:cNvGraphicFramePr>
+            <a:graphic xmlns:a="http://schemas.openxmlformats.org/drawingml/2006/main">
+              <a:graphicData uri="http://schemas.openxmlformats.org/drawingml/2006/picture">
+                <pic:pic xmlns:pic="http://schemas.openxmlformats.org/drawingml/2006/picture">
+                  <pic:nvPicPr>
+                    <pic:cNvPr id="1" name=""/>
+                    <pic:cNvPicPr/>
+                  </pic:nvPicPr>
+                  <pic:blipFill>
+                    <a:blip r:embed="rId27"/>
+                    <a:stretch>
+                      <a:fillRect/>
+                    </a:stretch>
+                  </pic:blipFill>
+                  <pic:spPr>
+                    <a:xfrm>
+                      <a:off x="0" y="0"/>
+                      <a:ext cx="5348357" cy="4769949"/>
+                    </a:xfrm>
+                    <a:prstGeom prst="rect">
+                      <a:avLst/>
+                    </a:prstGeom>
+                  </pic:spPr>
+                </pic:pic>
+              </a:graphicData>
+            </a:graphic>
+          </wp:inline>
+        </w:drawing>
+      </w:r>
+    </w:p>
+    <w:p>
+      <w:pPr>
+        <w:rPr>
+          <w:rFonts w:ascii="Arial" w:hAnsi="Arial" w:cs="Arial"/>
+          <w:sz w:val="32"/>
+        </w:rPr>
+      </w:pPr>
+      <w:r>
+        <w:rPr>
+          <w:rFonts w:ascii="Arial" w:hAnsi="Arial" w:cs="Arial"/>
+          <w:sz w:val="32"/>
+        </w:rPr>
+        <w:t xml:space="preserve">Qui va envoyer les données au </w:t>
+      </w:r>
+      <w:proofErr w:type="spellStart"/>
+      <w:r>
+        <w:rPr>
+          <w:rFonts w:ascii="Arial" w:hAnsi="Arial" w:cs="Arial"/>
+          <w:sz w:val="32"/>
+        </w:rPr>
+        <w:t>controller</w:t>
+      </w:r>
+      <w:proofErr w:type="spellEnd"/>
+      <w:r>
+        <w:rPr>
+          <w:rFonts w:ascii="Arial" w:hAnsi="Arial" w:cs="Arial"/>
+          <w:sz w:val="32"/>
+        </w:rPr>
+        <w:t xml:space="preserve">, qui une fois la présence des champs obligatoires vérifié, va les faire passer dans la fonction </w:t>
+      </w:r>
+      <w:proofErr w:type="spellStart"/>
+      <w:r>
+        <w:rPr>
+          <w:rFonts w:ascii="Arial" w:hAnsi="Arial" w:cs="Arial"/>
+          <w:sz w:val="32"/>
+        </w:rPr>
+        <w:t>valid_données</w:t>
+      </w:r>
+      <w:proofErr w:type="spellEnd"/>
+      <w:r>
+        <w:rPr>
+          <w:rFonts w:ascii="Arial" w:hAnsi="Arial" w:cs="Arial"/>
+          <w:sz w:val="32"/>
+        </w:rPr>
+        <w:t xml:space="preserve"> pour les sécuriser.</w:t>
+      </w:r>
+    </w:p>
+    <w:p>
+      <w:pPr>
+        <w:rPr>
+          <w:rFonts w:ascii="Arial" w:hAnsi="Arial" w:cs="Arial"/>
+          <w:sz w:val="32"/>
+        </w:rPr>
+      </w:pPr>
+      <w:r>
+        <w:rPr>
+          <w:rFonts w:ascii="Arial" w:hAnsi="Arial" w:cs="Arial"/>
+          <w:sz w:val="32"/>
+        </w:rPr>
+        <w:t xml:space="preserve">Ensuite il va comparer le champ mot de passe avec sa confirmation et renvoyer une erreur s’ils sont différents, le même processus sera appliqué à l’email et sa confirmation avec en plus </w:t>
+      </w:r>
+      <w:r>
+        <w:rPr>
+          <w:rFonts w:ascii="Arial" w:hAnsi="Arial" w:cs="Arial"/>
+          <w:sz w:val="32"/>
+        </w:rPr>
+        <w:t>la fonction FILTER_VALIDATE_EMAIL qui vérifie que le format de l’email est correct.</w:t>
+      </w:r>
+    </w:p>
+    <w:p>
+      <w:pPr>
+        <w:rPr>
+          <w:rFonts w:ascii="Arial" w:hAnsi="Arial" w:cs="Arial"/>
+          <w:sz w:val="32"/>
+        </w:rPr>
+      </w:pPr>
+      <w:r>
+        <w:rPr>
+          <w:rFonts w:ascii="Arial" w:hAnsi="Arial" w:cs="Arial"/>
+          <w:sz w:val="32"/>
+        </w:rPr>
+        <w:t xml:space="preserve">Si ces étages de vérifications se passe correctement, le </w:t>
+      </w:r>
+      <w:proofErr w:type="spellStart"/>
+      <w:r>
+        <w:rPr>
+          <w:rFonts w:ascii="Arial" w:hAnsi="Arial" w:cs="Arial"/>
+          <w:sz w:val="32"/>
+        </w:rPr>
+        <w:t>controller</w:t>
+      </w:r>
+      <w:proofErr w:type="spellEnd"/>
+      <w:r>
+        <w:rPr>
+          <w:rFonts w:ascii="Arial" w:hAnsi="Arial" w:cs="Arial"/>
+          <w:sz w:val="32"/>
+        </w:rPr>
+        <w:t xml:space="preserve"> va ensuite utiliser les setters de la classe User pour affecter les valeurs des variables aux attributs de la classe, tout en utilisant la fonction </w:t>
+      </w:r>
+      <w:proofErr w:type="spellStart"/>
+      <w:r>
+        <w:rPr>
+          <w:rFonts w:ascii="Arial" w:hAnsi="Arial" w:cs="Arial"/>
+          <w:sz w:val="32"/>
+        </w:rPr>
+        <w:t>password_hash</w:t>
+      </w:r>
+      <w:proofErr w:type="spellEnd"/>
+      <w:r>
+        <w:rPr>
+          <w:rFonts w:ascii="Arial" w:hAnsi="Arial" w:cs="Arial"/>
+          <w:sz w:val="32"/>
+        </w:rPr>
+        <w:t xml:space="preserve"> avec PASSWORD_BCRYPT sur le mot de passe pour le hacher et ainsi éviter l’insertion en clair dans la base de donnée.</w:t>
+      </w:r>
+    </w:p>
+    <w:p>
+      <w:pPr>
+        <w:rPr>
+          <w:rFonts w:ascii="Arial" w:hAnsi="Arial" w:cs="Arial"/>
+          <w:sz w:val="32"/>
+        </w:rPr>
+      </w:pPr>
+      <w:r>
+        <w:rPr>
+          <w:rFonts w:ascii="Arial" w:hAnsi="Arial" w:cs="Arial"/>
+          <w:sz w:val="32"/>
+        </w:rPr>
+        <w:lastRenderedPageBreak/>
+        <w:t xml:space="preserve">Une fois fait, le </w:t>
+      </w:r>
+      <w:proofErr w:type="spellStart"/>
+      <w:r>
+        <w:rPr>
+          <w:rFonts w:ascii="Arial" w:hAnsi="Arial" w:cs="Arial"/>
+          <w:sz w:val="32"/>
+        </w:rPr>
+        <w:t>controller</w:t>
+      </w:r>
+      <w:proofErr w:type="spellEnd"/>
+      <w:r>
+        <w:rPr>
+          <w:rFonts w:ascii="Arial" w:hAnsi="Arial" w:cs="Arial"/>
+          <w:sz w:val="32"/>
+        </w:rPr>
+        <w:t xml:space="preserve"> va pouvoir vérifier si le pseudo et le mail sont déjà présents en BDD, et renvoyer une erreur si c’est le cas. Pour cela les fonctions </w:t>
+      </w:r>
+      <w:proofErr w:type="spellStart"/>
+      <w:r>
+        <w:rPr>
+          <w:rFonts w:ascii="Arial" w:hAnsi="Arial" w:cs="Arial"/>
+          <w:sz w:val="32"/>
+        </w:rPr>
+        <w:t>verifyMail</w:t>
+      </w:r>
+      <w:proofErr w:type="spellEnd"/>
+      <w:r>
+        <w:rPr>
+          <w:rFonts w:ascii="Arial" w:hAnsi="Arial" w:cs="Arial"/>
+          <w:sz w:val="32"/>
+        </w:rPr>
+        <w:t xml:space="preserve"> et </w:t>
+      </w:r>
+      <w:proofErr w:type="spellStart"/>
+      <w:r>
+        <w:rPr>
+          <w:rFonts w:ascii="Arial" w:hAnsi="Arial" w:cs="Arial"/>
+          <w:sz w:val="32"/>
+        </w:rPr>
+        <w:t>verifyPseudo</w:t>
+      </w:r>
+      <w:proofErr w:type="spellEnd"/>
+      <w:r>
+        <w:rPr>
+          <w:rFonts w:ascii="Arial" w:hAnsi="Arial" w:cs="Arial"/>
+          <w:sz w:val="32"/>
+        </w:rPr>
+        <w:t xml:space="preserve"> seront utilisées en combinaison avec un </w:t>
+      </w:r>
+      <w:proofErr w:type="spellStart"/>
+      <w:r>
+        <w:rPr>
+          <w:rFonts w:ascii="Arial" w:hAnsi="Arial" w:cs="Arial"/>
+          <w:sz w:val="32"/>
+        </w:rPr>
+        <w:t>rowCount</w:t>
+      </w:r>
+      <w:proofErr w:type="spellEnd"/>
+      <w:r>
+        <w:rPr>
+          <w:rFonts w:ascii="Arial" w:hAnsi="Arial" w:cs="Arial"/>
+          <w:sz w:val="32"/>
+        </w:rPr>
+        <w:t xml:space="preserve"> pour vérifier la présence de champs dans le retour de la requête.</w:t>
+      </w:r>
+    </w:p>
+    <w:p>
+      <w:pPr>
+        <w:rPr>
+          <w:rFonts w:ascii="Arial" w:hAnsi="Arial" w:cs="Arial"/>
+          <w:sz w:val="32"/>
+        </w:rPr>
+      </w:pPr>
+      <w:r>
+        <w:rPr>
+          <w:rFonts w:ascii="Arial" w:hAnsi="Arial" w:cs="Arial"/>
+          <w:sz w:val="32"/>
+        </w:rPr>
+        <w:t xml:space="preserve">Pour finir le </w:t>
+      </w:r>
+      <w:proofErr w:type="spellStart"/>
+      <w:r>
+        <w:rPr>
+          <w:rFonts w:ascii="Arial" w:hAnsi="Arial" w:cs="Arial"/>
+          <w:sz w:val="32"/>
+        </w:rPr>
+        <w:t>controller</w:t>
+      </w:r>
+      <w:proofErr w:type="spellEnd"/>
+      <w:r>
+        <w:rPr>
+          <w:rFonts w:ascii="Arial" w:hAnsi="Arial" w:cs="Arial"/>
+          <w:sz w:val="32"/>
+        </w:rPr>
+        <w:t xml:space="preserve"> va exécuter la fonction </w:t>
+      </w:r>
+      <w:proofErr w:type="spellStart"/>
+      <w:r>
+        <w:rPr>
+          <w:rFonts w:ascii="Arial" w:hAnsi="Arial" w:cs="Arial"/>
+          <w:sz w:val="32"/>
+        </w:rPr>
+        <w:t>createUser</w:t>
+      </w:r>
+      <w:proofErr w:type="spellEnd"/>
+      <w:r>
+        <w:rPr>
+          <w:rFonts w:ascii="Arial" w:hAnsi="Arial" w:cs="Arial"/>
+          <w:sz w:val="32"/>
+        </w:rPr>
+        <w:t xml:space="preserve"> pour créer l’utilisateur en BDD grâce à des requêtes </w:t>
+      </w:r>
+      <w:r>
+        <w:rPr>
+          <w:rFonts w:ascii="Arial" w:hAnsi="Arial" w:cs="Arial"/>
+          <w:sz w:val="32"/>
+        </w:rPr>
+        <w:t xml:space="preserve">préparées. Si la création se passe comme prévu, il va vérifier qu’il y a bien un seul utilisateur avec le pseudo choisi dans la BDD avec la fonction </w:t>
+      </w:r>
+      <w:proofErr w:type="spellStart"/>
+      <w:r>
+        <w:rPr>
+          <w:rFonts w:ascii="Arial" w:hAnsi="Arial" w:cs="Arial"/>
+          <w:sz w:val="32"/>
+        </w:rPr>
+        <w:t>getSingleUser</w:t>
+      </w:r>
+      <w:proofErr w:type="spellEnd"/>
+      <w:r>
+        <w:rPr>
+          <w:rFonts w:ascii="Arial" w:hAnsi="Arial" w:cs="Arial"/>
+          <w:sz w:val="32"/>
+        </w:rPr>
+        <w:t xml:space="preserve"> </w:t>
+      </w:r>
+      <w:proofErr w:type="gramStart"/>
+      <w:r>
+        <w:rPr>
+          <w:rFonts w:ascii="Arial" w:hAnsi="Arial" w:cs="Arial"/>
+          <w:sz w:val="32"/>
+        </w:rPr>
+        <w:t>de User</w:t>
+      </w:r>
+      <w:proofErr w:type="gramEnd"/>
+      <w:r>
+        <w:rPr>
+          <w:rFonts w:ascii="Arial" w:hAnsi="Arial" w:cs="Arial"/>
+          <w:sz w:val="32"/>
+        </w:rPr>
+        <w:t xml:space="preserve"> et </w:t>
+      </w:r>
+      <w:proofErr w:type="spellStart"/>
+      <w:r>
+        <w:rPr>
+          <w:rFonts w:ascii="Arial" w:hAnsi="Arial" w:cs="Arial"/>
+          <w:sz w:val="32"/>
+        </w:rPr>
+        <w:t>rowCount</w:t>
+      </w:r>
+      <w:proofErr w:type="spellEnd"/>
+      <w:r>
+        <w:rPr>
+          <w:rFonts w:ascii="Arial" w:hAnsi="Arial" w:cs="Arial"/>
+          <w:sz w:val="32"/>
+        </w:rPr>
+        <w:t>, et renvoyer une erreur si ce n’est pas le cas.</w:t>
+      </w:r>
+    </w:p>
+    <w:p>
+      <w:pPr>
+        <w:rPr>
+          <w:rFonts w:ascii="Arial" w:hAnsi="Arial" w:cs="Arial"/>
+          <w:sz w:val="32"/>
+        </w:rPr>
+      </w:pPr>
+      <w:r>
+        <w:rPr>
+          <w:rFonts w:ascii="Arial" w:hAnsi="Arial" w:cs="Arial"/>
+          <w:sz w:val="32"/>
+        </w:rPr>
+        <w:t xml:space="preserve">Une fois la création terminée, </w:t>
+      </w:r>
+      <w:r>
+        <w:rPr>
+          <w:rFonts w:ascii="Arial" w:hAnsi="Arial" w:cs="Arial"/>
+          <w:sz w:val="32"/>
+        </w:rPr>
+        <w:t xml:space="preserve">l’utilisateur est </w:t>
+      </w:r>
+      <w:proofErr w:type="spellStart"/>
+      <w:r>
+        <w:rPr>
+          <w:rFonts w:ascii="Arial" w:hAnsi="Arial" w:cs="Arial"/>
+          <w:sz w:val="32"/>
+        </w:rPr>
+        <w:t>renvoyué</w:t>
+      </w:r>
+      <w:proofErr w:type="spellEnd"/>
+      <w:r>
+        <w:rPr>
+          <w:rFonts w:ascii="Arial" w:hAnsi="Arial" w:cs="Arial"/>
+          <w:sz w:val="32"/>
+        </w:rPr>
+        <w:t xml:space="preserve"> sur la page d’accueil.</w:t>
+      </w:r>
       <w:bookmarkStart w:id="0" w:name="_GoBack"/>
       <w:bookmarkEnd w:id="0"/>
     </w:p>
     <w:sectPr>
+      <w:footerReference w:type="default" r:id="rId28"/>
       <w:pgSz w:w="11906" w:h="16838"/>
       <w:pgMar w:top="1440" w:right="1080" w:bottom="1440" w:left="1080" w:header="708" w:footer="708" w:gutter="0"/>
       <w:cols w:space="708"/>
@@ -3602,6 +4688,101 @@
     </w:sectPr>
   </w:body>
 </w:document>
+</file>
+
+<file path=word/endnotes.xml><?xml version="1.0" encoding="utf-8"?>
+<w:endnotes xmlns:wpc="http://schemas.microsoft.com/office/word/2010/wordprocessingCanvas" xmlns:cx="http://schemas.microsoft.com/office/drawing/2014/chartex" xmlns:mc="http://schemas.openxmlformats.org/markup-compatibility/2006" xmlns:o="urn:schemas-microsoft-com:office:office" xmlns:r="http://schemas.openxmlformats.org/officeDocument/2006/relationships" xmlns:m="http://schemas.openxmlformats.org/officeDocument/2006/math" xmlns:v="urn:schemas-microsoft-com:vml" xmlns:wp14="http://schemas.microsoft.com/office/word/2010/wordprocessingDrawing" xmlns:wp="http://schemas.openxmlformats.org/drawingml/2006/wordprocessingDrawing" xmlns:w10="urn:schemas-microsoft-com:office:word" xmlns:w="http://schemas.openxmlformats.org/wordprocessingml/2006/main" xmlns:w14="http://schemas.microsoft.com/office/word/2010/wordml" xmlns:w15="http://schemas.microsoft.com/office/word/2012/wordml" xmlns:w16se="http://schemas.microsoft.com/office/word/2015/wordml/symex" xmlns:wpg="http://schemas.microsoft.com/office/word/2010/wordprocessingGroup" xmlns:wpi="http://schemas.microsoft.com/office/word/2010/wordprocessingInk" xmlns:wne="http://schemas.microsoft.com/office/word/2006/wordml" xmlns:wps="http://schemas.microsoft.com/office/word/2010/wordprocessingShape" mc:Ignorable="w14 w15 w16se wp14">
+  <w:endnote w:type="separator" w:id="-1">
+    <w:p>
+      <w:pPr>
+        <w:spacing w:after="0" w:line="240" w:lineRule="auto"/>
+      </w:pPr>
+      <w:r>
+        <w:separator/>
+      </w:r>
+    </w:p>
+  </w:endnote>
+  <w:endnote w:type="continuationSeparator" w:id="0">
+    <w:p>
+      <w:pPr>
+        <w:spacing w:after="0" w:line="240" w:lineRule="auto"/>
+      </w:pPr>
+      <w:r>
+        <w:continuationSeparator/>
+      </w:r>
+    </w:p>
+  </w:endnote>
+</w:endnotes>
+</file>
+
+<file path=word/footer1.xml><?xml version="1.0" encoding="utf-8"?>
+<w:ftr xmlns:wpc="http://schemas.microsoft.com/office/word/2010/wordprocessingCanvas" xmlns:cx="http://schemas.microsoft.com/office/drawing/2014/chartex" xmlns:mc="http://schemas.openxmlformats.org/markup-compatibility/2006" xmlns:o="urn:schemas-microsoft-com:office:office" xmlns:r="http://schemas.openxmlformats.org/officeDocument/2006/relationships" xmlns:m="http://schemas.openxmlformats.org/officeDocument/2006/math" xmlns:v="urn:schemas-microsoft-com:vml" xmlns:wp14="http://schemas.microsoft.com/office/word/2010/wordprocessingDrawing" xmlns:wp="http://schemas.openxmlformats.org/drawingml/2006/wordprocessingDrawing" xmlns:w10="urn:schemas-microsoft-com:office:word" xmlns:w="http://schemas.openxmlformats.org/wordprocessingml/2006/main" xmlns:w14="http://schemas.microsoft.com/office/word/2010/wordml" xmlns:w15="http://schemas.microsoft.com/office/word/2012/wordml" xmlns:w16se="http://schemas.microsoft.com/office/word/2015/wordml/symex" xmlns:wpg="http://schemas.microsoft.com/office/word/2010/wordprocessingGroup" xmlns:wpi="http://schemas.microsoft.com/office/word/2010/wordprocessingInk" xmlns:wne="http://schemas.microsoft.com/office/word/2006/wordml" xmlns:wps="http://schemas.microsoft.com/office/word/2010/wordprocessingShape" mc:Ignorable="w14 w15 w16se wp14">
+  <w:sdt>
+    <w:sdtPr>
+      <w:id w:val="2030367696"/>
+      <w:docPartObj>
+        <w:docPartGallery w:val="Page Numbers (Bottom of Page)"/>
+        <w:docPartUnique/>
+      </w:docPartObj>
+    </w:sdtPr>
+    <w:sdtContent>
+      <w:p>
+        <w:pPr>
+          <w:pStyle w:val="Pieddepage"/>
+          <w:jc w:val="right"/>
+        </w:pPr>
+        <w:r>
+          <w:fldChar w:fldCharType="begin"/>
+        </w:r>
+        <w:r>
+          <w:instrText>PAGE   \* MERGEFORMAT</w:instrText>
+        </w:r>
+        <w:r>
+          <w:fldChar w:fldCharType="separate"/>
+        </w:r>
+        <w:r>
+          <w:rPr>
+            <w:noProof/>
+          </w:rPr>
+          <w:t>21</w:t>
+        </w:r>
+        <w:r>
+          <w:fldChar w:fldCharType="end"/>
+        </w:r>
+      </w:p>
+    </w:sdtContent>
+  </w:sdt>
+  <w:p>
+    <w:pPr>
+      <w:pStyle w:val="Pieddepage"/>
+    </w:pPr>
+  </w:p>
+</w:ftr>
+</file>
+
+<file path=word/footnotes.xml><?xml version="1.0" encoding="utf-8"?>
+<w:footnotes xmlns:wpc="http://schemas.microsoft.com/office/word/2010/wordprocessingCanvas" xmlns:cx="http://schemas.microsoft.com/office/drawing/2014/chartex" xmlns:mc="http://schemas.openxmlformats.org/markup-compatibility/2006" xmlns:o="urn:schemas-microsoft-com:office:office" xmlns:r="http://schemas.openxmlformats.org/officeDocument/2006/relationships" xmlns:m="http://schemas.openxmlformats.org/officeDocument/2006/math" xmlns:v="urn:schemas-microsoft-com:vml" xmlns:wp14="http://schemas.microsoft.com/office/word/2010/wordprocessingDrawing" xmlns:wp="http://schemas.openxmlformats.org/drawingml/2006/wordprocessingDrawing" xmlns:w10="urn:schemas-microsoft-com:office:word" xmlns:w="http://schemas.openxmlformats.org/wordprocessingml/2006/main" xmlns:w14="http://schemas.microsoft.com/office/word/2010/wordml" xmlns:w15="http://schemas.microsoft.com/office/word/2012/wordml" xmlns:w16se="http://schemas.microsoft.com/office/word/2015/wordml/symex" xmlns:wpg="http://schemas.microsoft.com/office/word/2010/wordprocessingGroup" xmlns:wpi="http://schemas.microsoft.com/office/word/2010/wordprocessingInk" xmlns:wne="http://schemas.microsoft.com/office/word/2006/wordml" xmlns:wps="http://schemas.microsoft.com/office/word/2010/wordprocessingShape" mc:Ignorable="w14 w15 w16se wp14">
+  <w:footnote w:type="separator" w:id="-1">
+    <w:p>
+      <w:pPr>
+        <w:spacing w:after="0" w:line="240" w:lineRule="auto"/>
+      </w:pPr>
+      <w:r>
+        <w:separator/>
+      </w:r>
+    </w:p>
+  </w:footnote>
+  <w:footnote w:type="continuationSeparator" w:id="0">
+    <w:p>
+      <w:pPr>
+        <w:spacing w:after="0" w:line="240" w:lineRule="auto"/>
+      </w:pPr>
+      <w:r>
+        <w:continuationSeparator/>
+      </w:r>
+    </w:p>
+  </w:footnote>
+</w:footnotes>
 </file>
 
 <file path=word/numbering.xml><?xml version="1.0" encoding="utf-8"?>
@@ -4283,6 +5464,50 @@
       <w:szCs w:val="24"/>
     </w:rPr>
   </w:style>
+  <w:style w:type="paragraph" w:styleId="En-tte">
+    <w:name w:val="header"/>
+    <w:basedOn w:val="Normal"/>
+    <w:link w:val="En-tteCar"/>
+    <w:uiPriority w:val="99"/>
+    <w:unhideWhenUsed/>
+    <w:rsid w:val="00EF5FFB"/>
+    <w:pPr>
+      <w:tabs>
+        <w:tab w:val="center" w:pos="4536"/>
+        <w:tab w:val="right" w:pos="9072"/>
+      </w:tabs>
+      <w:spacing w:after="0" w:line="240" w:lineRule="auto"/>
+    </w:pPr>
+  </w:style>
+  <w:style w:type="character" w:customStyle="1" w:styleId="En-tteCar">
+    <w:name w:val="En-tête Car"/>
+    <w:basedOn w:val="Policepardfaut"/>
+    <w:link w:val="En-tte"/>
+    <w:uiPriority w:val="99"/>
+    <w:rsid w:val="00EF5FFB"/>
+  </w:style>
+  <w:style w:type="paragraph" w:styleId="Pieddepage">
+    <w:name w:val="footer"/>
+    <w:basedOn w:val="Normal"/>
+    <w:link w:val="PieddepageCar"/>
+    <w:uiPriority w:val="99"/>
+    <w:unhideWhenUsed/>
+    <w:rsid w:val="00EF5FFB"/>
+    <w:pPr>
+      <w:tabs>
+        <w:tab w:val="center" w:pos="4536"/>
+        <w:tab w:val="right" w:pos="9072"/>
+      </w:tabs>
+      <w:spacing w:after="0" w:line="240" w:lineRule="auto"/>
+    </w:pPr>
+  </w:style>
+  <w:style w:type="character" w:customStyle="1" w:styleId="PieddepageCar">
+    <w:name w:val="Pied de page Car"/>
+    <w:basedOn w:val="Policepardfaut"/>
+    <w:link w:val="Pieddepage"/>
+    <w:uiPriority w:val="99"/>
+    <w:rsid w:val="00EF5FFB"/>
+  </w:style>
 </w:styles>
 </file>
 
@@ -4552,7 +5777,7 @@
 </file>
 
 <file path=customXml/itemProps1.xml><?xml version="1.0" encoding="utf-8"?>
-<ds:datastoreItem xmlns:ds="http://schemas.openxmlformats.org/officeDocument/2006/customXml" ds:itemID="{239F3945-2E50-45BA-B3A8-7F103EE26CB8}">
+<ds:datastoreItem xmlns:ds="http://schemas.openxmlformats.org/officeDocument/2006/customXml" ds:itemID="{E38A19D8-2E2D-48C5-B8FF-D694C033D49C}">
   <ds:schemaRefs>
     <ds:schemaRef ds:uri="http://schemas.openxmlformats.org/officeDocument/2006/bibliography"/>
   </ds:schemaRefs>

</xml_diff>

<commit_message>
texte fonctions mémoire fini, mise à jour requetes jeu model avec requêtes impbriquées
</commit_message>
<xml_diff>
--- a/Conception/Mémoire.docx
+++ b/Conception/Mémoire.docx
@@ -4306,8 +4306,8 @@
         <w:lastRenderedPageBreak/>
         <w:drawing>
           <wp:inline distT="0" distB="0" distL="0" distR="0" wp14:anchorId="23FF99A8" wp14:editId="6D58E68C">
-            <wp:extent cx="5343525" cy="4765639"/>
-            <wp:effectExtent l="0" t="0" r="0" b="0"/>
+            <wp:extent cx="6108966" cy="5448300"/>
+            <wp:effectExtent l="0" t="0" r="6350" b="0"/>
             <wp:docPr id="20" name="Image 20"/>
             <wp:cNvGraphicFramePr>
               <a:graphicFrameLocks xmlns:a="http://schemas.openxmlformats.org/drawingml/2006/main" noChangeAspect="1"/>
@@ -4328,7 +4328,7 @@
                   <pic:spPr>
                     <a:xfrm>
                       <a:off x="0" y="0"/>
-                      <a:ext cx="5348357" cy="4769949"/>
+                      <a:ext cx="6154541" cy="5488946"/>
                     </a:xfrm>
                     <a:prstGeom prst="rect">
                       <a:avLst/>
@@ -4369,15 +4369,29 @@
           <w:rFonts w:ascii="Arial" w:hAnsi="Arial" w:cs="Arial"/>
           <w:sz w:val="32"/>
         </w:rPr>
-        <w:t xml:space="preserve">, qui une fois la présence des champs obligatoires vérifié, va les faire passer dans la fonction </w:t>
-      </w:r>
-      <w:proofErr w:type="spellStart"/>
-      <w:r>
-        <w:rPr>
-          <w:rFonts w:ascii="Arial" w:hAnsi="Arial" w:cs="Arial"/>
-          <w:sz w:val="32"/>
-        </w:rPr>
-        <w:t>valid_données</w:t>
+        <w:t>, qui une fois la présence des champs obligatoires vérifié, va les faire pas</w:t>
+      </w:r>
+      <w:r>
+        <w:rPr>
+          <w:rFonts w:ascii="Arial" w:hAnsi="Arial" w:cs="Arial"/>
+          <w:sz w:val="32"/>
+        </w:rPr>
+        <w:t xml:space="preserve">ser dans la fonction </w:t>
+      </w:r>
+      <w:proofErr w:type="spellStart"/>
+      <w:r>
+        <w:rPr>
+          <w:rFonts w:ascii="Arial" w:hAnsi="Arial" w:cs="Arial"/>
+          <w:sz w:val="32"/>
+        </w:rPr>
+        <w:t>valid_donne</w:t>
+      </w:r>
+      <w:r>
+        <w:rPr>
+          <w:rFonts w:ascii="Arial" w:hAnsi="Arial" w:cs="Arial"/>
+          <w:sz w:val="32"/>
+        </w:rPr>
+        <w:t>es</w:t>
       </w:r>
       <w:proofErr w:type="spellEnd"/>
       <w:r>
@@ -4454,22 +4468,29 @@
           <w:rFonts w:ascii="Arial" w:hAnsi="Arial" w:cs="Arial"/>
           <w:sz w:val="32"/>
         </w:rPr>
-        <w:t xml:space="preserve"> avec PASSWORD_BCRYPT sur le mot de passe pour le hacher et ainsi éviter l’insertion en clair dans la base de donnée.</w:t>
-      </w:r>
-    </w:p>
-    <w:p>
-      <w:pPr>
-        <w:rPr>
-          <w:rFonts w:ascii="Arial" w:hAnsi="Arial" w:cs="Arial"/>
-          <w:sz w:val="32"/>
-        </w:rPr>
-      </w:pPr>
+        <w:t xml:space="preserve"> avec PASSWORD_BCRYPT sur le mot de passe </w:t>
+      </w:r>
       <w:r>
         <w:rPr>
           <w:rFonts w:ascii="Arial" w:hAnsi="Arial" w:cs="Arial"/>
           <w:sz w:val="32"/>
         </w:rPr>
         <w:lastRenderedPageBreak/>
+        <w:t>pour le hacher et ainsi éviter l’insertion en clair dans la base de donnée.</w:t>
+      </w:r>
+    </w:p>
+    <w:p>
+      <w:pPr>
+        <w:rPr>
+          <w:rFonts w:ascii="Arial" w:hAnsi="Arial" w:cs="Arial"/>
+          <w:sz w:val="32"/>
+        </w:rPr>
+      </w:pPr>
+      <w:r>
+        <w:rPr>
+          <w:rFonts w:ascii="Arial" w:hAnsi="Arial" w:cs="Arial"/>
+          <w:sz w:val="32"/>
+        </w:rPr>
         <w:t xml:space="preserve">Une fois fait, le </w:t>
       </w:r>
       <w:proofErr w:type="spellStart"/>
@@ -4658,29 +4679,1019 @@
           <w:rFonts w:ascii="Arial" w:hAnsi="Arial" w:cs="Arial"/>
           <w:sz w:val="32"/>
         </w:rPr>
-        <w:t xml:space="preserve">l’utilisateur est </w:t>
-      </w:r>
-      <w:proofErr w:type="spellStart"/>
-      <w:r>
-        <w:rPr>
-          <w:rFonts w:ascii="Arial" w:hAnsi="Arial" w:cs="Arial"/>
-          <w:sz w:val="32"/>
-        </w:rPr>
-        <w:t>renvoyué</w:t>
-      </w:r>
-      <w:proofErr w:type="spellEnd"/>
-      <w:r>
-        <w:rPr>
-          <w:rFonts w:ascii="Arial" w:hAnsi="Arial" w:cs="Arial"/>
-          <w:sz w:val="32"/>
-        </w:rPr>
-        <w:t xml:space="preserve"> sur la page d’accueil.</w:t>
-      </w:r>
+        <w:t>l’utilisateur est renvoy</w:t>
+      </w:r>
+      <w:r>
+        <w:rPr>
+          <w:rFonts w:ascii="Arial" w:hAnsi="Arial" w:cs="Arial"/>
+          <w:sz w:val="32"/>
+        </w:rPr>
+        <w:t>é sur la page d’accueil.</w:t>
+      </w:r>
+    </w:p>
+    <w:p>
+      <w:pPr>
+        <w:rPr>
+          <w:rFonts w:ascii="Arial" w:hAnsi="Arial" w:cs="Arial"/>
+          <w:sz w:val="32"/>
+        </w:rPr>
+      </w:pPr>
+    </w:p>
+    <w:p>
+      <w:pPr>
+        <w:rPr>
+          <w:rFonts w:ascii="Arial" w:hAnsi="Arial" w:cs="Arial"/>
+          <w:sz w:val="32"/>
+          <w:szCs w:val="32"/>
+          <w:u w:val="single"/>
+        </w:rPr>
+      </w:pPr>
+      <w:r>
+        <w:rPr>
+          <w:rFonts w:ascii="Arial" w:hAnsi="Arial" w:cs="Arial"/>
+          <w:sz w:val="32"/>
+          <w:szCs w:val="32"/>
+          <w:u w:val="single"/>
+        </w:rPr>
+        <w:t>Connexion</w:t>
+      </w:r>
+    </w:p>
+    <w:p>
+      <w:pPr>
+        <w:rPr>
+          <w:rFonts w:ascii="Arial" w:hAnsi="Arial" w:cs="Arial"/>
+          <w:sz w:val="32"/>
+        </w:rPr>
+      </w:pPr>
+      <w:r>
+        <w:rPr>
+          <w:rFonts w:ascii="Arial" w:hAnsi="Arial" w:cs="Arial"/>
+          <w:sz w:val="32"/>
+        </w:rPr>
+        <w:t>La connexion passe aussi en premier lieu par un formulaire dans une modale.</w:t>
+      </w:r>
+      <w:r>
+        <w:rPr>
+          <w:noProof/>
+          <w:lang w:eastAsia="fr-FR"/>
+        </w:rPr>
+        <w:drawing>
+          <wp:inline distT="0" distB="0" distL="0" distR="0" wp14:anchorId="3A7C4871" wp14:editId="7101DEB1">
+            <wp:extent cx="5781675" cy="2943225"/>
+            <wp:effectExtent l="0" t="0" r="9525" b="9525"/>
+            <wp:docPr id="15" name="Image 15"/>
+            <wp:cNvGraphicFramePr>
+              <a:graphicFrameLocks xmlns:a="http://schemas.openxmlformats.org/drawingml/2006/main" noChangeAspect="1"/>
+            </wp:cNvGraphicFramePr>
+            <a:graphic xmlns:a="http://schemas.openxmlformats.org/drawingml/2006/main">
+              <a:graphicData uri="http://schemas.openxmlformats.org/drawingml/2006/picture">
+                <pic:pic xmlns:pic="http://schemas.openxmlformats.org/drawingml/2006/picture">
+                  <pic:nvPicPr>
+                    <pic:cNvPr id="1" name=""/>
+                    <pic:cNvPicPr/>
+                  </pic:nvPicPr>
+                  <pic:blipFill>
+                    <a:blip r:embed="rId28"/>
+                    <a:stretch>
+                      <a:fillRect/>
+                    </a:stretch>
+                  </pic:blipFill>
+                  <pic:spPr>
+                    <a:xfrm>
+                      <a:off x="0" y="0"/>
+                      <a:ext cx="5781675" cy="2943225"/>
+                    </a:xfrm>
+                    <a:prstGeom prst="rect">
+                      <a:avLst/>
+                    </a:prstGeom>
+                  </pic:spPr>
+                </pic:pic>
+              </a:graphicData>
+            </a:graphic>
+          </wp:inline>
+        </w:drawing>
+      </w:r>
+    </w:p>
+    <w:p>
+      <w:pPr>
+        <w:rPr>
+          <w:rFonts w:ascii="Arial" w:hAnsi="Arial" w:cs="Arial"/>
+          <w:sz w:val="32"/>
+        </w:rPr>
+      </w:pPr>
+      <w:r>
+        <w:rPr>
+          <w:rFonts w:ascii="Arial" w:hAnsi="Arial" w:cs="Arial"/>
+          <w:sz w:val="32"/>
+        </w:rPr>
+        <w:t xml:space="preserve">Une fois la présence des champs vérifié et la fonction </w:t>
+      </w:r>
+      <w:proofErr w:type="spellStart"/>
+      <w:r>
+        <w:rPr>
+          <w:rFonts w:ascii="Arial" w:hAnsi="Arial" w:cs="Arial"/>
+          <w:sz w:val="32"/>
+        </w:rPr>
+        <w:t>valid_donnees</w:t>
+      </w:r>
+      <w:proofErr w:type="spellEnd"/>
+      <w:r>
+        <w:rPr>
+          <w:rFonts w:ascii="Arial" w:hAnsi="Arial" w:cs="Arial"/>
+          <w:sz w:val="32"/>
+        </w:rPr>
+        <w:t xml:space="preserve"> </w:t>
+      </w:r>
+      <w:proofErr w:type="spellStart"/>
+      <w:r>
+        <w:rPr>
+          <w:rFonts w:ascii="Arial" w:hAnsi="Arial" w:cs="Arial"/>
+          <w:sz w:val="32"/>
+        </w:rPr>
+        <w:t>utlisée</w:t>
+      </w:r>
+      <w:proofErr w:type="spellEnd"/>
+      <w:r>
+        <w:rPr>
+          <w:rFonts w:ascii="Arial" w:hAnsi="Arial" w:cs="Arial"/>
+          <w:sz w:val="32"/>
+        </w:rPr>
+        <w:t>, on utilise le</w:t>
+      </w:r>
+      <w:r>
+        <w:rPr>
+          <w:rFonts w:ascii="Arial" w:hAnsi="Arial" w:cs="Arial"/>
+          <w:sz w:val="32"/>
+        </w:rPr>
+        <w:t xml:space="preserve"> </w:t>
+      </w:r>
+      <w:proofErr w:type="spellStart"/>
+      <w:r>
+        <w:rPr>
+          <w:rFonts w:ascii="Arial" w:hAnsi="Arial" w:cs="Arial"/>
+          <w:sz w:val="32"/>
+        </w:rPr>
+        <w:t>setPseudo_user</w:t>
+      </w:r>
+      <w:proofErr w:type="spellEnd"/>
+      <w:r>
+        <w:rPr>
+          <w:rFonts w:ascii="Arial" w:hAnsi="Arial" w:cs="Arial"/>
+          <w:sz w:val="32"/>
+        </w:rPr>
+        <w:t xml:space="preserve"> pour affecter la valeur</w:t>
+      </w:r>
+      <w:r>
+        <w:rPr>
+          <w:rFonts w:ascii="Arial" w:hAnsi="Arial" w:cs="Arial"/>
+          <w:sz w:val="32"/>
+        </w:rPr>
+        <w:t xml:space="preserve"> </w:t>
+      </w:r>
+      <w:r>
+        <w:rPr>
+          <w:rFonts w:ascii="Arial" w:hAnsi="Arial" w:cs="Arial"/>
+          <w:sz w:val="32"/>
+        </w:rPr>
+        <w:t xml:space="preserve">du </w:t>
+      </w:r>
+      <w:r>
+        <w:rPr>
+          <w:rFonts w:ascii="Arial" w:hAnsi="Arial" w:cs="Arial"/>
+          <w:sz w:val="32"/>
+        </w:rPr>
+        <w:lastRenderedPageBreak/>
+        <w:t xml:space="preserve">pseudo à l’attribut correspondant et ainsi utiliser </w:t>
+      </w:r>
+      <w:proofErr w:type="spellStart"/>
+      <w:r>
+        <w:rPr>
+          <w:rFonts w:ascii="Arial" w:hAnsi="Arial" w:cs="Arial"/>
+          <w:sz w:val="32"/>
+        </w:rPr>
+        <w:t>getSingleUser</w:t>
+      </w:r>
+      <w:proofErr w:type="spellEnd"/>
+      <w:r>
+        <w:rPr>
+          <w:rFonts w:ascii="Arial" w:hAnsi="Arial" w:cs="Arial"/>
+          <w:sz w:val="32"/>
+        </w:rPr>
+        <w:t xml:space="preserve"> pour vérifier la présence de l’utilisateur dans la BDD.</w:t>
+      </w:r>
+    </w:p>
+    <w:p>
+      <w:pPr>
+        <w:rPr>
+          <w:rFonts w:ascii="Arial" w:hAnsi="Arial" w:cs="Arial"/>
+          <w:sz w:val="32"/>
+        </w:rPr>
+      </w:pPr>
+      <w:r>
+        <w:rPr>
+          <w:rFonts w:ascii="Arial" w:hAnsi="Arial" w:cs="Arial"/>
+          <w:sz w:val="32"/>
+        </w:rPr>
+        <w:t xml:space="preserve">Si l’utilisateur existe bien, on va comparer le mot de passe entré par le visiteur avec celui en BDD en utilisant </w:t>
+      </w:r>
+      <w:proofErr w:type="spellStart"/>
+      <w:r>
+        <w:rPr>
+          <w:rFonts w:ascii="Arial" w:hAnsi="Arial" w:cs="Arial"/>
+          <w:sz w:val="32"/>
+        </w:rPr>
+        <w:t>password_verify</w:t>
+      </w:r>
+      <w:proofErr w:type="spellEnd"/>
+      <w:r>
+        <w:rPr>
+          <w:rFonts w:ascii="Arial" w:hAnsi="Arial" w:cs="Arial"/>
+          <w:sz w:val="32"/>
+        </w:rPr>
+        <w:t xml:space="preserve"> (pour comparer les hash).</w:t>
+      </w:r>
+    </w:p>
+    <w:p>
+      <w:pPr>
+        <w:rPr>
+          <w:rFonts w:ascii="Arial" w:hAnsi="Arial" w:cs="Arial"/>
+          <w:sz w:val="32"/>
+        </w:rPr>
+      </w:pPr>
+      <w:r>
+        <w:rPr>
+          <w:rFonts w:ascii="Arial" w:hAnsi="Arial" w:cs="Arial"/>
+          <w:sz w:val="32"/>
+        </w:rPr>
+        <w:t xml:space="preserve">Si les mots de passes correspondent, le </w:t>
+      </w:r>
+      <w:proofErr w:type="spellStart"/>
+      <w:r>
+        <w:rPr>
+          <w:rFonts w:ascii="Arial" w:hAnsi="Arial" w:cs="Arial"/>
+          <w:sz w:val="32"/>
+        </w:rPr>
+        <w:t>controller</w:t>
+      </w:r>
+      <w:proofErr w:type="spellEnd"/>
+      <w:r>
+        <w:rPr>
+          <w:rFonts w:ascii="Arial" w:hAnsi="Arial" w:cs="Arial"/>
+          <w:sz w:val="32"/>
+        </w:rPr>
+        <w:t xml:space="preserve"> initialise la session en entrant l’id, le pseudo et l’</w:t>
+      </w:r>
+      <w:proofErr w:type="spellStart"/>
+      <w:r>
+        <w:rPr>
+          <w:rFonts w:ascii="Arial" w:hAnsi="Arial" w:cs="Arial"/>
+          <w:sz w:val="32"/>
+        </w:rPr>
+        <w:t>id_droit</w:t>
+      </w:r>
+      <w:proofErr w:type="spellEnd"/>
+      <w:r>
+        <w:rPr>
+          <w:rFonts w:ascii="Arial" w:hAnsi="Arial" w:cs="Arial"/>
+          <w:sz w:val="32"/>
+        </w:rPr>
+        <w:t xml:space="preserve"> de l’utilisateur dans $_SESSION, qui sera ensuite accessible grâce à </w:t>
+      </w:r>
+      <w:proofErr w:type="gramStart"/>
+      <w:r>
+        <w:rPr>
+          <w:rFonts w:ascii="Arial" w:hAnsi="Arial" w:cs="Arial"/>
+          <w:sz w:val="32"/>
+        </w:rPr>
+        <w:t xml:space="preserve">un </w:t>
+      </w:r>
+      <w:proofErr w:type="spellStart"/>
+      <w:r>
+        <w:rPr>
+          <w:rFonts w:ascii="Arial" w:hAnsi="Arial" w:cs="Arial"/>
+          <w:sz w:val="32"/>
+        </w:rPr>
+        <w:t>session</w:t>
+      </w:r>
+      <w:proofErr w:type="gramEnd"/>
+      <w:r>
+        <w:rPr>
+          <w:rFonts w:ascii="Arial" w:hAnsi="Arial" w:cs="Arial"/>
+          <w:sz w:val="32"/>
+        </w:rPr>
+        <w:t>_start</w:t>
+      </w:r>
+      <w:proofErr w:type="spellEnd"/>
+      <w:r>
+        <w:rPr>
+          <w:rFonts w:ascii="Arial" w:hAnsi="Arial" w:cs="Arial"/>
+          <w:sz w:val="32"/>
+        </w:rPr>
+        <w:t xml:space="preserve"> présent </w:t>
+      </w:r>
+      <w:r>
+        <w:rPr>
+          <w:rFonts w:ascii="Arial" w:hAnsi="Arial" w:cs="Arial"/>
+          <w:sz w:val="32"/>
+        </w:rPr>
+        <w:t xml:space="preserve">sur chaque </w:t>
+      </w:r>
+      <w:proofErr w:type="spellStart"/>
+      <w:r>
+        <w:rPr>
+          <w:rFonts w:ascii="Arial" w:hAnsi="Arial" w:cs="Arial"/>
+          <w:sz w:val="32"/>
+        </w:rPr>
+        <w:t>view</w:t>
+      </w:r>
+      <w:proofErr w:type="spellEnd"/>
+      <w:r>
+        <w:rPr>
+          <w:rFonts w:ascii="Arial" w:hAnsi="Arial" w:cs="Arial"/>
+          <w:sz w:val="32"/>
+        </w:rPr>
+        <w:t xml:space="preserve"> du site.</w:t>
+      </w:r>
+    </w:p>
+    <w:p>
+      <w:pPr>
+        <w:rPr>
+          <w:rFonts w:ascii="Arial" w:hAnsi="Arial" w:cs="Arial"/>
+          <w:sz w:val="32"/>
+        </w:rPr>
+      </w:pPr>
+      <w:r>
+        <w:rPr>
+          <w:rFonts w:ascii="Arial" w:hAnsi="Arial" w:cs="Arial"/>
+          <w:sz w:val="32"/>
+        </w:rPr>
+        <w:t xml:space="preserve">Une fois l’utilisateur connecté le </w:t>
+      </w:r>
+      <w:proofErr w:type="spellStart"/>
+      <w:r>
+        <w:rPr>
+          <w:rFonts w:ascii="Arial" w:hAnsi="Arial" w:cs="Arial"/>
+          <w:sz w:val="32"/>
+        </w:rPr>
+        <w:t>controller</w:t>
+      </w:r>
+      <w:proofErr w:type="spellEnd"/>
+      <w:r>
+        <w:rPr>
+          <w:rFonts w:ascii="Arial" w:hAnsi="Arial" w:cs="Arial"/>
+          <w:sz w:val="32"/>
+        </w:rPr>
+        <w:t xml:space="preserve"> va aussi changer les boutons créer un compte et se connecter du header par un bouton d’accès au compte qui affiche le pseudo de l’utilisateur connecté et un bouton déconnexion.</w:t>
+      </w:r>
+    </w:p>
+    <w:p>
+      <w:pPr>
+        <w:rPr>
+          <w:rFonts w:ascii="Arial" w:hAnsi="Arial" w:cs="Arial"/>
+          <w:sz w:val="32"/>
+        </w:rPr>
+      </w:pPr>
+    </w:p>
+    <w:p>
+      <w:pPr>
+        <w:rPr>
+          <w:rFonts w:ascii="Arial" w:hAnsi="Arial" w:cs="Arial"/>
+          <w:sz w:val="32"/>
+          <w:szCs w:val="32"/>
+          <w:u w:val="single"/>
+        </w:rPr>
+      </w:pPr>
+      <w:r>
+        <w:rPr>
+          <w:rFonts w:ascii="Arial" w:hAnsi="Arial" w:cs="Arial"/>
+          <w:sz w:val="32"/>
+          <w:szCs w:val="32"/>
+          <w:u w:val="single"/>
+        </w:rPr>
+        <w:t>Déconnexion</w:t>
+      </w:r>
+    </w:p>
+    <w:p>
+      <w:pPr>
+        <w:rPr>
+          <w:rFonts w:ascii="Arial" w:hAnsi="Arial" w:cs="Arial"/>
+          <w:sz w:val="32"/>
+        </w:rPr>
+      </w:pPr>
+      <w:r>
+        <w:rPr>
+          <w:rFonts w:ascii="Arial" w:hAnsi="Arial" w:cs="Arial"/>
+          <w:sz w:val="32"/>
+        </w:rPr>
+        <w:t xml:space="preserve">La Déconnexion d’un utilisateur se fait à partir du bouton déconnexion du header, qui est en fait un </w:t>
+      </w:r>
+      <w:proofErr w:type="spellStart"/>
+      <w:r>
+        <w:rPr>
+          <w:rFonts w:ascii="Arial" w:hAnsi="Arial" w:cs="Arial"/>
+          <w:sz w:val="32"/>
+        </w:rPr>
+        <w:t>submit</w:t>
+      </w:r>
+      <w:proofErr w:type="spellEnd"/>
+      <w:r>
+        <w:rPr>
+          <w:rFonts w:ascii="Arial" w:hAnsi="Arial" w:cs="Arial"/>
+          <w:sz w:val="32"/>
+        </w:rPr>
+        <w:t xml:space="preserve"> de formulaire sous forme de bouton. Si l’utilisateur clique dessus et ainsi valide le </w:t>
+      </w:r>
+      <w:proofErr w:type="spellStart"/>
+      <w:r>
+        <w:rPr>
+          <w:rFonts w:ascii="Arial" w:hAnsi="Arial" w:cs="Arial"/>
+          <w:sz w:val="32"/>
+        </w:rPr>
+        <w:t>isset</w:t>
+      </w:r>
+      <w:proofErr w:type="spellEnd"/>
+      <w:r>
+        <w:rPr>
+          <w:rFonts w:ascii="Arial" w:hAnsi="Arial" w:cs="Arial"/>
+          <w:sz w:val="32"/>
+        </w:rPr>
+        <w:t xml:space="preserve"> du </w:t>
+      </w:r>
+      <w:proofErr w:type="spellStart"/>
+      <w:r>
+        <w:rPr>
+          <w:rFonts w:ascii="Arial" w:hAnsi="Arial" w:cs="Arial"/>
+          <w:sz w:val="32"/>
+        </w:rPr>
+        <w:t>controller</w:t>
+      </w:r>
+      <w:proofErr w:type="spellEnd"/>
+      <w:r>
+        <w:rPr>
+          <w:rFonts w:ascii="Arial" w:hAnsi="Arial" w:cs="Arial"/>
+          <w:sz w:val="32"/>
+        </w:rPr>
+        <w:t xml:space="preserve">, ce dernier lance </w:t>
+      </w:r>
+      <w:proofErr w:type="gramStart"/>
+      <w:r>
+        <w:rPr>
+          <w:rFonts w:ascii="Arial" w:hAnsi="Arial" w:cs="Arial"/>
+          <w:sz w:val="32"/>
+        </w:rPr>
+        <w:t xml:space="preserve">un </w:t>
+      </w:r>
+      <w:proofErr w:type="spellStart"/>
+      <w:r>
+        <w:rPr>
+          <w:rFonts w:ascii="Arial" w:hAnsi="Arial" w:cs="Arial"/>
+          <w:sz w:val="32"/>
+        </w:rPr>
+        <w:t>session</w:t>
+      </w:r>
+      <w:proofErr w:type="gramEnd"/>
+      <w:r>
+        <w:rPr>
+          <w:rFonts w:ascii="Arial" w:hAnsi="Arial" w:cs="Arial"/>
+          <w:sz w:val="32"/>
+        </w:rPr>
+        <w:t>_unset</w:t>
+      </w:r>
+      <w:proofErr w:type="spellEnd"/>
+      <w:r>
+        <w:rPr>
+          <w:rFonts w:ascii="Arial" w:hAnsi="Arial" w:cs="Arial"/>
+          <w:sz w:val="32"/>
+        </w:rPr>
+        <w:t xml:space="preserve"> pour supprimer les variables de la session, puis un </w:t>
+      </w:r>
+      <w:proofErr w:type="spellStart"/>
+      <w:r>
+        <w:rPr>
+          <w:rFonts w:ascii="Arial" w:hAnsi="Arial" w:cs="Arial"/>
+          <w:sz w:val="32"/>
+        </w:rPr>
+        <w:t>session_destroy</w:t>
+      </w:r>
+      <w:proofErr w:type="spellEnd"/>
+      <w:r>
+        <w:rPr>
+          <w:rFonts w:ascii="Arial" w:hAnsi="Arial" w:cs="Arial"/>
+          <w:sz w:val="32"/>
+        </w:rPr>
+        <w:t xml:space="preserve"> pour supprimer la session. L’utilisateur est ensuite redirigé vers la page d’accueil.</w:t>
+      </w:r>
+    </w:p>
+    <w:p>
+      <w:pPr>
+        <w:rPr>
+          <w:rFonts w:ascii="Arial" w:hAnsi="Arial" w:cs="Arial"/>
+          <w:sz w:val="32"/>
+        </w:rPr>
+      </w:pPr>
+    </w:p>
+    <w:p>
+      <w:pPr>
+        <w:rPr>
+          <w:rFonts w:ascii="Arial" w:hAnsi="Arial" w:cs="Arial"/>
+          <w:sz w:val="32"/>
+          <w:szCs w:val="32"/>
+          <w:u w:val="single"/>
+        </w:rPr>
+      </w:pPr>
+      <w:r>
+        <w:rPr>
+          <w:rFonts w:ascii="Arial" w:hAnsi="Arial" w:cs="Arial"/>
+          <w:sz w:val="32"/>
+          <w:szCs w:val="32"/>
+          <w:u w:val="single"/>
+        </w:rPr>
+        <w:t>Modification</w:t>
+      </w:r>
+    </w:p>
+    <w:p>
+      <w:pPr>
+        <w:rPr>
+          <w:rFonts w:ascii="Arial" w:hAnsi="Arial" w:cs="Arial"/>
+          <w:sz w:val="32"/>
+          <w:szCs w:val="32"/>
+        </w:rPr>
+      </w:pPr>
+      <w:r>
+        <w:rPr>
+          <w:rFonts w:ascii="Arial" w:hAnsi="Arial" w:cs="Arial"/>
+          <w:sz w:val="32"/>
+          <w:szCs w:val="32"/>
+        </w:rPr>
+        <w:t xml:space="preserve">La modification commence par la vérification de la connexion de l’utilisateur par le </w:t>
+      </w:r>
+      <w:proofErr w:type="spellStart"/>
+      <w:r>
+        <w:rPr>
+          <w:rFonts w:ascii="Arial" w:hAnsi="Arial" w:cs="Arial"/>
+          <w:sz w:val="32"/>
+          <w:szCs w:val="32"/>
+        </w:rPr>
+        <w:t>controller</w:t>
+      </w:r>
+      <w:proofErr w:type="spellEnd"/>
+      <w:r>
+        <w:rPr>
+          <w:rFonts w:ascii="Arial" w:hAnsi="Arial" w:cs="Arial"/>
+          <w:sz w:val="32"/>
+          <w:szCs w:val="32"/>
+        </w:rPr>
+        <w:t xml:space="preserve">. Si la session est bien initialisée le </w:t>
+      </w:r>
+      <w:proofErr w:type="spellStart"/>
+      <w:r>
+        <w:rPr>
+          <w:rFonts w:ascii="Arial" w:hAnsi="Arial" w:cs="Arial"/>
+          <w:sz w:val="32"/>
+          <w:szCs w:val="32"/>
+        </w:rPr>
+        <w:t>controller</w:t>
+      </w:r>
+      <w:proofErr w:type="spellEnd"/>
+      <w:r>
+        <w:rPr>
+          <w:rFonts w:ascii="Arial" w:hAnsi="Arial" w:cs="Arial"/>
+          <w:sz w:val="32"/>
+          <w:szCs w:val="32"/>
+        </w:rPr>
+        <w:t xml:space="preserve"> va récupérer les données de l’utilisateur en BDD via un </w:t>
+      </w:r>
+      <w:proofErr w:type="spellStart"/>
+      <w:r>
+        <w:rPr>
+          <w:rFonts w:ascii="Arial" w:hAnsi="Arial" w:cs="Arial"/>
+          <w:sz w:val="32"/>
+          <w:szCs w:val="32"/>
+        </w:rPr>
+        <w:t>getSingleUser</w:t>
+      </w:r>
+      <w:proofErr w:type="spellEnd"/>
+      <w:r>
+        <w:rPr>
+          <w:rFonts w:ascii="Arial" w:hAnsi="Arial" w:cs="Arial"/>
+          <w:sz w:val="32"/>
+          <w:szCs w:val="32"/>
+        </w:rPr>
+        <w:t xml:space="preserve"> et utiliser les setters pour affecter les valeurs récupérées.</w:t>
+      </w:r>
+    </w:p>
+    <w:p>
+      <w:pPr>
+        <w:rPr>
+          <w:rFonts w:ascii="Arial" w:hAnsi="Arial" w:cs="Arial"/>
+          <w:sz w:val="32"/>
+          <w:szCs w:val="32"/>
+        </w:rPr>
+      </w:pPr>
+      <w:r>
+        <w:rPr>
+          <w:rFonts w:ascii="Arial" w:hAnsi="Arial" w:cs="Arial"/>
+          <w:sz w:val="32"/>
+          <w:szCs w:val="32"/>
+        </w:rPr>
+        <w:t xml:space="preserve">Le </w:t>
+      </w:r>
+      <w:proofErr w:type="spellStart"/>
+      <w:r>
+        <w:rPr>
+          <w:rFonts w:ascii="Arial" w:hAnsi="Arial" w:cs="Arial"/>
+          <w:sz w:val="32"/>
+          <w:szCs w:val="32"/>
+        </w:rPr>
+        <w:t>controller</w:t>
+      </w:r>
+      <w:proofErr w:type="spellEnd"/>
+      <w:r>
+        <w:rPr>
+          <w:rFonts w:ascii="Arial" w:hAnsi="Arial" w:cs="Arial"/>
+          <w:sz w:val="32"/>
+          <w:szCs w:val="32"/>
+        </w:rPr>
+        <w:t xml:space="preserve"> peut maintenant afficher les informations du compte et les boutons pour les modifier.</w:t>
+      </w:r>
+    </w:p>
+    <w:p>
+      <w:pPr>
+        <w:rPr>
+          <w:rFonts w:ascii="Arial" w:hAnsi="Arial" w:cs="Arial"/>
+          <w:sz w:val="32"/>
+          <w:szCs w:val="32"/>
+        </w:rPr>
+      </w:pPr>
+      <w:r>
+        <w:rPr>
+          <w:rFonts w:ascii="Arial" w:hAnsi="Arial" w:cs="Arial"/>
+          <w:sz w:val="32"/>
+          <w:szCs w:val="32"/>
+        </w:rPr>
+        <w:lastRenderedPageBreak/>
+        <w:t xml:space="preserve">La modification de chaque champ passe par un formulaire </w:t>
+      </w:r>
+      <w:r>
+        <w:rPr>
+          <w:rFonts w:ascii="Arial" w:hAnsi="Arial" w:cs="Arial"/>
+          <w:sz w:val="32"/>
+          <w:szCs w:val="32"/>
+        </w:rPr>
+        <w:t>qui demande le champ en question, à l’exception du mot de passe où le mot de passe actuel et une confirmation du nouveau mot de passe sont demandées.</w:t>
+      </w:r>
+    </w:p>
+    <w:p>
+      <w:pPr>
+        <w:rPr>
+          <w:rFonts w:ascii="Arial" w:hAnsi="Arial" w:cs="Arial"/>
+          <w:sz w:val="32"/>
+          <w:szCs w:val="32"/>
+        </w:rPr>
+      </w:pPr>
+      <w:r>
+        <w:rPr>
+          <w:rFonts w:ascii="Arial" w:hAnsi="Arial" w:cs="Arial"/>
+          <w:sz w:val="32"/>
+          <w:szCs w:val="32"/>
+        </w:rPr>
+        <w:t xml:space="preserve">Lors de </w:t>
+      </w:r>
+      <w:r>
+        <w:rPr>
+          <w:rFonts w:ascii="Arial" w:hAnsi="Arial" w:cs="Arial"/>
+          <w:sz w:val="32"/>
+          <w:szCs w:val="32"/>
+        </w:rPr>
+        <w:t xml:space="preserve">la demande de modification l’utilisateur, le </w:t>
+      </w:r>
+      <w:proofErr w:type="spellStart"/>
+      <w:r>
+        <w:rPr>
+          <w:rFonts w:ascii="Arial" w:hAnsi="Arial" w:cs="Arial"/>
+          <w:sz w:val="32"/>
+          <w:szCs w:val="32"/>
+        </w:rPr>
+        <w:t>controller</w:t>
+      </w:r>
+      <w:proofErr w:type="spellEnd"/>
+      <w:r>
+        <w:rPr>
+          <w:rFonts w:ascii="Arial" w:hAnsi="Arial" w:cs="Arial"/>
+          <w:sz w:val="32"/>
+          <w:szCs w:val="32"/>
+        </w:rPr>
+        <w:t xml:space="preserve"> suit le même cheminement que pour la création de compte, vérification de la présence du champ, fonction </w:t>
+      </w:r>
+      <w:proofErr w:type="spellStart"/>
+      <w:r>
+        <w:rPr>
+          <w:rFonts w:ascii="Arial" w:hAnsi="Arial" w:cs="Arial"/>
+          <w:sz w:val="32"/>
+          <w:szCs w:val="32"/>
+        </w:rPr>
+        <w:t>valid_donnees</w:t>
+      </w:r>
+      <w:proofErr w:type="spellEnd"/>
+      <w:r>
+        <w:rPr>
+          <w:rFonts w:ascii="Arial" w:hAnsi="Arial" w:cs="Arial"/>
+          <w:sz w:val="32"/>
+          <w:szCs w:val="32"/>
+        </w:rPr>
+        <w:t xml:space="preserve">, setter et vérification de l’absence du nouveau champ dans la BDD. Une fois toutes ces étapes validées le </w:t>
+      </w:r>
+      <w:proofErr w:type="spellStart"/>
+      <w:r>
+        <w:rPr>
+          <w:rFonts w:ascii="Arial" w:hAnsi="Arial" w:cs="Arial"/>
+          <w:sz w:val="32"/>
+          <w:szCs w:val="32"/>
+        </w:rPr>
+        <w:t>controller</w:t>
+      </w:r>
+      <w:proofErr w:type="spellEnd"/>
+      <w:r>
+        <w:rPr>
+          <w:rFonts w:ascii="Arial" w:hAnsi="Arial" w:cs="Arial"/>
+          <w:sz w:val="32"/>
+          <w:szCs w:val="32"/>
+        </w:rPr>
+        <w:t xml:space="preserve"> utilise la fonction </w:t>
+      </w:r>
+      <w:proofErr w:type="spellStart"/>
+      <w:r>
+        <w:rPr>
+          <w:rFonts w:ascii="Arial" w:hAnsi="Arial" w:cs="Arial"/>
+          <w:sz w:val="32"/>
+          <w:szCs w:val="32"/>
+        </w:rPr>
+        <w:t>updateUser</w:t>
+      </w:r>
+      <w:proofErr w:type="spellEnd"/>
+      <w:r>
+        <w:rPr>
+          <w:rFonts w:ascii="Arial" w:hAnsi="Arial" w:cs="Arial"/>
+          <w:sz w:val="32"/>
+          <w:szCs w:val="32"/>
+        </w:rPr>
+        <w:t xml:space="preserve"> de la classe user qui met à jour tous les champs</w:t>
+      </w:r>
+      <w:r>
+        <w:rPr>
+          <w:rFonts w:ascii="Arial" w:hAnsi="Arial" w:cs="Arial"/>
+          <w:sz w:val="32"/>
+          <w:szCs w:val="32"/>
+        </w:rPr>
+        <w:t xml:space="preserve"> de l’utilisateur, il va donc remplacer tous les champs non modifiés par leur valeur actuelle et les champs modifiés par leur nouvelle valeur.</w:t>
+      </w:r>
+    </w:p>
+    <w:p>
+      <w:pPr>
+        <w:rPr>
+          <w:rFonts w:ascii="Arial" w:hAnsi="Arial" w:cs="Arial"/>
+          <w:sz w:val="32"/>
+          <w:szCs w:val="32"/>
+        </w:rPr>
+      </w:pPr>
+      <w:r>
+        <w:rPr>
+          <w:rFonts w:ascii="Arial" w:hAnsi="Arial" w:cs="Arial"/>
+          <w:sz w:val="32"/>
+          <w:szCs w:val="32"/>
+        </w:rPr>
+        <w:t>Si nécessaire la session en cours est mise à jour et l’utilisateur est ensuite redirigé vers la page mon compte.</w:t>
+      </w:r>
+    </w:p>
+    <w:p>
+      <w:pPr>
+        <w:rPr>
+          <w:rFonts w:ascii="Arial" w:hAnsi="Arial" w:cs="Arial"/>
+          <w:sz w:val="32"/>
+          <w:szCs w:val="32"/>
+        </w:rPr>
+      </w:pPr>
+    </w:p>
+    <w:p>
+      <w:pPr>
+        <w:rPr>
+          <w:rFonts w:ascii="Arial" w:hAnsi="Arial" w:cs="Arial"/>
+          <w:sz w:val="32"/>
+          <w:szCs w:val="32"/>
+          <w:u w:val="single"/>
+        </w:rPr>
+      </w:pPr>
+      <w:r>
+        <w:rPr>
+          <w:rFonts w:ascii="Arial" w:hAnsi="Arial" w:cs="Arial"/>
+          <w:sz w:val="32"/>
+          <w:szCs w:val="32"/>
+          <w:u w:val="single"/>
+        </w:rPr>
+        <w:t>Suppression</w:t>
+      </w:r>
+    </w:p>
+    <w:p>
+      <w:pPr>
+        <w:rPr>
+          <w:rFonts w:ascii="Arial" w:hAnsi="Arial" w:cs="Arial"/>
+          <w:sz w:val="32"/>
+          <w:szCs w:val="32"/>
+        </w:rPr>
+      </w:pPr>
+      <w:r>
+        <w:rPr>
+          <w:rFonts w:ascii="Arial" w:hAnsi="Arial" w:cs="Arial"/>
+          <w:sz w:val="32"/>
+          <w:szCs w:val="32"/>
+        </w:rPr>
+        <w:t xml:space="preserve">La suppression est disponible sur la même page que la modification </w:t>
+      </w:r>
+      <w:r>
+        <w:rPr>
+          <w:rFonts w:ascii="Arial" w:hAnsi="Arial" w:cs="Arial"/>
+          <w:sz w:val="32"/>
+          <w:szCs w:val="32"/>
+        </w:rPr>
+        <w:t>avec un formulaire qui demande le mot de passe en confirmation.</w:t>
+      </w:r>
+    </w:p>
+    <w:p>
+      <w:pPr>
+        <w:rPr>
+          <w:rFonts w:ascii="Arial" w:hAnsi="Arial" w:cs="Arial"/>
+          <w:sz w:val="32"/>
+          <w:szCs w:val="32"/>
+        </w:rPr>
+      </w:pPr>
+      <w:r>
+        <w:rPr>
+          <w:rFonts w:ascii="Arial" w:hAnsi="Arial" w:cs="Arial"/>
+          <w:sz w:val="32"/>
+          <w:szCs w:val="32"/>
+        </w:rPr>
+        <w:t xml:space="preserve">Si la vérification du mot de passe via </w:t>
+      </w:r>
+      <w:proofErr w:type="spellStart"/>
+      <w:r>
+        <w:rPr>
+          <w:rFonts w:ascii="Arial" w:hAnsi="Arial" w:cs="Arial"/>
+          <w:sz w:val="32"/>
+          <w:szCs w:val="32"/>
+        </w:rPr>
+        <w:t>password_verify</w:t>
+      </w:r>
+      <w:proofErr w:type="spellEnd"/>
+      <w:r>
+        <w:rPr>
+          <w:rFonts w:ascii="Arial" w:hAnsi="Arial" w:cs="Arial"/>
+          <w:sz w:val="32"/>
+          <w:szCs w:val="32"/>
+        </w:rPr>
+        <w:t xml:space="preserve"> est validée, le </w:t>
+      </w:r>
+      <w:proofErr w:type="spellStart"/>
+      <w:r>
+        <w:rPr>
+          <w:rFonts w:ascii="Arial" w:hAnsi="Arial" w:cs="Arial"/>
+          <w:sz w:val="32"/>
+          <w:szCs w:val="32"/>
+        </w:rPr>
+        <w:t>controller</w:t>
+      </w:r>
+      <w:proofErr w:type="spellEnd"/>
+      <w:r>
+        <w:rPr>
+          <w:rFonts w:ascii="Arial" w:hAnsi="Arial" w:cs="Arial"/>
+          <w:sz w:val="32"/>
+          <w:szCs w:val="32"/>
+        </w:rPr>
+        <w:t xml:space="preserve"> va utiliser la fonction </w:t>
+      </w:r>
+      <w:proofErr w:type="spellStart"/>
+      <w:r>
+        <w:rPr>
+          <w:rFonts w:ascii="Arial" w:hAnsi="Arial" w:cs="Arial"/>
+          <w:sz w:val="32"/>
+          <w:szCs w:val="32"/>
+        </w:rPr>
+        <w:t>deleteUser</w:t>
+      </w:r>
+      <w:proofErr w:type="spellEnd"/>
+      <w:r>
+        <w:rPr>
+          <w:rFonts w:ascii="Arial" w:hAnsi="Arial" w:cs="Arial"/>
+          <w:sz w:val="32"/>
+          <w:szCs w:val="32"/>
+        </w:rPr>
+        <w:t xml:space="preserve"> pour supprimer l’utilisateur de la BDD, puis supprimer la session en cours comme lors de la déconnexion</w:t>
+      </w:r>
+      <w:r>
+        <w:rPr>
+          <w:rFonts w:ascii="Arial" w:hAnsi="Arial" w:cs="Arial"/>
+          <w:sz w:val="32"/>
+          <w:szCs w:val="32"/>
+        </w:rPr>
+        <w:t xml:space="preserve"> </w:t>
+      </w:r>
+      <w:r>
+        <w:rPr>
+          <w:rFonts w:ascii="Arial" w:hAnsi="Arial" w:cs="Arial"/>
+          <w:sz w:val="32"/>
+          <w:szCs w:val="32"/>
+        </w:rPr>
+        <w:t>et enfin rediriger l’utilisateur vers la page d’accueil.</w:t>
+      </w:r>
+    </w:p>
+    <w:p>
+      <w:pPr>
+        <w:rPr>
+          <w:rFonts w:ascii="Arial" w:hAnsi="Arial" w:cs="Arial"/>
+          <w:sz w:val="32"/>
+          <w:szCs w:val="32"/>
+        </w:rPr>
+      </w:pPr>
+    </w:p>
+    <w:p>
+      <w:pPr>
+        <w:pStyle w:val="Titre2"/>
+        <w:rPr>
+          <w:rFonts w:ascii="Arial" w:hAnsi="Arial" w:cs="Arial"/>
+          <w:b/>
+          <w:color w:val="1F4E79" w:themeColor="accent1" w:themeShade="80"/>
+          <w:sz w:val="44"/>
+          <w:u w:val="single"/>
+        </w:rPr>
+      </w:pPr>
+      <w:r>
+        <w:rPr>
+          <w:rFonts w:ascii="Arial" w:hAnsi="Arial" w:cs="Arial"/>
+          <w:b/>
+          <w:color w:val="1F4E79" w:themeColor="accent1" w:themeShade="80"/>
+          <w:sz w:val="44"/>
+          <w:u w:val="single"/>
+        </w:rPr>
+        <w:t>Conclusion</w:t>
+      </w:r>
+    </w:p>
+    <w:p>
+      <w:pPr>
+        <w:rPr>
+          <w:rFonts w:ascii="Arial" w:hAnsi="Arial" w:cs="Arial"/>
+          <w:szCs w:val="32"/>
+        </w:rPr>
+      </w:pPr>
+    </w:p>
+    <w:p>
+      <w:pPr>
+        <w:rPr>
+          <w:rFonts w:ascii="Arial" w:hAnsi="Arial" w:cs="Arial"/>
+          <w:sz w:val="32"/>
+          <w:szCs w:val="32"/>
+        </w:rPr>
+      </w:pPr>
+    </w:p>
+    <w:p>
+      <w:pPr>
+        <w:pStyle w:val="Titre2"/>
+        <w:rPr>
+          <w:rFonts w:ascii="Arial" w:hAnsi="Arial" w:cs="Arial"/>
+          <w:b/>
+          <w:color w:val="1F4E79" w:themeColor="accent1" w:themeShade="80"/>
+          <w:sz w:val="44"/>
+          <w:u w:val="single"/>
+        </w:rPr>
+      </w:pPr>
+      <w:r>
+        <w:rPr>
+          <w:rFonts w:ascii="Arial" w:hAnsi="Arial" w:cs="Arial"/>
+          <w:b/>
+          <w:color w:val="1F4E79" w:themeColor="accent1" w:themeShade="80"/>
+          <w:sz w:val="44"/>
+          <w:u w:val="single"/>
+        </w:rPr>
+        <w:t>Annexe</w:t>
+      </w:r>
+    </w:p>
+    <w:p/>
+    <w:p>
       <w:bookmarkStart w:id="0" w:name="_GoBack"/>
       <w:bookmarkEnd w:id="0"/>
     </w:p>
+    <w:p>
+      <w:pPr>
+        <w:rPr>
+          <w:rFonts w:ascii="Arial" w:hAnsi="Arial" w:cs="Arial"/>
+          <w:b/>
+          <w:color w:val="1F4E79" w:themeColor="accent1" w:themeShade="80"/>
+          <w:sz w:val="44"/>
+          <w:szCs w:val="32"/>
+          <w:u w:val="single"/>
+        </w:rPr>
+      </w:pPr>
+    </w:p>
     <w:sectPr>
-      <w:footerReference w:type="default" r:id="rId28"/>
+      <w:footerReference w:type="default" r:id="rId29"/>
       <w:pgSz w:w="11906" w:h="16838"/>
       <w:pgMar w:top="1440" w:right="1080" w:bottom="1440" w:left="1080" w:header="708" w:footer="708" w:gutter="0"/>
       <w:cols w:space="708"/>
@@ -4725,6 +5736,7 @@
         <w:docPartUnique/>
       </w:docPartObj>
     </w:sdtPr>
+    <w:sdtEndPr/>
     <w:sdtContent>
       <w:p>
         <w:pPr>
@@ -4744,7 +5756,7 @@
           <w:rPr>
             <w:noProof/>
           </w:rPr>
-          <w:t>21</w:t>
+          <w:t>18</w:t>
         </w:r>
         <w:r>
           <w:fldChar w:fldCharType="end"/>
@@ -5777,7 +6789,7 @@
 </file>
 
 <file path=customXml/itemProps1.xml><?xml version="1.0" encoding="utf-8"?>
-<ds:datastoreItem xmlns:ds="http://schemas.openxmlformats.org/officeDocument/2006/customXml" ds:itemID="{E38A19D8-2E2D-48C5-B8FF-D694C033D49C}">
+<ds:datastoreItem xmlns:ds="http://schemas.openxmlformats.org/officeDocument/2006/customXml" ds:itemID="{F747F42F-6D01-4D00-9927-25799CC3A494}">
   <ds:schemaRefs>
     <ds:schemaRef ds:uri="http://schemas.openxmlformats.org/officeDocument/2006/bibliography"/>
   </ds:schemaRefs>

</xml_diff>

<commit_message>
ajout required forms, maj diagrammes memoire
</commit_message>
<xml_diff>
--- a/Conception/Mémoire.docx
+++ b/Conception/Mémoire.docx
@@ -884,6 +884,13 @@
         <w:t>indentity</w:t>
       </w:r>
       <w:proofErr w:type="spellEnd"/>
+      <w:r>
+        <w:rPr>
+          <w:rFonts w:ascii="Arial" w:hAnsi="Arial" w:cs="Arial"/>
+          <w:sz w:val="32"/>
+        </w:rPr>
+        <w:t>,</w:t>
+      </w:r>
       <w:r>
         <w:rPr>
           <w:rFonts w:ascii="Arial" w:hAnsi="Arial" w:cs="Arial"/>
@@ -1388,7 +1395,27 @@
         <w:t>REAC</w:t>
       </w:r>
     </w:p>
-    <w:p/>
+    <w:p>
+      <w:pPr>
+        <w:rPr>
+          <w:color w:val="FF0000"/>
+        </w:rPr>
+      </w:pPr>
+      <w:r>
+        <w:rPr>
+          <w:color w:val="FF0000"/>
+        </w:rPr>
+        <w:t xml:space="preserve">Faire un tableau avec colonne mémoire et colonne </w:t>
+      </w:r>
+      <w:proofErr w:type="spellStart"/>
+      <w:r>
+        <w:rPr>
+          <w:color w:val="FF0000"/>
+        </w:rPr>
+        <w:t>dp</w:t>
+      </w:r>
+      <w:proofErr w:type="spellEnd"/>
+    </w:p>
     <w:p>
       <w:pPr>
         <w:rPr>
@@ -1642,35 +1669,13 @@
           <w:sz w:val="32"/>
         </w:rPr>
       </w:pPr>
-    </w:p>
-    <w:p>
-      <w:pPr>
-        <w:rPr>
-          <w:rFonts w:ascii="Arial" w:hAnsi="Arial" w:cs="Arial"/>
-          <w:sz w:val="32"/>
-        </w:rPr>
-      </w:pPr>
-    </w:p>
-    <w:p>
-      <w:pPr>
-        <w:rPr>
-          <w:rFonts w:ascii="Arial" w:hAnsi="Arial" w:cs="Arial"/>
-          <w:sz w:val="32"/>
-        </w:rPr>
-      </w:pPr>
-    </w:p>
-    <w:p>
-      <w:pPr>
-        <w:rPr>
-          <w:rFonts w:ascii="Arial" w:hAnsi="Arial" w:cs="Arial"/>
-          <w:sz w:val="32"/>
-        </w:rPr>
-      </w:pPr>
-    </w:p>
-    <w:p>
-      <w:pPr>
-        <w:pStyle w:val="Sous-titre"/>
-      </w:pPr>
+      <w:r>
+        <w:rPr>
+          <w:rFonts w:ascii="Arial" w:hAnsi="Arial" w:cs="Arial"/>
+          <w:sz w:val="32"/>
+        </w:rPr>
+        <w:br w:type="page"/>
+      </w:r>
     </w:p>
     <w:p>
       <w:pPr>
@@ -2173,7 +2178,15 @@
           <w:sz w:val="32"/>
           <w:szCs w:val="32"/>
         </w:rPr>
-        <w:t xml:space="preserve"> seront présentés les diagrammes d’activité et de séquence des fonctions suivantes : création de compte, connexion, déconnexion, modification du compte et suppression du compte. Ces fonctions me permettront d’illustrer chaque partie du CRUD.</w:t>
+        <w:t xml:space="preserve"> seront présentés les diagrammes d’activité et de séquence des fonctions suivantes : création de compte, connexion, déconnexion, modification du c</w:t>
+      </w:r>
+      <w:r>
+        <w:rPr>
+          <w:rFonts w:ascii="Arial" w:hAnsi="Arial" w:cs="Arial"/>
+          <w:sz w:val="32"/>
+          <w:szCs w:val="32"/>
+        </w:rPr>
+        <w:t>ompte et suppression du compte.</w:t>
       </w:r>
     </w:p>
     <w:p>
@@ -2242,6 +2255,23 @@
           <w:rFonts w:ascii="Arial" w:hAnsi="Arial" w:cs="Arial"/>
           <w:sz w:val="32"/>
           <w:szCs w:val="32"/>
+        </w:rPr>
+      </w:pPr>
+      <w:r>
+        <w:rPr>
+          <w:rFonts w:ascii="Arial" w:hAnsi="Arial" w:cs="Arial"/>
+          <w:sz w:val="32"/>
+          <w:szCs w:val="32"/>
+        </w:rPr>
+        <w:t>La création de compte, avec la validation des données entrés par l’utilisateur, la comparaison avec la BDD pour éviter les doublons et la création dans la BDD.</w:t>
+      </w:r>
+    </w:p>
+    <w:p>
+      <w:pPr>
+        <w:rPr>
+          <w:rFonts w:ascii="Arial" w:hAnsi="Arial" w:cs="Arial"/>
+          <w:sz w:val="32"/>
+          <w:szCs w:val="32"/>
           <w:u w:val="single"/>
         </w:rPr>
       </w:pPr>
@@ -2256,9 +2286,9 @@
         </w:rPr>
         <w:drawing>
           <wp:inline distT="0" distB="0" distL="0" distR="0">
-            <wp:extent cx="5619575" cy="4972050"/>
-            <wp:effectExtent l="0" t="0" r="635" b="0"/>
-            <wp:docPr id="2" name="Image 2"/>
+            <wp:extent cx="5433237" cy="4794361"/>
+            <wp:effectExtent l="0" t="0" r="0" b="6350"/>
+            <wp:docPr id="24" name="Image 24"/>
             <wp:cNvGraphicFramePr>
               <a:graphicFrameLocks xmlns:a="http://schemas.openxmlformats.org/drawingml/2006/main" noChangeAspect="1"/>
             </wp:cNvGraphicFramePr>
@@ -2266,7 +2296,7 @@
               <a:graphicData uri="http://schemas.openxmlformats.org/drawingml/2006/picture">
                 <pic:pic xmlns:pic="http://schemas.openxmlformats.org/drawingml/2006/picture">
                   <pic:nvPicPr>
-                    <pic:cNvPr id="2" name="crea cpt activite.PNG"/>
+                    <pic:cNvPr id="24" name="crea cpt activite.PNG"/>
                     <pic:cNvPicPr/>
                   </pic:nvPicPr>
                   <pic:blipFill>
@@ -2284,7 +2314,7 @@
                   <pic:spPr>
                     <a:xfrm>
                       <a:off x="0" y="0"/>
-                      <a:ext cx="5629311" cy="4980664"/>
+                      <a:ext cx="5441817" cy="4801932"/>
                     </a:xfrm>
                     <a:prstGeom prst="rect">
                       <a:avLst/>
@@ -2318,9 +2348,9 @@
         <w:lastRenderedPageBreak/>
         <w:drawing>
           <wp:inline distT="0" distB="0" distL="0" distR="0">
-            <wp:extent cx="6188710" cy="4902835"/>
+            <wp:extent cx="6188710" cy="4712335"/>
             <wp:effectExtent l="0" t="0" r="2540" b="0"/>
-            <wp:docPr id="8" name="Image 8"/>
+            <wp:docPr id="25" name="Image 25"/>
             <wp:cNvGraphicFramePr>
               <a:graphicFrameLocks xmlns:a="http://schemas.openxmlformats.org/drawingml/2006/main" noChangeAspect="1"/>
             </wp:cNvGraphicFramePr>
@@ -2328,11 +2358,11 @@
               <a:graphicData uri="http://schemas.openxmlformats.org/drawingml/2006/picture">
                 <pic:pic xmlns:pic="http://schemas.openxmlformats.org/drawingml/2006/picture">
                   <pic:nvPicPr>
-                    <pic:cNvPr id="8" name="crea cpt seq.PNG"/>
+                    <pic:cNvPr id="25" name="crea cpt seq.PNG"/>
                     <pic:cNvPicPr/>
                   </pic:nvPicPr>
                   <pic:blipFill>
-                    <a:blip r:embed="rId11">
+                    <a:blip r:embed="rId11" cstate="print">
                       <a:extLst>
                         <a:ext uri="{28A0092B-C50C-407E-A947-70E740481C1C}">
                           <a14:useLocalDpi xmlns:a14="http://schemas.microsoft.com/office/drawing/2010/main" val="0"/>
@@ -2346,7 +2376,7 @@
                   <pic:spPr>
                     <a:xfrm>
                       <a:off x="0" y="0"/>
-                      <a:ext cx="6188710" cy="4902835"/>
+                      <a:ext cx="6188710" cy="4712335"/>
                     </a:xfrm>
                     <a:prstGeom prst="rect">
                       <a:avLst/>
@@ -2368,106 +2398,15 @@
           <w:u w:val="single"/>
         </w:rPr>
       </w:pPr>
-    </w:p>
-    <w:p>
-      <w:pPr>
-        <w:rPr>
-          <w:rFonts w:ascii="Arial" w:hAnsi="Arial" w:cs="Arial"/>
-          <w:sz w:val="32"/>
-          <w:szCs w:val="32"/>
-          <w:u w:val="single"/>
-        </w:rPr>
-      </w:pPr>
-    </w:p>
-    <w:p>
-      <w:pPr>
-        <w:rPr>
-          <w:rFonts w:ascii="Arial" w:hAnsi="Arial" w:cs="Arial"/>
-          <w:sz w:val="32"/>
-          <w:szCs w:val="32"/>
-          <w:u w:val="single"/>
-        </w:rPr>
-      </w:pPr>
-    </w:p>
-    <w:p>
-      <w:pPr>
-        <w:rPr>
-          <w:rFonts w:ascii="Arial" w:hAnsi="Arial" w:cs="Arial"/>
-          <w:sz w:val="32"/>
-          <w:szCs w:val="32"/>
-          <w:u w:val="single"/>
-        </w:rPr>
-      </w:pPr>
-    </w:p>
-    <w:p>
-      <w:pPr>
-        <w:rPr>
-          <w:rFonts w:ascii="Arial" w:hAnsi="Arial" w:cs="Arial"/>
-          <w:sz w:val="32"/>
-          <w:szCs w:val="32"/>
-          <w:u w:val="single"/>
-        </w:rPr>
-      </w:pPr>
-    </w:p>
-    <w:p>
-      <w:pPr>
-        <w:rPr>
-          <w:rFonts w:ascii="Arial" w:hAnsi="Arial" w:cs="Arial"/>
-          <w:sz w:val="32"/>
-          <w:szCs w:val="32"/>
-          <w:u w:val="single"/>
-        </w:rPr>
-      </w:pPr>
-    </w:p>
-    <w:p>
-      <w:pPr>
-        <w:rPr>
-          <w:rFonts w:ascii="Arial" w:hAnsi="Arial" w:cs="Arial"/>
-          <w:sz w:val="32"/>
-          <w:szCs w:val="32"/>
-          <w:u w:val="single"/>
-        </w:rPr>
-      </w:pPr>
-    </w:p>
-    <w:p>
-      <w:pPr>
-        <w:rPr>
-          <w:rFonts w:ascii="Arial" w:hAnsi="Arial" w:cs="Arial"/>
-          <w:sz w:val="32"/>
-          <w:szCs w:val="32"/>
-          <w:u w:val="single"/>
-        </w:rPr>
-      </w:pPr>
-    </w:p>
-    <w:p>
-      <w:pPr>
-        <w:rPr>
-          <w:rFonts w:ascii="Arial" w:hAnsi="Arial" w:cs="Arial"/>
-          <w:sz w:val="32"/>
-          <w:szCs w:val="32"/>
-          <w:u w:val="single"/>
-        </w:rPr>
-      </w:pPr>
-    </w:p>
-    <w:p>
-      <w:pPr>
-        <w:rPr>
-          <w:rFonts w:ascii="Arial" w:hAnsi="Arial" w:cs="Arial"/>
-          <w:sz w:val="32"/>
-          <w:szCs w:val="32"/>
-          <w:u w:val="single"/>
-        </w:rPr>
-      </w:pPr>
-    </w:p>
-    <w:p>
-      <w:pPr>
-        <w:rPr>
-          <w:rFonts w:ascii="Arial" w:hAnsi="Arial" w:cs="Arial"/>
-          <w:sz w:val="32"/>
-          <w:szCs w:val="32"/>
-          <w:u w:val="single"/>
-        </w:rPr>
-      </w:pPr>
+      <w:r>
+        <w:rPr>
+          <w:rFonts w:ascii="Arial" w:hAnsi="Arial" w:cs="Arial"/>
+          <w:sz w:val="32"/>
+          <w:szCs w:val="32"/>
+          <w:u w:val="single"/>
+        </w:rPr>
+        <w:br w:type="page"/>
+      </w:r>
     </w:p>
     <w:p>
       <w:pPr>
@@ -2495,6 +2434,39 @@
           <w:rFonts w:ascii="Arial" w:hAnsi="Arial" w:cs="Arial"/>
           <w:sz w:val="32"/>
           <w:szCs w:val="32"/>
+        </w:rPr>
+      </w:pPr>
+      <w:r>
+        <w:rPr>
+          <w:rFonts w:ascii="Arial" w:hAnsi="Arial" w:cs="Arial"/>
+          <w:sz w:val="32"/>
+          <w:szCs w:val="32"/>
+        </w:rPr>
+        <w:t xml:space="preserve">La connexion </w:t>
+      </w:r>
+      <w:r>
+        <w:rPr>
+          <w:rFonts w:ascii="Arial" w:hAnsi="Arial" w:cs="Arial"/>
+          <w:sz w:val="32"/>
+          <w:szCs w:val="32"/>
+        </w:rPr>
+        <w:t>avec la validation des données entrés par l’utilisateur, la comparaison avec la BDD</w:t>
+      </w:r>
+      <w:r>
+        <w:rPr>
+          <w:rFonts w:ascii="Arial" w:hAnsi="Arial" w:cs="Arial"/>
+          <w:sz w:val="32"/>
+          <w:szCs w:val="32"/>
+        </w:rPr>
+        <w:t xml:space="preserve"> pour vérifier l’existence de l’utilisateur et la création de la session.</w:t>
+      </w:r>
+    </w:p>
+    <w:p>
+      <w:pPr>
+        <w:rPr>
+          <w:rFonts w:ascii="Arial" w:hAnsi="Arial" w:cs="Arial"/>
+          <w:sz w:val="32"/>
+          <w:szCs w:val="32"/>
           <w:u w:val="single"/>
         </w:rPr>
       </w:pPr>
@@ -2509,9 +2481,9 @@
         </w:rPr>
         <w:drawing>
           <wp:inline distT="0" distB="0" distL="0" distR="0">
-            <wp:extent cx="6188710" cy="5080635"/>
-            <wp:effectExtent l="0" t="0" r="2540" b="5715"/>
-            <wp:docPr id="4" name="Image 4"/>
+            <wp:extent cx="6188710" cy="5208270"/>
+            <wp:effectExtent l="0" t="0" r="2540" b="0"/>
+            <wp:docPr id="26" name="Image 26"/>
             <wp:cNvGraphicFramePr>
               <a:graphicFrameLocks xmlns:a="http://schemas.openxmlformats.org/drawingml/2006/main" noChangeAspect="1"/>
             </wp:cNvGraphicFramePr>
@@ -2519,7 +2491,7 @@
               <a:graphicData uri="http://schemas.openxmlformats.org/drawingml/2006/picture">
                 <pic:pic xmlns:pic="http://schemas.openxmlformats.org/drawingml/2006/picture">
                   <pic:nvPicPr>
-                    <pic:cNvPr id="4" name="connexion cpt activite.PNG"/>
+                    <pic:cNvPr id="26" name="connexion cpt activite.PNG"/>
                     <pic:cNvPicPr/>
                   </pic:nvPicPr>
                   <pic:blipFill>
@@ -2537,7 +2509,7 @@
                   <pic:spPr>
                     <a:xfrm>
                       <a:off x="0" y="0"/>
-                      <a:ext cx="6188710" cy="5080635"/>
+                      <a:ext cx="6188710" cy="5208270"/>
                     </a:xfrm>
                     <a:prstGeom prst="rect">
                       <a:avLst/>
@@ -2571,9 +2543,9 @@
         <w:lastRenderedPageBreak/>
         <w:drawing>
           <wp:inline distT="0" distB="0" distL="0" distR="0">
-            <wp:extent cx="6188710" cy="4716780"/>
-            <wp:effectExtent l="0" t="0" r="2540" b="7620"/>
-            <wp:docPr id="9" name="Image 9"/>
+            <wp:extent cx="6188710" cy="4439285"/>
+            <wp:effectExtent l="0" t="0" r="2540" b="0"/>
+            <wp:docPr id="27" name="Image 27"/>
             <wp:cNvGraphicFramePr>
               <a:graphicFrameLocks xmlns:a="http://schemas.openxmlformats.org/drawingml/2006/main" noChangeAspect="1"/>
             </wp:cNvGraphicFramePr>
@@ -2581,11 +2553,11 @@
               <a:graphicData uri="http://schemas.openxmlformats.org/drawingml/2006/picture">
                 <pic:pic xmlns:pic="http://schemas.openxmlformats.org/drawingml/2006/picture">
                   <pic:nvPicPr>
-                    <pic:cNvPr id="9" name="connexion cpt seq.PNG"/>
+                    <pic:cNvPr id="27" name="connexion cpt seq.PNG"/>
                     <pic:cNvPicPr/>
                   </pic:nvPicPr>
                   <pic:blipFill>
-                    <a:blip r:embed="rId13">
+                    <a:blip r:embed="rId13" cstate="print">
                       <a:extLst>
                         <a:ext uri="{28A0092B-C50C-407E-A947-70E740481C1C}">
                           <a14:useLocalDpi xmlns:a14="http://schemas.microsoft.com/office/drawing/2010/main" val="0"/>
@@ -2599,7 +2571,7 @@
                   <pic:spPr>
                     <a:xfrm>
                       <a:off x="0" y="0"/>
-                      <a:ext cx="6188710" cy="4716780"/>
+                      <a:ext cx="6188710" cy="4439285"/>
                     </a:xfrm>
                     <a:prstGeom prst="rect">
                       <a:avLst/>
@@ -2621,124 +2593,13 @@
           <w:u w:val="single"/>
         </w:rPr>
       </w:pPr>
-    </w:p>
-    <w:p>
-      <w:pPr>
-        <w:rPr>
-          <w:rFonts w:ascii="Arial" w:hAnsi="Arial" w:cs="Arial"/>
-          <w:sz w:val="32"/>
-          <w:szCs w:val="32"/>
-          <w:u w:val="single"/>
-        </w:rPr>
-      </w:pPr>
-    </w:p>
-    <w:p>
-      <w:pPr>
-        <w:rPr>
-          <w:rFonts w:ascii="Arial" w:hAnsi="Arial" w:cs="Arial"/>
-          <w:sz w:val="32"/>
-          <w:szCs w:val="32"/>
-          <w:u w:val="single"/>
-        </w:rPr>
-      </w:pPr>
-    </w:p>
-    <w:p>
-      <w:pPr>
-        <w:rPr>
-          <w:rFonts w:ascii="Arial" w:hAnsi="Arial" w:cs="Arial"/>
-          <w:sz w:val="32"/>
-          <w:szCs w:val="32"/>
-          <w:u w:val="single"/>
-        </w:rPr>
-      </w:pPr>
-    </w:p>
-    <w:p>
-      <w:pPr>
-        <w:rPr>
-          <w:rFonts w:ascii="Arial" w:hAnsi="Arial" w:cs="Arial"/>
-          <w:sz w:val="32"/>
-          <w:szCs w:val="32"/>
-          <w:u w:val="single"/>
-        </w:rPr>
-      </w:pPr>
-    </w:p>
-    <w:p>
-      <w:pPr>
-        <w:rPr>
-          <w:rFonts w:ascii="Arial" w:hAnsi="Arial" w:cs="Arial"/>
-          <w:sz w:val="32"/>
-          <w:szCs w:val="32"/>
-          <w:u w:val="single"/>
-        </w:rPr>
-      </w:pPr>
-    </w:p>
-    <w:p>
-      <w:pPr>
-        <w:rPr>
-          <w:rFonts w:ascii="Arial" w:hAnsi="Arial" w:cs="Arial"/>
-          <w:sz w:val="32"/>
-          <w:szCs w:val="32"/>
-          <w:u w:val="single"/>
-        </w:rPr>
-      </w:pPr>
-    </w:p>
-    <w:p>
-      <w:pPr>
-        <w:rPr>
-          <w:rFonts w:ascii="Arial" w:hAnsi="Arial" w:cs="Arial"/>
-          <w:sz w:val="32"/>
-          <w:szCs w:val="32"/>
-          <w:u w:val="single"/>
-        </w:rPr>
-      </w:pPr>
-    </w:p>
-    <w:p>
-      <w:pPr>
-        <w:rPr>
-          <w:rFonts w:ascii="Arial" w:hAnsi="Arial" w:cs="Arial"/>
-          <w:sz w:val="32"/>
-          <w:szCs w:val="32"/>
-          <w:u w:val="single"/>
-        </w:rPr>
-      </w:pPr>
-    </w:p>
-    <w:p>
-      <w:pPr>
-        <w:rPr>
-          <w:rFonts w:ascii="Arial" w:hAnsi="Arial" w:cs="Arial"/>
-          <w:sz w:val="32"/>
-          <w:szCs w:val="32"/>
-          <w:u w:val="single"/>
-        </w:rPr>
-      </w:pPr>
-    </w:p>
-    <w:p>
-      <w:pPr>
-        <w:rPr>
-          <w:rFonts w:ascii="Arial" w:hAnsi="Arial" w:cs="Arial"/>
-          <w:sz w:val="32"/>
-          <w:szCs w:val="32"/>
-          <w:u w:val="single"/>
-        </w:rPr>
-      </w:pPr>
-    </w:p>
-    <w:p>
-      <w:pPr>
-        <w:rPr>
-          <w:rFonts w:ascii="Arial" w:hAnsi="Arial" w:cs="Arial"/>
-          <w:sz w:val="32"/>
-          <w:szCs w:val="32"/>
-          <w:u w:val="single"/>
-        </w:rPr>
-      </w:pPr>
-      <w:r>
-        <w:rPr>
-          <w:rFonts w:ascii="Arial" w:hAnsi="Arial" w:cs="Arial"/>
-          <w:sz w:val="32"/>
-          <w:szCs w:val="32"/>
-          <w:u w:val="single"/>
-        </w:rPr>
-        <w:lastRenderedPageBreak/>
+      <w:r>
+        <w:rPr>
+          <w:rFonts w:ascii="Arial" w:hAnsi="Arial" w:cs="Arial"/>
+          <w:sz w:val="32"/>
+          <w:szCs w:val="32"/>
+          <w:u w:val="single"/>
+        </w:rPr>
         <w:t>Déconnexion</w:t>
       </w:r>
     </w:p>
@@ -2748,7 +2609,85 @@
           <w:rFonts w:ascii="Arial" w:hAnsi="Arial" w:cs="Arial"/>
           <w:sz w:val="32"/>
           <w:szCs w:val="32"/>
-          <w:u w:val="single"/>
+        </w:rPr>
+      </w:pPr>
+      <w:r>
+        <w:rPr>
+          <w:rFonts w:ascii="Arial" w:hAnsi="Arial" w:cs="Arial"/>
+          <w:sz w:val="32"/>
+          <w:szCs w:val="32"/>
+        </w:rPr>
+        <w:t>La déconnexion</w:t>
+      </w:r>
+      <w:r>
+        <w:rPr>
+          <w:rFonts w:ascii="Arial" w:hAnsi="Arial" w:cs="Arial"/>
+          <w:sz w:val="32"/>
+          <w:szCs w:val="32"/>
+        </w:rPr>
+        <w:t xml:space="preserve"> avec </w:t>
+      </w:r>
+      <w:proofErr w:type="gramStart"/>
+      <w:r>
+        <w:rPr>
+          <w:rFonts w:ascii="Arial" w:hAnsi="Arial" w:cs="Arial"/>
+          <w:sz w:val="32"/>
+          <w:szCs w:val="32"/>
+        </w:rPr>
+        <w:t xml:space="preserve">le </w:t>
+      </w:r>
+      <w:proofErr w:type="spellStart"/>
+      <w:r>
+        <w:rPr>
+          <w:rFonts w:ascii="Arial" w:hAnsi="Arial" w:cs="Arial"/>
+          <w:sz w:val="32"/>
+          <w:szCs w:val="32"/>
+        </w:rPr>
+        <w:t>session</w:t>
+      </w:r>
+      <w:proofErr w:type="gramEnd"/>
+      <w:r>
+        <w:rPr>
+          <w:rFonts w:ascii="Arial" w:hAnsi="Arial" w:cs="Arial"/>
+          <w:sz w:val="32"/>
+          <w:szCs w:val="32"/>
+        </w:rPr>
+        <w:t>_unset</w:t>
+      </w:r>
+      <w:proofErr w:type="spellEnd"/>
+      <w:r>
+        <w:rPr>
+          <w:rFonts w:ascii="Arial" w:hAnsi="Arial" w:cs="Arial"/>
+          <w:sz w:val="32"/>
+          <w:szCs w:val="32"/>
+        </w:rPr>
+        <w:t xml:space="preserve"> et le </w:t>
+      </w:r>
+      <w:proofErr w:type="spellStart"/>
+      <w:r>
+        <w:rPr>
+          <w:rFonts w:ascii="Arial" w:hAnsi="Arial" w:cs="Arial"/>
+          <w:sz w:val="32"/>
+          <w:szCs w:val="32"/>
+        </w:rPr>
+        <w:t>session_destroy</w:t>
+      </w:r>
+      <w:proofErr w:type="spellEnd"/>
+      <w:r>
+        <w:rPr>
+          <w:rFonts w:ascii="Arial" w:hAnsi="Arial" w:cs="Arial"/>
+          <w:sz w:val="32"/>
+          <w:szCs w:val="32"/>
+        </w:rPr>
+        <w:t xml:space="preserve"> pour effacer les données de la session utilisateur du navigateur.</w:t>
+      </w:r>
+    </w:p>
+    <w:p>
+      <w:pPr>
+        <w:rPr>
+          <w:rFonts w:ascii="Arial" w:hAnsi="Arial" w:cs="Arial"/>
+          <w:sz w:val="32"/>
+          <w:szCs w:val="32"/>
         </w:rPr>
       </w:pPr>
       <w:r>
@@ -2757,14 +2696,13 @@
           <w:noProof/>
           <w:sz w:val="32"/>
           <w:szCs w:val="32"/>
-          <w:u w:val="single"/>
           <w:lang w:eastAsia="fr-FR"/>
         </w:rPr>
         <w:drawing>
           <wp:inline distT="0" distB="0" distL="0" distR="0">
-            <wp:extent cx="5800725" cy="4302735"/>
-            <wp:effectExtent l="0" t="0" r="0" b="3175"/>
-            <wp:docPr id="5" name="Image 5"/>
+            <wp:extent cx="4533265" cy="3295650"/>
+            <wp:effectExtent l="0" t="0" r="635" b="0"/>
+            <wp:docPr id="28" name="Image 28"/>
             <wp:cNvGraphicFramePr>
               <a:graphicFrameLocks xmlns:a="http://schemas.openxmlformats.org/drawingml/2006/main" noChangeAspect="1"/>
             </wp:cNvGraphicFramePr>
@@ -2772,7 +2710,7 @@
               <a:graphicData uri="http://schemas.openxmlformats.org/drawingml/2006/picture">
                 <pic:pic xmlns:pic="http://schemas.openxmlformats.org/drawingml/2006/picture">
                   <pic:nvPicPr>
-                    <pic:cNvPr id="5" name="deco cpt activite.PNG"/>
+                    <pic:cNvPr id="28" name="deco cpt activite.PNG"/>
                     <pic:cNvPicPr/>
                   </pic:nvPicPr>
                   <pic:blipFill>
@@ -2790,7 +2728,7 @@
                   <pic:spPr>
                     <a:xfrm>
                       <a:off x="0" y="0"/>
-                      <a:ext cx="5820133" cy="4317131"/>
+                      <a:ext cx="4533265" cy="3295650"/>
                     </a:xfrm>
                     <a:prstGeom prst="rect">
                       <a:avLst/>
@@ -2809,7 +2747,6 @@
           <w:rFonts w:ascii="Arial" w:hAnsi="Arial" w:cs="Arial"/>
           <w:sz w:val="32"/>
           <w:szCs w:val="32"/>
-          <w:u w:val="single"/>
         </w:rPr>
       </w:pPr>
       <w:r>
@@ -2818,14 +2755,14 @@
           <w:noProof/>
           <w:sz w:val="32"/>
           <w:szCs w:val="32"/>
-          <w:u w:val="single"/>
           <w:lang w:eastAsia="fr-FR"/>
         </w:rPr>
+        <w:lastRenderedPageBreak/>
         <w:drawing>
           <wp:inline distT="0" distB="0" distL="0" distR="0">
-            <wp:extent cx="6188710" cy="3270250"/>
-            <wp:effectExtent l="0" t="0" r="2540" b="6350"/>
-            <wp:docPr id="10" name="Image 10"/>
+            <wp:extent cx="6188710" cy="2476500"/>
+            <wp:effectExtent l="0" t="0" r="2540" b="0"/>
+            <wp:docPr id="29" name="Image 29"/>
             <wp:cNvGraphicFramePr>
               <a:graphicFrameLocks xmlns:a="http://schemas.openxmlformats.org/drawingml/2006/main" noChangeAspect="1"/>
             </wp:cNvGraphicFramePr>
@@ -2833,7 +2770,7 @@
               <a:graphicData uri="http://schemas.openxmlformats.org/drawingml/2006/picture">
                 <pic:pic xmlns:pic="http://schemas.openxmlformats.org/drawingml/2006/picture">
                   <pic:nvPicPr>
-                    <pic:cNvPr id="10" name="deco cpt seq.PNG"/>
+                    <pic:cNvPr id="29" name="deco cpt seq.PNG"/>
                     <pic:cNvPicPr/>
                   </pic:nvPicPr>
                   <pic:blipFill>
@@ -2851,7 +2788,7 @@
                   <pic:spPr>
                     <a:xfrm>
                       <a:off x="0" y="0"/>
-                      <a:ext cx="6188710" cy="3270250"/>
+                      <a:ext cx="6188710" cy="2476500"/>
                     </a:xfrm>
                     <a:prstGeom prst="rect">
                       <a:avLst/>
@@ -2873,34 +2810,13 @@
           <w:u w:val="single"/>
         </w:rPr>
       </w:pPr>
-    </w:p>
-    <w:p>
-      <w:pPr>
-        <w:rPr>
-          <w:rFonts w:ascii="Arial" w:hAnsi="Arial" w:cs="Arial"/>
-          <w:sz w:val="32"/>
-          <w:szCs w:val="32"/>
-          <w:u w:val="single"/>
-        </w:rPr>
-      </w:pPr>
-    </w:p>
-    <w:p>
-      <w:pPr>
-        <w:rPr>
-          <w:rFonts w:ascii="Arial" w:hAnsi="Arial" w:cs="Arial"/>
-          <w:sz w:val="32"/>
-          <w:szCs w:val="32"/>
-          <w:u w:val="single"/>
-        </w:rPr>
-      </w:pPr>
-      <w:r>
-        <w:rPr>
-          <w:rFonts w:ascii="Arial" w:hAnsi="Arial" w:cs="Arial"/>
-          <w:sz w:val="32"/>
-          <w:szCs w:val="32"/>
-          <w:u w:val="single"/>
-        </w:rPr>
-        <w:lastRenderedPageBreak/>
+      <w:r>
+        <w:rPr>
+          <w:rFonts w:ascii="Arial" w:hAnsi="Arial" w:cs="Arial"/>
+          <w:sz w:val="32"/>
+          <w:szCs w:val="32"/>
+          <w:u w:val="single"/>
+        </w:rPr>
         <w:t>Modification</w:t>
       </w:r>
     </w:p>
@@ -2910,9 +2826,56 @@
           <w:rFonts w:ascii="Arial" w:hAnsi="Arial" w:cs="Arial"/>
           <w:sz w:val="32"/>
           <w:szCs w:val="32"/>
-          <w:u w:val="single"/>
-        </w:rPr>
-      </w:pPr>
+        </w:rPr>
+      </w:pPr>
+      <w:r>
+        <w:rPr>
+          <w:rFonts w:ascii="Arial" w:hAnsi="Arial" w:cs="Arial"/>
+          <w:sz w:val="32"/>
+          <w:szCs w:val="32"/>
+        </w:rPr>
+        <w:t xml:space="preserve">La modification, avec </w:t>
+      </w:r>
+      <w:r>
+        <w:rPr>
+          <w:rFonts w:ascii="Arial" w:hAnsi="Arial" w:cs="Arial"/>
+          <w:sz w:val="32"/>
+          <w:szCs w:val="32"/>
+        </w:rPr>
+        <w:t>la validation des données entrés par l’utilisateur, la comparaison avec la BDD pour éviter les doublons</w:t>
+      </w:r>
+      <w:r>
+        <w:rPr>
+          <w:rFonts w:ascii="Arial" w:hAnsi="Arial" w:cs="Arial"/>
+          <w:sz w:val="32"/>
+          <w:szCs w:val="32"/>
+        </w:rPr>
+        <w:t>, l</w:t>
+      </w:r>
+      <w:r>
+        <w:rPr>
+          <w:rFonts w:ascii="Arial" w:hAnsi="Arial" w:cs="Arial"/>
+          <w:sz w:val="32"/>
+          <w:szCs w:val="32"/>
+        </w:rPr>
+        <w:t>a création dans la BDD</w:t>
+      </w:r>
+      <w:r>
+        <w:rPr>
+          <w:rFonts w:ascii="Arial" w:hAnsi="Arial" w:cs="Arial"/>
+          <w:sz w:val="32"/>
+          <w:szCs w:val="32"/>
+        </w:rPr>
+        <w:t xml:space="preserve"> et la mise à jour de la session</w:t>
+      </w:r>
+      <w:r>
+        <w:rPr>
+          <w:rFonts w:ascii="Arial" w:hAnsi="Arial" w:cs="Arial"/>
+          <w:sz w:val="32"/>
+          <w:szCs w:val="32"/>
+        </w:rPr>
+        <w:t>.</w:t>
+      </w:r>
       <w:r>
         <w:rPr>
           <w:rFonts w:ascii="Arial" w:hAnsi="Arial" w:cs="Arial"/>
@@ -2924,9 +2887,9 @@
         </w:rPr>
         <w:drawing>
           <wp:inline distT="0" distB="0" distL="0" distR="0">
-            <wp:extent cx="6188710" cy="5184775"/>
-            <wp:effectExtent l="0" t="0" r="2540" b="0"/>
-            <wp:docPr id="6" name="Image 6"/>
+            <wp:extent cx="5996763" cy="4931055"/>
+            <wp:effectExtent l="0" t="0" r="4445" b="3175"/>
+            <wp:docPr id="30" name="Image 30"/>
             <wp:cNvGraphicFramePr>
               <a:graphicFrameLocks xmlns:a="http://schemas.openxmlformats.org/drawingml/2006/main" noChangeAspect="1"/>
             </wp:cNvGraphicFramePr>
@@ -2934,7 +2897,7 @@
               <a:graphicData uri="http://schemas.openxmlformats.org/drawingml/2006/picture">
                 <pic:pic xmlns:pic="http://schemas.openxmlformats.org/drawingml/2006/picture">
                   <pic:nvPicPr>
-                    <pic:cNvPr id="6" name="modif cpt activite.PNG"/>
+                    <pic:cNvPr id="30" name="modif cpt activite.PNG"/>
                     <pic:cNvPicPr/>
                   </pic:nvPicPr>
                   <pic:blipFill>
@@ -2952,7 +2915,7 @@
                   <pic:spPr>
                     <a:xfrm>
                       <a:off x="0" y="0"/>
-                      <a:ext cx="6188710" cy="5184775"/>
+                      <a:ext cx="5996763" cy="4931055"/>
                     </a:xfrm>
                     <a:prstGeom prst="rect">
                       <a:avLst/>
@@ -2974,16 +2937,6 @@
           <w:u w:val="single"/>
         </w:rPr>
       </w:pPr>
-    </w:p>
-    <w:p>
-      <w:pPr>
-        <w:rPr>
-          <w:rFonts w:ascii="Arial" w:hAnsi="Arial" w:cs="Arial"/>
-          <w:sz w:val="32"/>
-          <w:szCs w:val="32"/>
-          <w:u w:val="single"/>
-        </w:rPr>
-      </w:pPr>
       <w:r>
         <w:rPr>
           <w:rFonts w:ascii="Arial" w:hAnsi="Arial" w:cs="Arial"/>
@@ -2996,9 +2949,9 @@
         <w:lastRenderedPageBreak/>
         <w:drawing>
           <wp:inline distT="0" distB="0" distL="0" distR="0">
-            <wp:extent cx="6188710" cy="4653280"/>
+            <wp:extent cx="6188710" cy="4634230"/>
             <wp:effectExtent l="0" t="0" r="2540" b="0"/>
-            <wp:docPr id="11" name="Image 11"/>
+            <wp:docPr id="31" name="Image 31"/>
             <wp:cNvGraphicFramePr>
               <a:graphicFrameLocks xmlns:a="http://schemas.openxmlformats.org/drawingml/2006/main" noChangeAspect="1"/>
             </wp:cNvGraphicFramePr>
@@ -3006,7 +2959,7 @@
               <a:graphicData uri="http://schemas.openxmlformats.org/drawingml/2006/picture">
                 <pic:pic xmlns:pic="http://schemas.openxmlformats.org/drawingml/2006/picture">
                   <pic:nvPicPr>
-                    <pic:cNvPr id="11" name="modif cpt seq.PNG"/>
+                    <pic:cNvPr id="31" name="modif cpt seq.PNG"/>
                     <pic:cNvPicPr/>
                   </pic:nvPicPr>
                   <pic:blipFill>
@@ -3024,7 +2977,7 @@
                   <pic:spPr>
                     <a:xfrm>
                       <a:off x="0" y="0"/>
-                      <a:ext cx="6188710" cy="4653280"/>
+                      <a:ext cx="6188710" cy="4634230"/>
                     </a:xfrm>
                     <a:prstGeom prst="rect">
                       <a:avLst/>
@@ -3046,106 +2999,15 @@
           <w:u w:val="single"/>
         </w:rPr>
       </w:pPr>
-    </w:p>
-    <w:p>
-      <w:pPr>
-        <w:rPr>
-          <w:rFonts w:ascii="Arial" w:hAnsi="Arial" w:cs="Arial"/>
-          <w:sz w:val="32"/>
-          <w:szCs w:val="32"/>
-          <w:u w:val="single"/>
-        </w:rPr>
-      </w:pPr>
-    </w:p>
-    <w:p>
-      <w:pPr>
-        <w:rPr>
-          <w:rFonts w:ascii="Arial" w:hAnsi="Arial" w:cs="Arial"/>
-          <w:sz w:val="32"/>
-          <w:szCs w:val="32"/>
-          <w:u w:val="single"/>
-        </w:rPr>
-      </w:pPr>
-    </w:p>
-    <w:p>
-      <w:pPr>
-        <w:rPr>
-          <w:rFonts w:ascii="Arial" w:hAnsi="Arial" w:cs="Arial"/>
-          <w:sz w:val="32"/>
-          <w:szCs w:val="32"/>
-          <w:u w:val="single"/>
-        </w:rPr>
-      </w:pPr>
-    </w:p>
-    <w:p>
-      <w:pPr>
-        <w:rPr>
-          <w:rFonts w:ascii="Arial" w:hAnsi="Arial" w:cs="Arial"/>
-          <w:sz w:val="32"/>
-          <w:szCs w:val="32"/>
-          <w:u w:val="single"/>
-        </w:rPr>
-      </w:pPr>
-    </w:p>
-    <w:p>
-      <w:pPr>
-        <w:rPr>
-          <w:rFonts w:ascii="Arial" w:hAnsi="Arial" w:cs="Arial"/>
-          <w:sz w:val="32"/>
-          <w:szCs w:val="32"/>
-          <w:u w:val="single"/>
-        </w:rPr>
-      </w:pPr>
-    </w:p>
-    <w:p>
-      <w:pPr>
-        <w:rPr>
-          <w:rFonts w:ascii="Arial" w:hAnsi="Arial" w:cs="Arial"/>
-          <w:sz w:val="32"/>
-          <w:szCs w:val="32"/>
-          <w:u w:val="single"/>
-        </w:rPr>
-      </w:pPr>
-    </w:p>
-    <w:p>
-      <w:pPr>
-        <w:rPr>
-          <w:rFonts w:ascii="Arial" w:hAnsi="Arial" w:cs="Arial"/>
-          <w:sz w:val="32"/>
-          <w:szCs w:val="32"/>
-          <w:u w:val="single"/>
-        </w:rPr>
-      </w:pPr>
-    </w:p>
-    <w:p>
-      <w:pPr>
-        <w:rPr>
-          <w:rFonts w:ascii="Arial" w:hAnsi="Arial" w:cs="Arial"/>
-          <w:sz w:val="32"/>
-          <w:szCs w:val="32"/>
-          <w:u w:val="single"/>
-        </w:rPr>
-      </w:pPr>
-    </w:p>
-    <w:p>
-      <w:pPr>
-        <w:rPr>
-          <w:rFonts w:ascii="Arial" w:hAnsi="Arial" w:cs="Arial"/>
-          <w:sz w:val="32"/>
-          <w:szCs w:val="32"/>
-          <w:u w:val="single"/>
-        </w:rPr>
-      </w:pPr>
-    </w:p>
-    <w:p>
-      <w:pPr>
-        <w:rPr>
-          <w:rFonts w:ascii="Arial" w:hAnsi="Arial" w:cs="Arial"/>
-          <w:sz w:val="32"/>
-          <w:szCs w:val="32"/>
-          <w:u w:val="single"/>
-        </w:rPr>
-      </w:pPr>
+      <w:r>
+        <w:rPr>
+          <w:rFonts w:ascii="Arial" w:hAnsi="Arial" w:cs="Arial"/>
+          <w:sz w:val="32"/>
+          <w:szCs w:val="32"/>
+          <w:u w:val="single"/>
+        </w:rPr>
+        <w:br w:type="page"/>
+      </w:r>
     </w:p>
     <w:p>
       <w:pPr>
@@ -3173,7 +3035,24 @@
           <w:rFonts w:ascii="Arial" w:hAnsi="Arial" w:cs="Arial"/>
           <w:sz w:val="32"/>
           <w:szCs w:val="32"/>
-          <w:u w:val="single"/>
+        </w:rPr>
+      </w:pPr>
+      <w:r>
+        <w:rPr>
+          <w:rFonts w:ascii="Arial" w:hAnsi="Arial" w:cs="Arial"/>
+          <w:sz w:val="32"/>
+          <w:szCs w:val="32"/>
+        </w:rPr>
+        <w:t>La suppression, avec la vérification du mot de passe de confirmation, la suppression en BDD et la suppression de la session en cours.</w:t>
+      </w:r>
+    </w:p>
+    <w:p>
+      <w:pPr>
+        <w:ind w:left="3540" w:hanging="3540"/>
+        <w:rPr>
+          <w:rFonts w:ascii="Arial" w:hAnsi="Arial" w:cs="Arial"/>
+          <w:sz w:val="32"/>
+          <w:szCs w:val="32"/>
         </w:rPr>
       </w:pPr>
       <w:r>
@@ -3182,14 +3061,13 @@
           <w:noProof/>
           <w:sz w:val="32"/>
           <w:szCs w:val="32"/>
-          <w:u w:val="single"/>
           <w:lang w:eastAsia="fr-FR"/>
         </w:rPr>
         <w:drawing>
           <wp:inline distT="0" distB="0" distL="0" distR="0">
-            <wp:extent cx="6188710" cy="3842385"/>
-            <wp:effectExtent l="0" t="0" r="2540" b="5715"/>
-            <wp:docPr id="7" name="Image 7"/>
+            <wp:extent cx="5472671" cy="3434316"/>
+            <wp:effectExtent l="0" t="0" r="0" b="0"/>
+            <wp:docPr id="32" name="Image 32"/>
             <wp:cNvGraphicFramePr>
               <a:graphicFrameLocks xmlns:a="http://schemas.openxmlformats.org/drawingml/2006/main" noChangeAspect="1"/>
             </wp:cNvGraphicFramePr>
@@ -3197,11 +3075,11 @@
               <a:graphicData uri="http://schemas.openxmlformats.org/drawingml/2006/picture">
                 <pic:pic xmlns:pic="http://schemas.openxmlformats.org/drawingml/2006/picture">
                   <pic:nvPicPr>
-                    <pic:cNvPr id="7" name="suppr cpt activite.PNG"/>
+                    <pic:cNvPr id="32" name="suppr cpt activite.PNG"/>
                     <pic:cNvPicPr/>
                   </pic:nvPicPr>
                   <pic:blipFill>
-                    <a:blip r:embed="rId18">
+                    <a:blip r:embed="rId18" cstate="print">
                       <a:extLst>
                         <a:ext uri="{28A0092B-C50C-407E-A947-70E740481C1C}">
                           <a14:useLocalDpi xmlns:a14="http://schemas.microsoft.com/office/drawing/2010/main" val="0"/>
@@ -3215,7 +3093,7 @@
                   <pic:spPr>
                     <a:xfrm>
                       <a:off x="0" y="0"/>
-                      <a:ext cx="6188710" cy="3842385"/>
+                      <a:ext cx="5546592" cy="3480704"/>
                     </a:xfrm>
                     <a:prstGeom prst="rect">
                       <a:avLst/>
@@ -3230,10 +3108,12 @@
     </w:p>
     <w:p>
       <w:pPr>
-        <w:rPr>
-          <w:rFonts w:ascii="Arial" w:hAnsi="Arial" w:cs="Arial"/>
-          <w:sz w:val="32"/>
-          <w:szCs w:val="32"/>
+        <w:ind w:left="3540" w:hanging="3540"/>
+        <w:rPr>
+          <w:rFonts w:ascii="Arial" w:hAnsi="Arial" w:cs="Arial"/>
+          <w:color w:val="2E74B5" w:themeColor="accent1" w:themeShade="BF"/>
+          <w:sz w:val="36"/>
+          <w:szCs w:val="36"/>
           <w:u w:val="single"/>
         </w:rPr>
       </w:pPr>
@@ -3243,14 +3123,13 @@
           <w:noProof/>
           <w:sz w:val="32"/>
           <w:szCs w:val="32"/>
-          <w:u w:val="single"/>
           <w:lang w:eastAsia="fr-FR"/>
         </w:rPr>
         <w:drawing>
           <wp:inline distT="0" distB="0" distL="0" distR="0">
-            <wp:extent cx="6188710" cy="4097020"/>
-            <wp:effectExtent l="0" t="0" r="2540" b="0"/>
-            <wp:docPr id="12" name="Image 12"/>
+            <wp:extent cx="5475177" cy="4040372"/>
+            <wp:effectExtent l="0" t="0" r="0" b="0"/>
+            <wp:docPr id="33" name="Image 33"/>
             <wp:cNvGraphicFramePr>
               <a:graphicFrameLocks xmlns:a="http://schemas.openxmlformats.org/drawingml/2006/main" noChangeAspect="1"/>
             </wp:cNvGraphicFramePr>
@@ -3258,11 +3137,11 @@
               <a:graphicData uri="http://schemas.openxmlformats.org/drawingml/2006/picture">
                 <pic:pic xmlns:pic="http://schemas.openxmlformats.org/drawingml/2006/picture">
                   <pic:nvPicPr>
-                    <pic:cNvPr id="12" name="suppr cpt seq.PNG"/>
+                    <pic:cNvPr id="33" name="suppr cpt seq.PNG"/>
                     <pic:cNvPicPr/>
                   </pic:nvPicPr>
                   <pic:blipFill>
-                    <a:blip r:embed="rId19">
+                    <a:blip r:embed="rId19" cstate="print">
                       <a:extLst>
                         <a:ext uri="{28A0092B-C50C-407E-A947-70E740481C1C}">
                           <a14:useLocalDpi xmlns:a14="http://schemas.microsoft.com/office/drawing/2010/main" val="0"/>
@@ -3276,7 +3155,7 @@
                   <pic:spPr>
                     <a:xfrm>
                       <a:off x="0" y="0"/>
-                      <a:ext cx="6188710" cy="4097020"/>
+                      <a:ext cx="5541623" cy="4089405"/>
                     </a:xfrm>
                     <a:prstGeom prst="rect">
                       <a:avLst/>
@@ -3291,17 +3170,14 @@
     </w:p>
     <w:p>
       <w:pPr>
-        <w:rPr>
-          <w:rFonts w:ascii="Arial" w:hAnsi="Arial" w:cs="Arial"/>
-          <w:sz w:val="32"/>
-          <w:szCs w:val="32"/>
-          <w:u w:val="single"/>
-        </w:rPr>
-      </w:pPr>
-    </w:p>
-    <w:p>
-      <w:pPr>
-        <w:pStyle w:val="Sous-titre"/>
+        <w:ind w:left="3540" w:hanging="3540"/>
+        <w:rPr>
+          <w:rFonts w:ascii="Arial" w:hAnsi="Arial" w:cs="Arial"/>
+          <w:sz w:val="32"/>
+          <w:szCs w:val="32"/>
+        </w:rPr>
+      </w:pPr>
+      <w:r>
         <w:rPr>
           <w:rFonts w:ascii="Arial" w:hAnsi="Arial" w:cs="Arial"/>
           <w:color w:val="2E74B5" w:themeColor="accent1" w:themeShade="BF"/>
@@ -3309,15 +3185,6 @@
           <w:szCs w:val="36"/>
           <w:u w:val="single"/>
         </w:rPr>
-      </w:pPr>
-      <w:r>
-        <w:rPr>
-          <w:rFonts w:ascii="Arial" w:hAnsi="Arial" w:cs="Arial"/>
-          <w:color w:val="2E74B5" w:themeColor="accent1" w:themeShade="BF"/>
-          <w:sz w:val="36"/>
-          <w:szCs w:val="36"/>
-          <w:u w:val="single"/>
-        </w:rPr>
         <w:lastRenderedPageBreak/>
         <w:t>Maquettes</w:t>
       </w:r>
@@ -3336,6 +3203,40 @@
           <w:sz w:val="32"/>
         </w:rPr>
         <w:t>Par soucis de pertinence j’ai choisi de montrer les maquettes des pages accueil et jeu, qui sont pour moi les deux pages et plus importantes du site.</w:t>
+      </w:r>
+    </w:p>
+    <w:p>
+      <w:pPr>
+        <w:rPr>
+          <w:rFonts w:ascii="Arial" w:hAnsi="Arial" w:cs="Arial"/>
+          <w:sz w:val="32"/>
+        </w:rPr>
+      </w:pPr>
+      <w:r>
+        <w:rPr>
+          <w:rFonts w:ascii="Arial" w:hAnsi="Arial" w:cs="Arial"/>
+          <w:sz w:val="32"/>
+          <w:u w:val="single"/>
+        </w:rPr>
+        <w:t xml:space="preserve">Le </w:t>
+      </w:r>
+      <w:proofErr w:type="spellStart"/>
+      <w:r>
+        <w:rPr>
+          <w:rFonts w:ascii="Arial" w:hAnsi="Arial" w:cs="Arial"/>
+          <w:sz w:val="32"/>
+          <w:u w:val="single"/>
+        </w:rPr>
+        <w:t>wireframe</w:t>
+      </w:r>
+      <w:proofErr w:type="spellEnd"/>
+      <w:r>
+        <w:rPr>
+          <w:rFonts w:ascii="Arial" w:hAnsi="Arial" w:cs="Arial"/>
+          <w:sz w:val="32"/>
+          <w:u w:val="single"/>
+        </w:rPr>
+        <w:t xml:space="preserve"> de la page d’accueil</w:t>
       </w:r>
     </w:p>
     <w:p>
@@ -3405,6 +3306,54 @@
           <w:szCs w:val="32"/>
         </w:rPr>
       </w:pPr>
+    </w:p>
+    <w:p>
+      <w:pPr>
+        <w:rPr>
+          <w:rFonts w:ascii="Arial" w:hAnsi="Arial" w:cs="Arial"/>
+          <w:sz w:val="32"/>
+          <w:szCs w:val="32"/>
+        </w:rPr>
+      </w:pPr>
+      <w:r>
+        <w:rPr>
+          <w:rFonts w:ascii="Arial" w:hAnsi="Arial" w:cs="Arial"/>
+          <w:sz w:val="32"/>
+          <w:szCs w:val="32"/>
+          <w:u w:val="single"/>
+        </w:rPr>
+        <w:lastRenderedPageBreak/>
+        <w:t xml:space="preserve">Le </w:t>
+      </w:r>
+      <w:proofErr w:type="spellStart"/>
+      <w:r>
+        <w:rPr>
+          <w:rFonts w:ascii="Arial" w:hAnsi="Arial" w:cs="Arial"/>
+          <w:sz w:val="32"/>
+          <w:szCs w:val="32"/>
+          <w:u w:val="single"/>
+        </w:rPr>
+        <w:t>wireframe</w:t>
+      </w:r>
+      <w:proofErr w:type="spellEnd"/>
+      <w:r>
+        <w:rPr>
+          <w:rFonts w:ascii="Arial" w:hAnsi="Arial" w:cs="Arial"/>
+          <w:sz w:val="32"/>
+          <w:szCs w:val="32"/>
+          <w:u w:val="single"/>
+        </w:rPr>
+        <w:t xml:space="preserve"> de la page jeu</w:t>
+      </w:r>
+    </w:p>
+    <w:p>
+      <w:pPr>
+        <w:rPr>
+          <w:rFonts w:ascii="Arial" w:hAnsi="Arial" w:cs="Arial"/>
+          <w:sz w:val="32"/>
+          <w:szCs w:val="32"/>
+        </w:rPr>
+      </w:pPr>
       <w:r>
         <w:rPr>
           <w:rFonts w:ascii="Arial" w:hAnsi="Arial" w:cs="Arial"/>
@@ -3413,7 +3362,6 @@
           <w:szCs w:val="32"/>
           <w:lang w:eastAsia="fr-FR"/>
         </w:rPr>
-        <w:lastRenderedPageBreak/>
         <w:drawing>
           <wp:inline distT="0" distB="0" distL="0" distR="0">
             <wp:extent cx="6188710" cy="8006080"/>
@@ -3468,15 +3416,6 @@
     </w:p>
     <w:p>
       <w:pPr>
-        <w:rPr>
-          <w:rFonts w:ascii="Arial" w:hAnsi="Arial" w:cs="Arial"/>
-          <w:sz w:val="32"/>
-          <w:szCs w:val="32"/>
-        </w:rPr>
-      </w:pPr>
-    </w:p>
-    <w:p>
-      <w:pPr>
         <w:pStyle w:val="Titre2"/>
         <w:rPr>
           <w:rFonts w:ascii="Arial" w:hAnsi="Arial" w:cs="Arial"/>
@@ -3486,6 +3425,8 @@
           <w:u w:val="single"/>
         </w:rPr>
       </w:pPr>
+      <w:bookmarkStart w:id="0" w:name="_GoBack"/>
+      <w:bookmarkEnd w:id="0"/>
       <w:r>
         <w:rPr>
           <w:rFonts w:ascii="Arial" w:hAnsi="Arial" w:cs="Arial"/>
@@ -3697,17 +3638,18 @@
           <w:u w:val="single"/>
         </w:rPr>
       </w:pPr>
-      <w:r>
+    </w:p>
+    <w:p>
+      <w:pPr>
+        <w:pStyle w:val="Sous-titre"/>
         <w:rPr>
           <w:rFonts w:ascii="Arial" w:hAnsi="Arial" w:cs="Arial"/>
           <w:color w:val="2E74B5" w:themeColor="accent1" w:themeShade="BF"/>
           <w:sz w:val="36"/>
           <w:u w:val="single"/>
         </w:rPr>
-        <w:t>Arborescence</w:t>
-      </w:r>
-    </w:p>
-    <w:p/>
+      </w:pPr>
+    </w:p>
     <w:p>
       <w:pPr>
         <w:pStyle w:val="Sous-titre"/>
@@ -3718,154 +3660,16 @@
           <w:u w:val="single"/>
         </w:rPr>
       </w:pPr>
-      <w:r>
+    </w:p>
+    <w:p>
+      <w:pPr>
+        <w:pStyle w:val="Sous-titre"/>
         <w:rPr>
           <w:rFonts w:ascii="Arial" w:hAnsi="Arial" w:cs="Arial"/>
           <w:color w:val="2E74B5" w:themeColor="accent1" w:themeShade="BF"/>
           <w:sz w:val="36"/>
           <w:u w:val="single"/>
         </w:rPr>
-        <w:t>Outils techniques utilisés</w:t>
-      </w:r>
-    </w:p>
-    <w:p>
-      <w:pPr>
-        <w:rPr>
-          <w:rFonts w:ascii="Arial" w:hAnsi="Arial" w:cs="Arial"/>
-          <w:sz w:val="32"/>
-        </w:rPr>
-      </w:pPr>
-      <w:r>
-        <w:rPr>
-          <w:rFonts w:ascii="Arial" w:hAnsi="Arial" w:cs="Arial"/>
-          <w:sz w:val="32"/>
-        </w:rPr>
-        <w:t xml:space="preserve">Pour mettre en œuvre ce projet, la partie front-end sera réalisée en HTML CSS, avec des éléments en </w:t>
-      </w:r>
-      <w:proofErr w:type="spellStart"/>
-      <w:r>
-        <w:rPr>
-          <w:rFonts w:ascii="Arial" w:hAnsi="Arial" w:cs="Arial"/>
-          <w:sz w:val="32"/>
-        </w:rPr>
-        <w:t>Javascript</w:t>
-      </w:r>
-      <w:proofErr w:type="spellEnd"/>
-      <w:r>
-        <w:rPr>
-          <w:rFonts w:ascii="Arial" w:hAnsi="Arial" w:cs="Arial"/>
-          <w:sz w:val="32"/>
-        </w:rPr>
-        <w:t xml:space="preserve"> pour gérer certains éléments dynamiques. La partie back-end sera quant à elle réalisé avec une structure suivant le modèle MVC en PHP. Le tout sera connecté à une base de donnée SQL accessible via des requêtes en MySQL et administrable grâce à </w:t>
-      </w:r>
-      <w:proofErr w:type="spellStart"/>
-      <w:r>
-        <w:rPr>
-          <w:rFonts w:ascii="Arial" w:hAnsi="Arial" w:cs="Arial"/>
-          <w:sz w:val="32"/>
-        </w:rPr>
-        <w:t>phpMyAdmin</w:t>
-      </w:r>
-      <w:proofErr w:type="spellEnd"/>
-      <w:r>
-        <w:rPr>
-          <w:rFonts w:ascii="Arial" w:hAnsi="Arial" w:cs="Arial"/>
-          <w:sz w:val="32"/>
-        </w:rPr>
-        <w:t>.</w:t>
-      </w:r>
-    </w:p>
-    <w:p>
-      <w:pPr>
-        <w:rPr>
-          <w:rFonts w:ascii="Arial" w:hAnsi="Arial" w:cs="Arial"/>
-          <w:sz w:val="32"/>
-        </w:rPr>
-      </w:pPr>
-      <w:r>
-        <w:rPr>
-          <w:rFonts w:ascii="Arial" w:hAnsi="Arial" w:cs="Arial"/>
-          <w:sz w:val="32"/>
-        </w:rPr>
-        <w:t xml:space="preserve">Le code sera développé via Visual Studio Code, sauvegardé et </w:t>
-      </w:r>
-      <w:proofErr w:type="spellStart"/>
-      <w:r>
-        <w:rPr>
-          <w:rFonts w:ascii="Arial" w:hAnsi="Arial" w:cs="Arial"/>
-          <w:sz w:val="32"/>
-        </w:rPr>
-        <w:t>versionné</w:t>
-      </w:r>
-      <w:proofErr w:type="spellEnd"/>
-      <w:r>
-        <w:rPr>
-          <w:rFonts w:ascii="Arial" w:hAnsi="Arial" w:cs="Arial"/>
-          <w:sz w:val="32"/>
-        </w:rPr>
-        <w:t xml:space="preserve"> avec Git. Les requêtes de création de la base de donnée </w:t>
-      </w:r>
-      <w:r>
-        <w:rPr>
-          <w:rFonts w:ascii="Arial" w:hAnsi="Arial" w:cs="Arial"/>
-          <w:sz w:val="32"/>
-        </w:rPr>
-        <w:lastRenderedPageBreak/>
-        <w:t xml:space="preserve">seront faites via </w:t>
-      </w:r>
-      <w:proofErr w:type="spellStart"/>
-      <w:r>
-        <w:rPr>
-          <w:rFonts w:ascii="Arial" w:hAnsi="Arial" w:cs="Arial"/>
-          <w:sz w:val="32"/>
-        </w:rPr>
-        <w:t>MySQLWorkbench</w:t>
-      </w:r>
-      <w:proofErr w:type="spellEnd"/>
-      <w:r>
-        <w:rPr>
-          <w:rFonts w:ascii="Arial" w:hAnsi="Arial" w:cs="Arial"/>
-          <w:sz w:val="32"/>
-        </w:rPr>
-        <w:t>.</w:t>
-      </w:r>
-      <w:r>
-        <w:rPr>
-          <w:rFonts w:ascii="Arial" w:hAnsi="Arial" w:cs="Arial"/>
-          <w:sz w:val="32"/>
-        </w:rPr>
-        <w:t xml:space="preserve"> Le site sera hébergé sur un serveur local créé via </w:t>
-      </w:r>
-      <w:proofErr w:type="spellStart"/>
-      <w:r>
-        <w:rPr>
-          <w:rFonts w:ascii="Arial" w:hAnsi="Arial" w:cs="Arial"/>
-          <w:sz w:val="32"/>
-        </w:rPr>
-        <w:t>Wamp</w:t>
-      </w:r>
-      <w:proofErr w:type="spellEnd"/>
-      <w:r>
-        <w:rPr>
-          <w:rFonts w:ascii="Arial" w:hAnsi="Arial" w:cs="Arial"/>
-          <w:sz w:val="32"/>
-        </w:rPr>
-        <w:t>.</w:t>
-      </w:r>
-      <w:r>
-        <w:rPr>
-          <w:rFonts w:ascii="Arial" w:hAnsi="Arial" w:cs="Arial"/>
-          <w:sz w:val="32"/>
-        </w:rPr>
-        <w:t xml:space="preserve"> </w:t>
-      </w:r>
-    </w:p>
-    <w:p>
-      <w:pPr>
-        <w:rPr>
-          <w:rFonts w:ascii="Arial" w:hAnsi="Arial" w:cs="Arial"/>
-          <w:sz w:val="32"/>
-        </w:rPr>
       </w:pPr>
     </w:p>
     <w:p>
@@ -3878,99 +3682,80 @@
           <w:u w:val="single"/>
         </w:rPr>
       </w:pPr>
-      <w:r>
+    </w:p>
+    <w:p>
+      <w:pPr>
+        <w:pStyle w:val="Sous-titre"/>
         <w:rPr>
           <w:rFonts w:ascii="Arial" w:hAnsi="Arial" w:cs="Arial"/>
           <w:color w:val="2E74B5" w:themeColor="accent1" w:themeShade="BF"/>
           <w:sz w:val="36"/>
           <w:u w:val="single"/>
         </w:rPr>
-        <w:t>Fonctionnalités</w:t>
-      </w:r>
-    </w:p>
-    <w:p>
-      <w:pPr>
-        <w:rPr>
-          <w:rFonts w:ascii="Arial" w:hAnsi="Arial" w:cs="Arial"/>
-          <w:sz w:val="32"/>
-        </w:rPr>
-      </w:pPr>
-      <w:r>
-        <w:rPr>
-          <w:rFonts w:ascii="Arial" w:hAnsi="Arial" w:cs="Arial"/>
-          <w:sz w:val="32"/>
-        </w:rPr>
-        <w:t xml:space="preserve">Les fonctionnalités choisies correspondent aux fonctions présentées précédemment </w:t>
-      </w:r>
-      <w:r>
-        <w:rPr>
-          <w:rFonts w:ascii="Arial" w:hAnsi="Arial" w:cs="Arial"/>
-          <w:sz w:val="32"/>
-        </w:rPr>
-        <w:t>dans les diagrammes, mais il faut au préalable présenter deux fonctions utilitaires nécessaires au fonctionnement de reste du projet : la connexion à la base de donnée et la validation des données.</w:t>
-      </w:r>
-    </w:p>
-    <w:p>
-      <w:pPr>
-        <w:rPr>
-          <w:rFonts w:ascii="Arial" w:hAnsi="Arial" w:cs="Arial"/>
-          <w:sz w:val="32"/>
-        </w:rPr>
-      </w:pPr>
-    </w:p>
-    <w:p>
-      <w:pPr>
-        <w:rPr>
-          <w:rFonts w:ascii="Arial" w:hAnsi="Arial" w:cs="Arial"/>
-          <w:sz w:val="32"/>
-        </w:rPr>
-      </w:pPr>
-      <w:r>
-        <w:rPr>
-          <w:rFonts w:ascii="Arial" w:hAnsi="Arial" w:cs="Arial"/>
-          <w:sz w:val="32"/>
-        </w:rPr>
-        <w:t xml:space="preserve">La connexion à la base de donnée est </w:t>
-      </w:r>
-      <w:r>
-        <w:rPr>
-          <w:rFonts w:ascii="Arial" w:hAnsi="Arial" w:cs="Arial"/>
-          <w:sz w:val="32"/>
-        </w:rPr>
-        <w:t xml:space="preserve">dans un fichier à part puis </w:t>
-      </w:r>
-      <w:r>
-        <w:rPr>
-          <w:rFonts w:ascii="Arial" w:hAnsi="Arial" w:cs="Arial"/>
-          <w:sz w:val="32"/>
-        </w:rPr>
-        <w:t xml:space="preserve">intégrée aux modèles </w:t>
-      </w:r>
-      <w:r>
-        <w:rPr>
-          <w:rFonts w:ascii="Arial" w:hAnsi="Arial" w:cs="Arial"/>
-          <w:sz w:val="32"/>
-        </w:rPr>
-        <w:t>pour éviter la répétition du code :</w:t>
-      </w:r>
-    </w:p>
-    <w:p>
-      <w:pPr>
-        <w:rPr>
-          <w:rFonts w:ascii="Arial" w:hAnsi="Arial" w:cs="Arial"/>
-          <w:sz w:val="32"/>
-        </w:rPr>
-      </w:pPr>
+      </w:pPr>
+    </w:p>
+    <w:p>
+      <w:pPr>
+        <w:pStyle w:val="Sous-titre"/>
+        <w:rPr>
+          <w:rFonts w:ascii="Arial" w:hAnsi="Arial" w:cs="Arial"/>
+          <w:color w:val="2E74B5" w:themeColor="accent1" w:themeShade="BF"/>
+          <w:sz w:val="36"/>
+          <w:u w:val="single"/>
+        </w:rPr>
+      </w:pPr>
+    </w:p>
+    <w:p>
+      <w:pPr>
+        <w:pStyle w:val="Sous-titre"/>
+        <w:rPr>
+          <w:rFonts w:ascii="Arial" w:hAnsi="Arial" w:cs="Arial"/>
+          <w:color w:val="2E74B5" w:themeColor="accent1" w:themeShade="BF"/>
+          <w:sz w:val="36"/>
+          <w:u w:val="single"/>
+        </w:rPr>
+      </w:pPr>
+    </w:p>
+    <w:p>
+      <w:pPr>
+        <w:pStyle w:val="Sous-titre"/>
+        <w:rPr>
+          <w:rFonts w:ascii="Arial" w:hAnsi="Arial" w:cs="Arial"/>
+          <w:color w:val="2E74B5" w:themeColor="accent1" w:themeShade="BF"/>
+          <w:sz w:val="36"/>
+          <w:u w:val="single"/>
+        </w:rPr>
+      </w:pPr>
+      <w:r>
+        <w:rPr>
+          <w:rFonts w:ascii="Arial" w:hAnsi="Arial" w:cs="Arial"/>
+          <w:color w:val="2E74B5" w:themeColor="accent1" w:themeShade="BF"/>
+          <w:sz w:val="36"/>
+          <w:u w:val="single"/>
+        </w:rPr>
+        <w:lastRenderedPageBreak/>
+        <w:t>Arborescence</w:t>
+      </w:r>
+    </w:p>
+    <w:p>
       <w:r>
         <w:rPr>
           <w:noProof/>
           <w:lang w:eastAsia="fr-FR"/>
         </w:rPr>
         <w:drawing>
-          <wp:inline distT="0" distB="0" distL="0" distR="0" wp14:anchorId="4BF270A7" wp14:editId="7D80139C">
-            <wp:extent cx="5562600" cy="4854861"/>
-            <wp:effectExtent l="0" t="0" r="0" b="3175"/>
-            <wp:docPr id="21" name="Image 21"/>
+          <wp:anchor distT="0" distB="0" distL="114300" distR="114300" simplePos="0" relativeHeight="251659264" behindDoc="1" locked="0" layoutInCell="1" allowOverlap="1" wp14:anchorId="15C5B87F" wp14:editId="5D439303">
+            <wp:simplePos x="0" y="0"/>
+            <wp:positionH relativeFrom="column">
+              <wp:posOffset>4124325</wp:posOffset>
+            </wp:positionH>
+            <wp:positionV relativeFrom="paragraph">
+              <wp:posOffset>4499610</wp:posOffset>
+            </wp:positionV>
+            <wp:extent cx="1209675" cy="3077107"/>
+            <wp:effectExtent l="0" t="0" r="0" b="9525"/>
+            <wp:wrapNone/>
+            <wp:docPr id="23" name="Image 23"/>
             <wp:cNvGraphicFramePr>
               <a:graphicFrameLocks xmlns:a="http://schemas.openxmlformats.org/drawingml/2006/main" noChangeAspect="1"/>
             </wp:cNvGraphicFramePr>
@@ -3978,11 +3763,17 @@
               <a:graphicData uri="http://schemas.openxmlformats.org/drawingml/2006/picture">
                 <pic:pic xmlns:pic="http://schemas.openxmlformats.org/drawingml/2006/picture">
                   <pic:nvPicPr>
-                    <pic:cNvPr id="1" name=""/>
+                    <pic:cNvPr id="23" name="arborescence 2.PNG"/>
                     <pic:cNvPicPr/>
                   </pic:nvPicPr>
                   <pic:blipFill>
-                    <a:blip r:embed="rId24"/>
+                    <a:blip r:embed="rId24" cstate="print">
+                      <a:extLst>
+                        <a:ext uri="{28A0092B-C50C-407E-A947-70E740481C1C}">
+                          <a14:useLocalDpi xmlns:a14="http://schemas.microsoft.com/office/drawing/2010/main" val="0"/>
+                        </a:ext>
+                      </a:extLst>
+                    </a:blip>
                     <a:stretch>
                       <a:fillRect/>
                     </a:stretch>
@@ -3990,7 +3781,60 @@
                   <pic:spPr>
                     <a:xfrm>
                       <a:off x="0" y="0"/>
-                      <a:ext cx="5565936" cy="4857772"/>
+                      <a:ext cx="1209675" cy="3077107"/>
+                    </a:xfrm>
+                    <a:prstGeom prst="rect">
+                      <a:avLst/>
+                    </a:prstGeom>
+                  </pic:spPr>
+                </pic:pic>
+              </a:graphicData>
+            </a:graphic>
+            <wp14:sizeRelH relativeFrom="page">
+              <wp14:pctWidth>0</wp14:pctWidth>
+            </wp14:sizeRelH>
+            <wp14:sizeRelV relativeFrom="page">
+              <wp14:pctHeight>0</wp14:pctHeight>
+            </wp14:sizeRelV>
+          </wp:anchor>
+        </w:drawing>
+      </w:r>
+      <w:r>
+        <w:rPr>
+          <w:noProof/>
+          <w:lang w:eastAsia="fr-FR"/>
+        </w:rPr>
+        <w:drawing>
+          <wp:inline distT="0" distB="0" distL="0" distR="0" wp14:anchorId="2FFA28CA" wp14:editId="2AFB9AA3">
+            <wp:extent cx="5110036" cy="4867275"/>
+            <wp:effectExtent l="0" t="0" r="0" b="0"/>
+            <wp:docPr id="17" name="Image 17"/>
+            <wp:cNvGraphicFramePr>
+              <a:graphicFrameLocks xmlns:a="http://schemas.openxmlformats.org/drawingml/2006/main" noChangeAspect="1"/>
+            </wp:cNvGraphicFramePr>
+            <a:graphic xmlns:a="http://schemas.openxmlformats.org/drawingml/2006/main">
+              <a:graphicData uri="http://schemas.openxmlformats.org/drawingml/2006/picture">
+                <pic:pic xmlns:pic="http://schemas.openxmlformats.org/drawingml/2006/picture">
+                  <pic:nvPicPr>
+                    <pic:cNvPr id="17" name="arborescence 1.PNG"/>
+                    <pic:cNvPicPr/>
+                  </pic:nvPicPr>
+                  <pic:blipFill>
+                    <a:blip r:embed="rId25">
+                      <a:extLst>
+                        <a:ext uri="{28A0092B-C50C-407E-A947-70E740481C1C}">
+                          <a14:useLocalDpi xmlns:a14="http://schemas.microsoft.com/office/drawing/2010/main" val="0"/>
+                        </a:ext>
+                      </a:extLst>
+                    </a:blip>
+                    <a:stretch>
+                      <a:fillRect/>
+                    </a:stretch>
+                  </pic:blipFill>
+                  <pic:spPr>
+                    <a:xfrm>
+                      <a:off x="0" y="0"/>
+                      <a:ext cx="5115047" cy="4872048"/>
                     </a:xfrm>
                     <a:prstGeom prst="rect">
                       <a:avLst/>
@@ -4003,160 +3847,332 @@
         </w:drawing>
       </w:r>
     </w:p>
-    <w:p>
-      <w:pPr>
-        <w:rPr>
-          <w:rFonts w:ascii="Arial" w:hAnsi="Arial" w:cs="Arial"/>
-          <w:sz w:val="32"/>
-        </w:rPr>
-      </w:pPr>
-      <w:r>
-        <w:rPr>
-          <w:rFonts w:ascii="Arial" w:hAnsi="Arial" w:cs="Arial"/>
-          <w:sz w:val="32"/>
+    <w:p/>
+    <w:p>
+      <w:pPr>
+        <w:pStyle w:val="Sous-titre"/>
+        <w:rPr>
+          <w:rFonts w:ascii="Arial" w:hAnsi="Arial" w:cs="Arial"/>
+          <w:color w:val="2E74B5" w:themeColor="accent1" w:themeShade="BF"/>
+          <w:sz w:val="36"/>
+          <w:u w:val="single"/>
+        </w:rPr>
+      </w:pPr>
+    </w:p>
+    <w:p>
+      <w:pPr>
+        <w:pStyle w:val="Sous-titre"/>
+        <w:rPr>
+          <w:rFonts w:ascii="Arial" w:hAnsi="Arial" w:cs="Arial"/>
+          <w:color w:val="2E74B5" w:themeColor="accent1" w:themeShade="BF"/>
+          <w:sz w:val="36"/>
+          <w:u w:val="single"/>
+        </w:rPr>
+      </w:pPr>
+    </w:p>
+    <w:p>
+      <w:pPr>
+        <w:pStyle w:val="Sous-titre"/>
+        <w:rPr>
+          <w:rFonts w:ascii="Arial" w:hAnsi="Arial" w:cs="Arial"/>
+          <w:color w:val="2E74B5" w:themeColor="accent1" w:themeShade="BF"/>
+          <w:sz w:val="36"/>
+          <w:u w:val="single"/>
+        </w:rPr>
+      </w:pPr>
+    </w:p>
+    <w:p>
+      <w:pPr>
+        <w:pStyle w:val="Sous-titre"/>
+        <w:rPr>
+          <w:rFonts w:ascii="Arial" w:hAnsi="Arial" w:cs="Arial"/>
+          <w:color w:val="2E74B5" w:themeColor="accent1" w:themeShade="BF"/>
+          <w:sz w:val="36"/>
+          <w:u w:val="single"/>
+        </w:rPr>
+      </w:pPr>
+    </w:p>
+    <w:p>
+      <w:pPr>
+        <w:pStyle w:val="Sous-titre"/>
+        <w:rPr>
+          <w:rFonts w:ascii="Arial" w:hAnsi="Arial" w:cs="Arial"/>
+          <w:color w:val="2E74B5" w:themeColor="accent1" w:themeShade="BF"/>
+          <w:sz w:val="36"/>
+          <w:u w:val="single"/>
+        </w:rPr>
+      </w:pPr>
+    </w:p>
+    <w:p>
+      <w:pPr>
+        <w:pStyle w:val="Sous-titre"/>
+        <w:rPr>
+          <w:rFonts w:ascii="Arial" w:hAnsi="Arial" w:cs="Arial"/>
+          <w:color w:val="2E74B5" w:themeColor="accent1" w:themeShade="BF"/>
+          <w:sz w:val="36"/>
+          <w:u w:val="single"/>
+        </w:rPr>
+      </w:pPr>
+    </w:p>
+    <w:p>
+      <w:pPr>
+        <w:pStyle w:val="Sous-titre"/>
+        <w:rPr>
+          <w:rFonts w:ascii="Arial" w:hAnsi="Arial" w:cs="Arial"/>
+          <w:color w:val="2E74B5" w:themeColor="accent1" w:themeShade="BF"/>
+          <w:sz w:val="36"/>
+          <w:u w:val="single"/>
+        </w:rPr>
+      </w:pPr>
+    </w:p>
+    <w:p>
+      <w:pPr>
+        <w:pStyle w:val="Sous-titre"/>
+        <w:rPr>
+          <w:rFonts w:ascii="Arial" w:hAnsi="Arial" w:cs="Arial"/>
+          <w:color w:val="2E74B5" w:themeColor="accent1" w:themeShade="BF"/>
+          <w:sz w:val="36"/>
+          <w:u w:val="single"/>
+        </w:rPr>
+      </w:pPr>
+    </w:p>
+    <w:p>
+      <w:pPr>
+        <w:pStyle w:val="Sous-titre"/>
+        <w:rPr>
+          <w:rFonts w:ascii="Arial" w:hAnsi="Arial" w:cs="Arial"/>
+          <w:color w:val="2E74B5" w:themeColor="accent1" w:themeShade="BF"/>
+          <w:sz w:val="36"/>
+          <w:u w:val="single"/>
+        </w:rPr>
+      </w:pPr>
+      <w:r>
+        <w:rPr>
+          <w:rFonts w:ascii="Arial" w:hAnsi="Arial" w:cs="Arial"/>
+          <w:color w:val="2E74B5" w:themeColor="accent1" w:themeShade="BF"/>
+          <w:sz w:val="36"/>
+          <w:u w:val="single"/>
         </w:rPr>
         <w:lastRenderedPageBreak/>
-        <w:t xml:space="preserve">La fonction </w:t>
-      </w:r>
-      <w:proofErr w:type="spellStart"/>
-      <w:r>
-        <w:rPr>
-          <w:rFonts w:ascii="Arial" w:hAnsi="Arial" w:cs="Arial"/>
-          <w:sz w:val="32"/>
-        </w:rPr>
-        <w:t>valid</w:t>
-      </w:r>
-      <w:r>
-        <w:rPr>
-          <w:rFonts w:ascii="Arial" w:hAnsi="Arial" w:cs="Arial"/>
-          <w:sz w:val="32"/>
-        </w:rPr>
-        <w:t>_donnees</w:t>
-      </w:r>
-      <w:proofErr w:type="spellEnd"/>
-      <w:r>
-        <w:rPr>
-          <w:rFonts w:ascii="Arial" w:hAnsi="Arial" w:cs="Arial"/>
-          <w:sz w:val="32"/>
-        </w:rPr>
-        <w:t xml:space="preserve"> quant à elle regroupe plusieurs fonctions de sécurité </w:t>
-      </w:r>
-      <w:proofErr w:type="spellStart"/>
-      <w:r>
-        <w:rPr>
-          <w:rFonts w:ascii="Arial" w:hAnsi="Arial" w:cs="Arial"/>
-          <w:sz w:val="32"/>
-        </w:rPr>
-        <w:t>nécéssaires</w:t>
-      </w:r>
-      <w:proofErr w:type="spellEnd"/>
-      <w:r>
-        <w:rPr>
-          <w:rFonts w:ascii="Arial" w:hAnsi="Arial" w:cs="Arial"/>
-          <w:sz w:val="32"/>
-        </w:rPr>
-        <w:t xml:space="preserve"> au traitement </w:t>
-      </w:r>
-      <w:proofErr w:type="gramStart"/>
-      <w:r>
-        <w:rPr>
-          <w:rFonts w:ascii="Arial" w:hAnsi="Arial" w:cs="Arial"/>
-          <w:sz w:val="32"/>
-        </w:rPr>
-        <w:t>des données envoyé</w:t>
-      </w:r>
-      <w:proofErr w:type="gramEnd"/>
-      <w:r>
-        <w:rPr>
-          <w:rFonts w:ascii="Arial" w:hAnsi="Arial" w:cs="Arial"/>
-          <w:sz w:val="32"/>
-        </w:rPr>
-        <w:t xml:space="preserve"> par les utilisateurs au site, on y retrouv</w:t>
-      </w:r>
-      <w:r>
-        <w:rPr>
-          <w:rFonts w:ascii="Arial" w:hAnsi="Arial" w:cs="Arial"/>
-          <w:sz w:val="32"/>
-        </w:rPr>
-        <w:t xml:space="preserve">e </w:t>
-      </w:r>
-      <w:proofErr w:type="spellStart"/>
-      <w:r>
-        <w:rPr>
-          <w:rFonts w:ascii="Arial" w:hAnsi="Arial" w:cs="Arial"/>
-          <w:sz w:val="32"/>
-        </w:rPr>
-        <w:t>trim</w:t>
-      </w:r>
-      <w:proofErr w:type="spellEnd"/>
-      <w:r>
-        <w:rPr>
-          <w:rFonts w:ascii="Arial" w:hAnsi="Arial" w:cs="Arial"/>
-          <w:sz w:val="32"/>
-        </w:rPr>
-        <w:t>, pour enl</w:t>
-      </w:r>
-      <w:r>
-        <w:rPr>
-          <w:rFonts w:ascii="Arial" w:hAnsi="Arial" w:cs="Arial"/>
-          <w:sz w:val="32"/>
-        </w:rPr>
-        <w:t xml:space="preserve">ever les espaces, </w:t>
-      </w:r>
-      <w:proofErr w:type="spellStart"/>
-      <w:r>
-        <w:rPr>
-          <w:rFonts w:ascii="Arial" w:hAnsi="Arial" w:cs="Arial"/>
-          <w:sz w:val="32"/>
-        </w:rPr>
-        <w:t>stripslashes</w:t>
-      </w:r>
-      <w:proofErr w:type="spellEnd"/>
-      <w:r>
-        <w:rPr>
-          <w:rFonts w:ascii="Arial" w:hAnsi="Arial" w:cs="Arial"/>
-          <w:sz w:val="32"/>
-        </w:rPr>
-        <w:t xml:space="preserve"> pour enlever </w:t>
-      </w:r>
-      <w:r>
-        <w:rPr>
-          <w:rFonts w:ascii="Arial" w:hAnsi="Arial" w:cs="Arial"/>
-          <w:sz w:val="32"/>
-        </w:rPr>
-        <w:t xml:space="preserve">les slashs et </w:t>
-      </w:r>
-      <w:proofErr w:type="spellStart"/>
-      <w:r>
-        <w:rPr>
-          <w:rFonts w:ascii="Arial" w:hAnsi="Arial" w:cs="Arial"/>
-          <w:sz w:val="32"/>
-        </w:rPr>
-        <w:t>htmlspecialchars</w:t>
-      </w:r>
-      <w:proofErr w:type="spellEnd"/>
-      <w:r>
-        <w:rPr>
-          <w:rFonts w:ascii="Arial" w:hAnsi="Arial" w:cs="Arial"/>
-          <w:sz w:val="32"/>
-        </w:rPr>
-        <w:t xml:space="preserve"> pour convertir les caractères spéciaux comme les </w:t>
-      </w:r>
-      <w:proofErr w:type="spellStart"/>
-      <w:r>
-        <w:rPr>
-          <w:rFonts w:ascii="Arial" w:hAnsi="Arial" w:cs="Arial"/>
-          <w:sz w:val="32"/>
-        </w:rPr>
-        <w:t>quotes</w:t>
-      </w:r>
-      <w:proofErr w:type="spellEnd"/>
-      <w:r>
-        <w:rPr>
-          <w:rFonts w:ascii="Arial" w:hAnsi="Arial" w:cs="Arial"/>
-          <w:sz w:val="32"/>
-        </w:rPr>
-        <w:t xml:space="preserve"> ou les chevrons en entités html.</w:t>
+        <w:t>Outils techniques utilisés</w:t>
+      </w:r>
+    </w:p>
+    <w:p>
+      <w:pPr>
+        <w:rPr>
+          <w:rFonts w:ascii="Arial" w:hAnsi="Arial" w:cs="Arial"/>
+          <w:sz w:val="32"/>
+        </w:rPr>
+      </w:pPr>
+      <w:r>
+        <w:rPr>
+          <w:rFonts w:ascii="Arial" w:hAnsi="Arial" w:cs="Arial"/>
+          <w:sz w:val="32"/>
+        </w:rPr>
+        <w:t xml:space="preserve">Pour mettre en œuvre ce projet, la partie front-end sera réalisée en HTML CSS, avec des éléments en </w:t>
+      </w:r>
+      <w:proofErr w:type="spellStart"/>
+      <w:r>
+        <w:rPr>
+          <w:rFonts w:ascii="Arial" w:hAnsi="Arial" w:cs="Arial"/>
+          <w:sz w:val="32"/>
+        </w:rPr>
+        <w:t>Javascript</w:t>
+      </w:r>
+      <w:proofErr w:type="spellEnd"/>
+      <w:r>
+        <w:rPr>
+          <w:rFonts w:ascii="Arial" w:hAnsi="Arial" w:cs="Arial"/>
+          <w:sz w:val="32"/>
+        </w:rPr>
+        <w:t xml:space="preserve"> pour gérer certains éléments dynamiques. La partie back-end sera quant à elle réalisé avec une structure suivant le modèle MVC en PHP. Le tout sera connecté à une base de donnée SQL accessible via des requêtes en MySQL et administrable grâce à </w:t>
+      </w:r>
+      <w:proofErr w:type="spellStart"/>
+      <w:r>
+        <w:rPr>
+          <w:rFonts w:ascii="Arial" w:hAnsi="Arial" w:cs="Arial"/>
+          <w:sz w:val="32"/>
+        </w:rPr>
+        <w:t>phpMyAdmin</w:t>
+      </w:r>
+      <w:proofErr w:type="spellEnd"/>
+      <w:r>
+        <w:rPr>
+          <w:rFonts w:ascii="Arial" w:hAnsi="Arial" w:cs="Arial"/>
+          <w:sz w:val="32"/>
+        </w:rPr>
+        <w:t>.</w:t>
+      </w:r>
+    </w:p>
+    <w:p>
+      <w:pPr>
+        <w:rPr>
+          <w:rFonts w:ascii="Arial" w:hAnsi="Arial" w:cs="Arial"/>
+          <w:sz w:val="32"/>
+        </w:rPr>
+      </w:pPr>
+      <w:r>
+        <w:rPr>
+          <w:rFonts w:ascii="Arial" w:hAnsi="Arial" w:cs="Arial"/>
+          <w:sz w:val="32"/>
+        </w:rPr>
+        <w:t xml:space="preserve">Le code sera développé via Visual Studio Code, sauvegardé et </w:t>
+      </w:r>
+      <w:proofErr w:type="spellStart"/>
+      <w:r>
+        <w:rPr>
+          <w:rFonts w:ascii="Arial" w:hAnsi="Arial" w:cs="Arial"/>
+          <w:sz w:val="32"/>
+        </w:rPr>
+        <w:t>versionné</w:t>
+      </w:r>
+      <w:proofErr w:type="spellEnd"/>
+      <w:r>
+        <w:rPr>
+          <w:rFonts w:ascii="Arial" w:hAnsi="Arial" w:cs="Arial"/>
+          <w:sz w:val="32"/>
+        </w:rPr>
+        <w:t xml:space="preserve"> avec Git. Les requêtes de création de la base de donnée seront faites via </w:t>
+      </w:r>
+      <w:proofErr w:type="spellStart"/>
+      <w:r>
+        <w:rPr>
+          <w:rFonts w:ascii="Arial" w:hAnsi="Arial" w:cs="Arial"/>
+          <w:sz w:val="32"/>
+        </w:rPr>
+        <w:t>MySQLWorkbench</w:t>
+      </w:r>
+      <w:proofErr w:type="spellEnd"/>
+      <w:r>
+        <w:rPr>
+          <w:rFonts w:ascii="Arial" w:hAnsi="Arial" w:cs="Arial"/>
+          <w:sz w:val="32"/>
+        </w:rPr>
+        <w:t>.</w:t>
+      </w:r>
+      <w:r>
+        <w:rPr>
+          <w:rFonts w:ascii="Arial" w:hAnsi="Arial" w:cs="Arial"/>
+          <w:sz w:val="32"/>
+        </w:rPr>
+        <w:t xml:space="preserve"> Le site sera hébergé sur un serveur local créé via </w:t>
+      </w:r>
+      <w:proofErr w:type="spellStart"/>
+      <w:r>
+        <w:rPr>
+          <w:rFonts w:ascii="Arial" w:hAnsi="Arial" w:cs="Arial"/>
+          <w:sz w:val="32"/>
+        </w:rPr>
+        <w:t>Wamp</w:t>
+      </w:r>
+      <w:proofErr w:type="spellEnd"/>
+      <w:r>
+        <w:rPr>
+          <w:rFonts w:ascii="Arial" w:hAnsi="Arial" w:cs="Arial"/>
+          <w:sz w:val="32"/>
+        </w:rPr>
+        <w:t>.</w:t>
+      </w:r>
+      <w:r>
+        <w:rPr>
+          <w:rFonts w:ascii="Arial" w:hAnsi="Arial" w:cs="Arial"/>
+          <w:sz w:val="32"/>
+        </w:rPr>
+        <w:t xml:space="preserve"> </w:t>
+      </w:r>
+    </w:p>
+    <w:p>
+      <w:pPr>
+        <w:rPr>
+          <w:rFonts w:ascii="Arial" w:hAnsi="Arial" w:cs="Arial"/>
+          <w:sz w:val="32"/>
+        </w:rPr>
+      </w:pPr>
+    </w:p>
+    <w:p>
+      <w:pPr>
+        <w:pStyle w:val="Sous-titre"/>
+        <w:rPr>
+          <w:rFonts w:ascii="Arial" w:hAnsi="Arial" w:cs="Arial"/>
+          <w:color w:val="2E74B5" w:themeColor="accent1" w:themeShade="BF"/>
+          <w:sz w:val="36"/>
+          <w:u w:val="single"/>
+        </w:rPr>
+      </w:pPr>
+      <w:r>
+        <w:rPr>
+          <w:rFonts w:ascii="Arial" w:hAnsi="Arial" w:cs="Arial"/>
+          <w:color w:val="2E74B5" w:themeColor="accent1" w:themeShade="BF"/>
+          <w:sz w:val="36"/>
+          <w:u w:val="single"/>
+        </w:rPr>
+        <w:t>Fonctionnalités</w:t>
+      </w:r>
+    </w:p>
+    <w:p>
+      <w:pPr>
+        <w:rPr>
+          <w:rFonts w:ascii="Arial" w:hAnsi="Arial" w:cs="Arial"/>
+          <w:sz w:val="32"/>
+        </w:rPr>
+      </w:pPr>
+      <w:r>
+        <w:rPr>
+          <w:rFonts w:ascii="Arial" w:hAnsi="Arial" w:cs="Arial"/>
+          <w:sz w:val="32"/>
+        </w:rPr>
+        <w:t xml:space="preserve">Les fonctionnalités choisies correspondent aux fonctions présentées précédemment </w:t>
+      </w:r>
+      <w:r>
+        <w:rPr>
+          <w:rFonts w:ascii="Arial" w:hAnsi="Arial" w:cs="Arial"/>
+          <w:sz w:val="32"/>
+        </w:rPr>
+        <w:t>dans les diagrammes, mais il faut au préalable présenter deux fonctions utilitaires nécessaires au fonctionnement de reste du projet : la connexion à la base de donnée et la validation des données.</w:t>
+      </w:r>
+    </w:p>
+    <w:p>
+      <w:pPr>
+        <w:rPr>
+          <w:rFonts w:ascii="Arial" w:hAnsi="Arial" w:cs="Arial"/>
+          <w:sz w:val="32"/>
+        </w:rPr>
+      </w:pPr>
+    </w:p>
+    <w:p>
+      <w:pPr>
+        <w:rPr>
+          <w:rFonts w:ascii="Arial" w:hAnsi="Arial" w:cs="Arial"/>
+          <w:sz w:val="32"/>
+        </w:rPr>
+      </w:pPr>
+      <w:r>
+        <w:rPr>
+          <w:rFonts w:ascii="Arial" w:hAnsi="Arial" w:cs="Arial"/>
+          <w:sz w:val="32"/>
+        </w:rPr>
+        <w:t xml:space="preserve">La connexion à la base de donnée est </w:t>
+      </w:r>
+      <w:r>
+        <w:rPr>
+          <w:rFonts w:ascii="Arial" w:hAnsi="Arial" w:cs="Arial"/>
+          <w:sz w:val="32"/>
+        </w:rPr>
+        <w:t xml:space="preserve">dans un fichier à part puis </w:t>
+      </w:r>
+      <w:r>
+        <w:rPr>
+          <w:rFonts w:ascii="Arial" w:hAnsi="Arial" w:cs="Arial"/>
+          <w:sz w:val="32"/>
+        </w:rPr>
+        <w:t xml:space="preserve">intégrée aux modèles </w:t>
+      </w:r>
+      <w:r>
+        <w:rPr>
+          <w:rFonts w:ascii="Arial" w:hAnsi="Arial" w:cs="Arial"/>
+          <w:sz w:val="32"/>
+        </w:rPr>
+        <w:t>pour éviter la répétition du code :</w:t>
       </w:r>
     </w:p>
     <w:p>
@@ -4171,94 +4187,12 @@
           <w:noProof/>
           <w:lang w:eastAsia="fr-FR"/>
         </w:rPr>
+        <w:lastRenderedPageBreak/>
         <w:drawing>
-          <wp:inline distT="0" distB="0" distL="0" distR="0" wp14:anchorId="43F5BF44" wp14:editId="5AA438E1">
-            <wp:extent cx="6188710" cy="1480185"/>
-            <wp:effectExtent l="0" t="0" r="2540" b="5715"/>
-            <wp:docPr id="22" name="Image 22"/>
-            <wp:cNvGraphicFramePr>
-              <a:graphicFrameLocks xmlns:a="http://schemas.openxmlformats.org/drawingml/2006/main" noChangeAspect="1"/>
-            </wp:cNvGraphicFramePr>
-            <a:graphic xmlns:a="http://schemas.openxmlformats.org/drawingml/2006/main">
-              <a:graphicData uri="http://schemas.openxmlformats.org/drawingml/2006/picture">
-                <pic:pic xmlns:pic="http://schemas.openxmlformats.org/drawingml/2006/picture">
-                  <pic:nvPicPr>
-                    <pic:cNvPr id="1" name=""/>
-                    <pic:cNvPicPr/>
-                  </pic:nvPicPr>
-                  <pic:blipFill>
-                    <a:blip r:embed="rId25"/>
-                    <a:stretch>
-                      <a:fillRect/>
-                    </a:stretch>
-                  </pic:blipFill>
-                  <pic:spPr>
-                    <a:xfrm>
-                      <a:off x="0" y="0"/>
-                      <a:ext cx="6188710" cy="1480185"/>
-                    </a:xfrm>
-                    <a:prstGeom prst="rect">
-                      <a:avLst/>
-                    </a:prstGeom>
-                  </pic:spPr>
-                </pic:pic>
-              </a:graphicData>
-            </a:graphic>
-          </wp:inline>
-        </w:drawing>
-      </w:r>
-    </w:p>
-    <w:p>
-      <w:pPr>
-        <w:rPr>
-          <w:rFonts w:ascii="Arial" w:hAnsi="Arial" w:cs="Arial"/>
-          <w:sz w:val="32"/>
-          <w:szCs w:val="32"/>
-          <w:u w:val="single"/>
-        </w:rPr>
-      </w:pPr>
-      <w:r>
-        <w:rPr>
-          <w:rFonts w:ascii="Arial" w:hAnsi="Arial" w:cs="Arial"/>
-          <w:sz w:val="32"/>
-          <w:szCs w:val="32"/>
-          <w:u w:val="single"/>
-        </w:rPr>
-        <w:t>Création de compte</w:t>
-      </w:r>
-    </w:p>
-    <w:p>
-      <w:pPr>
-        <w:rPr>
-          <w:rFonts w:ascii="Arial" w:hAnsi="Arial" w:cs="Arial"/>
-          <w:sz w:val="32"/>
-        </w:rPr>
-      </w:pPr>
-      <w:r>
-        <w:rPr>
-          <w:rFonts w:ascii="Arial" w:hAnsi="Arial" w:cs="Arial"/>
-          <w:sz w:val="32"/>
-        </w:rPr>
-        <w:t>La création de compte passe tout d’abord par un formulaire disponible dans une modale depuis le header du site</w:t>
-      </w:r>
-    </w:p>
-    <w:p>
-      <w:pPr>
-        <w:rPr>
-          <w:rFonts w:ascii="Arial" w:hAnsi="Arial" w:cs="Arial"/>
-          <w:sz w:val="32"/>
-        </w:rPr>
-      </w:pPr>
-      <w:r>
-        <w:rPr>
-          <w:noProof/>
-          <w:lang w:eastAsia="fr-FR"/>
-        </w:rPr>
-        <w:drawing>
-          <wp:inline distT="0" distB="0" distL="0" distR="0" wp14:anchorId="5190EEEA" wp14:editId="34E375BB">
-            <wp:extent cx="4671084" cy="4686300"/>
-            <wp:effectExtent l="0" t="0" r="0" b="0"/>
-            <wp:docPr id="19" name="Image 19"/>
+          <wp:inline distT="0" distB="0" distL="0" distR="0" wp14:anchorId="4BF270A7" wp14:editId="7D80139C">
+            <wp:extent cx="5562600" cy="4854861"/>
+            <wp:effectExtent l="0" t="0" r="0" b="3175"/>
+            <wp:docPr id="21" name="Image 21"/>
             <wp:cNvGraphicFramePr>
               <a:graphicFrameLocks xmlns:a="http://schemas.openxmlformats.org/drawingml/2006/main" noChangeAspect="1"/>
             </wp:cNvGraphicFramePr>
@@ -4278,7 +4212,7 @@
                   <pic:spPr>
                     <a:xfrm>
                       <a:off x="0" y="0"/>
-                      <a:ext cx="4731974" cy="4747389"/>
+                      <a:ext cx="5565936" cy="4857772"/>
                     </a:xfrm>
                     <a:prstGeom prst="rect">
                       <a:avLst/>
@@ -4300,15 +4234,169 @@
       </w:pPr>
       <w:r>
         <w:rPr>
+          <w:rFonts w:ascii="Arial" w:hAnsi="Arial" w:cs="Arial"/>
+          <w:sz w:val="32"/>
+        </w:rPr>
+        <w:t xml:space="preserve">La fonction </w:t>
+      </w:r>
+      <w:proofErr w:type="spellStart"/>
+      <w:r>
+        <w:rPr>
+          <w:rFonts w:ascii="Arial" w:hAnsi="Arial" w:cs="Arial"/>
+          <w:sz w:val="32"/>
+        </w:rPr>
+        <w:t>valid</w:t>
+      </w:r>
+      <w:r>
+        <w:rPr>
+          <w:rFonts w:ascii="Arial" w:hAnsi="Arial" w:cs="Arial"/>
+          <w:sz w:val="32"/>
+        </w:rPr>
+        <w:t>_donnees</w:t>
+      </w:r>
+      <w:proofErr w:type="spellEnd"/>
+      <w:r>
+        <w:rPr>
+          <w:rFonts w:ascii="Arial" w:hAnsi="Arial" w:cs="Arial"/>
+          <w:sz w:val="32"/>
+        </w:rPr>
+        <w:t xml:space="preserve"> quant à elle regroupe plusieurs fonctions de sécurité </w:t>
+      </w:r>
+      <w:proofErr w:type="spellStart"/>
+      <w:r>
+        <w:rPr>
+          <w:rFonts w:ascii="Arial" w:hAnsi="Arial" w:cs="Arial"/>
+          <w:sz w:val="32"/>
+        </w:rPr>
+        <w:t>nécéssaires</w:t>
+      </w:r>
+      <w:proofErr w:type="spellEnd"/>
+      <w:r>
+        <w:rPr>
+          <w:rFonts w:ascii="Arial" w:hAnsi="Arial" w:cs="Arial"/>
+          <w:sz w:val="32"/>
+        </w:rPr>
+        <w:t xml:space="preserve"> au traitement </w:t>
+      </w:r>
+      <w:proofErr w:type="gramStart"/>
+      <w:r>
+        <w:rPr>
+          <w:rFonts w:ascii="Arial" w:hAnsi="Arial" w:cs="Arial"/>
+          <w:sz w:val="32"/>
+        </w:rPr>
+        <w:t>des données envoyé</w:t>
+      </w:r>
+      <w:proofErr w:type="gramEnd"/>
+      <w:r>
+        <w:rPr>
+          <w:rFonts w:ascii="Arial" w:hAnsi="Arial" w:cs="Arial"/>
+          <w:sz w:val="32"/>
+        </w:rPr>
+        <w:t xml:space="preserve"> par les utilisateurs au site, on y retrouv</w:t>
+      </w:r>
+      <w:r>
+        <w:rPr>
+          <w:rFonts w:ascii="Arial" w:hAnsi="Arial" w:cs="Arial"/>
+          <w:sz w:val="32"/>
+        </w:rPr>
+        <w:t xml:space="preserve">e </w:t>
+      </w:r>
+      <w:proofErr w:type="spellStart"/>
+      <w:r>
+        <w:rPr>
+          <w:rFonts w:ascii="Arial" w:hAnsi="Arial" w:cs="Arial"/>
+          <w:sz w:val="32"/>
+        </w:rPr>
+        <w:t>trim</w:t>
+      </w:r>
+      <w:proofErr w:type="spellEnd"/>
+      <w:r>
+        <w:rPr>
+          <w:rFonts w:ascii="Arial" w:hAnsi="Arial" w:cs="Arial"/>
+          <w:sz w:val="32"/>
+        </w:rPr>
+        <w:t>, pour enl</w:t>
+      </w:r>
+      <w:r>
+        <w:rPr>
+          <w:rFonts w:ascii="Arial" w:hAnsi="Arial" w:cs="Arial"/>
+          <w:sz w:val="32"/>
+        </w:rPr>
+        <w:t xml:space="preserve">ever les espaces, </w:t>
+      </w:r>
+      <w:proofErr w:type="spellStart"/>
+      <w:r>
+        <w:rPr>
+          <w:rFonts w:ascii="Arial" w:hAnsi="Arial" w:cs="Arial"/>
+          <w:sz w:val="32"/>
+        </w:rPr>
+        <w:t>stripslashes</w:t>
+      </w:r>
+      <w:proofErr w:type="spellEnd"/>
+      <w:r>
+        <w:rPr>
+          <w:rFonts w:ascii="Arial" w:hAnsi="Arial" w:cs="Arial"/>
+          <w:sz w:val="32"/>
+        </w:rPr>
+        <w:t xml:space="preserve"> pour enlever </w:t>
+      </w:r>
+      <w:r>
+        <w:rPr>
+          <w:rFonts w:ascii="Arial" w:hAnsi="Arial" w:cs="Arial"/>
+          <w:sz w:val="32"/>
+        </w:rPr>
+        <w:t xml:space="preserve">les slashs et </w:t>
+      </w:r>
+      <w:proofErr w:type="spellStart"/>
+      <w:r>
+        <w:rPr>
+          <w:rFonts w:ascii="Arial" w:hAnsi="Arial" w:cs="Arial"/>
+          <w:sz w:val="32"/>
+        </w:rPr>
+        <w:t>htmlspecialchars</w:t>
+      </w:r>
+      <w:proofErr w:type="spellEnd"/>
+      <w:r>
+        <w:rPr>
+          <w:rFonts w:ascii="Arial" w:hAnsi="Arial" w:cs="Arial"/>
+          <w:sz w:val="32"/>
+        </w:rPr>
+        <w:t xml:space="preserve"> pour convertir les caractères spéciaux comme les </w:t>
+      </w:r>
+      <w:proofErr w:type="spellStart"/>
+      <w:r>
+        <w:rPr>
+          <w:rFonts w:ascii="Arial" w:hAnsi="Arial" w:cs="Arial"/>
+          <w:sz w:val="32"/>
+        </w:rPr>
+        <w:t>quotes</w:t>
+      </w:r>
+      <w:proofErr w:type="spellEnd"/>
+      <w:r>
+        <w:rPr>
+          <w:rFonts w:ascii="Arial" w:hAnsi="Arial" w:cs="Arial"/>
+          <w:sz w:val="32"/>
+        </w:rPr>
+        <w:t xml:space="preserve"> ou les chevrons en entités html.</w:t>
+      </w:r>
+    </w:p>
+    <w:p>
+      <w:pPr>
+        <w:rPr>
+          <w:rFonts w:ascii="Arial" w:hAnsi="Arial" w:cs="Arial"/>
+          <w:sz w:val="32"/>
+        </w:rPr>
+      </w:pPr>
+      <w:r>
+        <w:rPr>
           <w:noProof/>
           <w:lang w:eastAsia="fr-FR"/>
         </w:rPr>
-        <w:lastRenderedPageBreak/>
         <w:drawing>
-          <wp:inline distT="0" distB="0" distL="0" distR="0" wp14:anchorId="23FF99A8" wp14:editId="6D58E68C">
-            <wp:extent cx="6108966" cy="5448300"/>
-            <wp:effectExtent l="0" t="0" r="6350" b="0"/>
-            <wp:docPr id="20" name="Image 20"/>
+          <wp:inline distT="0" distB="0" distL="0" distR="0" wp14:anchorId="43F5BF44" wp14:editId="5AA438E1">
+            <wp:extent cx="6188710" cy="1480185"/>
+            <wp:effectExtent l="0" t="0" r="2540" b="5715"/>
+            <wp:docPr id="22" name="Image 22"/>
             <wp:cNvGraphicFramePr>
               <a:graphicFrameLocks xmlns:a="http://schemas.openxmlformats.org/drawingml/2006/main" noChangeAspect="1"/>
             </wp:cNvGraphicFramePr>
@@ -4328,7 +4416,7 @@
                   <pic:spPr>
                     <a:xfrm>
                       <a:off x="0" y="0"/>
-                      <a:ext cx="6154541" cy="5488946"/>
+                      <a:ext cx="6188710" cy="1480185"/>
                     </a:xfrm>
                     <a:prstGeom prst="rect">
                       <a:avLst/>
@@ -4346,400 +4434,53 @@
         <w:rPr>
           <w:rFonts w:ascii="Arial" w:hAnsi="Arial" w:cs="Arial"/>
           <w:sz w:val="32"/>
-        </w:rPr>
-      </w:pPr>
-      <w:r>
-        <w:rPr>
-          <w:rFonts w:ascii="Arial" w:hAnsi="Arial" w:cs="Arial"/>
-          <w:sz w:val="32"/>
-        </w:rPr>
-        <w:t xml:space="preserve">Qui va envoyer les données au </w:t>
-      </w:r>
-      <w:proofErr w:type="spellStart"/>
-      <w:r>
-        <w:rPr>
-          <w:rFonts w:ascii="Arial" w:hAnsi="Arial" w:cs="Arial"/>
-          <w:sz w:val="32"/>
-        </w:rPr>
-        <w:t>controller</w:t>
-      </w:r>
-      <w:proofErr w:type="spellEnd"/>
-      <w:r>
-        <w:rPr>
-          <w:rFonts w:ascii="Arial" w:hAnsi="Arial" w:cs="Arial"/>
-          <w:sz w:val="32"/>
-        </w:rPr>
-        <w:t>, qui une fois la présence des champs obligatoires vérifié, va les faire pas</w:t>
-      </w:r>
-      <w:r>
-        <w:rPr>
-          <w:rFonts w:ascii="Arial" w:hAnsi="Arial" w:cs="Arial"/>
-          <w:sz w:val="32"/>
-        </w:rPr>
-        <w:t xml:space="preserve">ser dans la fonction </w:t>
-      </w:r>
-      <w:proofErr w:type="spellStart"/>
-      <w:r>
-        <w:rPr>
-          <w:rFonts w:ascii="Arial" w:hAnsi="Arial" w:cs="Arial"/>
-          <w:sz w:val="32"/>
-        </w:rPr>
-        <w:t>valid_donne</w:t>
-      </w:r>
-      <w:r>
-        <w:rPr>
-          <w:rFonts w:ascii="Arial" w:hAnsi="Arial" w:cs="Arial"/>
-          <w:sz w:val="32"/>
-        </w:rPr>
-        <w:t>es</w:t>
-      </w:r>
-      <w:proofErr w:type="spellEnd"/>
-      <w:r>
-        <w:rPr>
-          <w:rFonts w:ascii="Arial" w:hAnsi="Arial" w:cs="Arial"/>
-          <w:sz w:val="32"/>
-        </w:rPr>
-        <w:t xml:space="preserve"> pour les sécuriser.</w:t>
-      </w:r>
-    </w:p>
-    <w:p>
-      <w:pPr>
-        <w:rPr>
-          <w:rFonts w:ascii="Arial" w:hAnsi="Arial" w:cs="Arial"/>
-          <w:sz w:val="32"/>
-        </w:rPr>
-      </w:pPr>
-      <w:r>
-        <w:rPr>
-          <w:rFonts w:ascii="Arial" w:hAnsi="Arial" w:cs="Arial"/>
-          <w:sz w:val="32"/>
-        </w:rPr>
-        <w:t xml:space="preserve">Ensuite il va comparer le champ mot de passe avec sa confirmation et renvoyer une erreur s’ils sont différents, le même processus sera appliqué à l’email et sa confirmation avec en plus </w:t>
-      </w:r>
-      <w:r>
-        <w:rPr>
-          <w:rFonts w:ascii="Arial" w:hAnsi="Arial" w:cs="Arial"/>
-          <w:sz w:val="32"/>
-        </w:rPr>
-        <w:t>la fonction FILTER_VALIDATE_EMAIL qui vérifie que le format de l’email est correct.</w:t>
-      </w:r>
-    </w:p>
-    <w:p>
-      <w:pPr>
-        <w:rPr>
-          <w:rFonts w:ascii="Arial" w:hAnsi="Arial" w:cs="Arial"/>
-          <w:sz w:val="32"/>
-        </w:rPr>
-      </w:pPr>
-      <w:r>
-        <w:rPr>
-          <w:rFonts w:ascii="Arial" w:hAnsi="Arial" w:cs="Arial"/>
-          <w:sz w:val="32"/>
-        </w:rPr>
-        <w:t xml:space="preserve">Si ces étages de vérifications se passe correctement, le </w:t>
-      </w:r>
-      <w:proofErr w:type="spellStart"/>
-      <w:r>
-        <w:rPr>
-          <w:rFonts w:ascii="Arial" w:hAnsi="Arial" w:cs="Arial"/>
-          <w:sz w:val="32"/>
-        </w:rPr>
-        <w:t>controller</w:t>
-      </w:r>
-      <w:proofErr w:type="spellEnd"/>
-      <w:r>
-        <w:rPr>
-          <w:rFonts w:ascii="Arial" w:hAnsi="Arial" w:cs="Arial"/>
-          <w:sz w:val="32"/>
-        </w:rPr>
-        <w:t xml:space="preserve"> va ensuite utiliser les setters de la classe User pour affecter les valeurs des variables aux attributs de la classe, tout en utilisant la fonction </w:t>
-      </w:r>
-      <w:proofErr w:type="spellStart"/>
-      <w:r>
-        <w:rPr>
-          <w:rFonts w:ascii="Arial" w:hAnsi="Arial" w:cs="Arial"/>
-          <w:sz w:val="32"/>
-        </w:rPr>
-        <w:t>password_hash</w:t>
-      </w:r>
-      <w:proofErr w:type="spellEnd"/>
-      <w:r>
-        <w:rPr>
-          <w:rFonts w:ascii="Arial" w:hAnsi="Arial" w:cs="Arial"/>
-          <w:sz w:val="32"/>
-        </w:rPr>
-        <w:t xml:space="preserve"> avec PASSWORD_BCRYPT sur le mot de passe </w:t>
-      </w:r>
+          <w:szCs w:val="32"/>
+          <w:u w:val="single"/>
+        </w:rPr>
+      </w:pPr>
+      <w:r>
+        <w:rPr>
+          <w:rFonts w:ascii="Arial" w:hAnsi="Arial" w:cs="Arial"/>
+          <w:sz w:val="32"/>
+          <w:szCs w:val="32"/>
+          <w:u w:val="single"/>
+        </w:rPr>
+        <w:t>Création de compte</w:t>
+      </w:r>
+    </w:p>
+    <w:p>
+      <w:pPr>
+        <w:rPr>
+          <w:rFonts w:ascii="Arial" w:hAnsi="Arial" w:cs="Arial"/>
+          <w:sz w:val="32"/>
+        </w:rPr>
+      </w:pPr>
       <w:r>
         <w:rPr>
           <w:rFonts w:ascii="Arial" w:hAnsi="Arial" w:cs="Arial"/>
           <w:sz w:val="32"/>
         </w:rPr>
         <w:lastRenderedPageBreak/>
-        <w:t>pour le hacher et ainsi éviter l’insertion en clair dans la base de donnée.</w:t>
-      </w:r>
-    </w:p>
-    <w:p>
-      <w:pPr>
-        <w:rPr>
-          <w:rFonts w:ascii="Arial" w:hAnsi="Arial" w:cs="Arial"/>
-          <w:sz w:val="32"/>
-        </w:rPr>
-      </w:pPr>
-      <w:r>
-        <w:rPr>
-          <w:rFonts w:ascii="Arial" w:hAnsi="Arial" w:cs="Arial"/>
-          <w:sz w:val="32"/>
-        </w:rPr>
-        <w:t xml:space="preserve">Une fois fait, le </w:t>
-      </w:r>
-      <w:proofErr w:type="spellStart"/>
-      <w:r>
-        <w:rPr>
-          <w:rFonts w:ascii="Arial" w:hAnsi="Arial" w:cs="Arial"/>
-          <w:sz w:val="32"/>
-        </w:rPr>
-        <w:t>controller</w:t>
-      </w:r>
-      <w:proofErr w:type="spellEnd"/>
-      <w:r>
-        <w:rPr>
-          <w:rFonts w:ascii="Arial" w:hAnsi="Arial" w:cs="Arial"/>
-          <w:sz w:val="32"/>
-        </w:rPr>
-        <w:t xml:space="preserve"> va pouvoir vérifier si le pseudo et le mail sont déjà présents en BDD, et renvoyer une erreur si c’est le cas. Pour cela les fonctions </w:t>
-      </w:r>
-      <w:proofErr w:type="spellStart"/>
-      <w:r>
-        <w:rPr>
-          <w:rFonts w:ascii="Arial" w:hAnsi="Arial" w:cs="Arial"/>
-          <w:sz w:val="32"/>
-        </w:rPr>
-        <w:t>verifyMail</w:t>
-      </w:r>
-      <w:proofErr w:type="spellEnd"/>
-      <w:r>
-        <w:rPr>
-          <w:rFonts w:ascii="Arial" w:hAnsi="Arial" w:cs="Arial"/>
-          <w:sz w:val="32"/>
-        </w:rPr>
-        <w:t xml:space="preserve"> et </w:t>
-      </w:r>
-      <w:proofErr w:type="spellStart"/>
-      <w:r>
-        <w:rPr>
-          <w:rFonts w:ascii="Arial" w:hAnsi="Arial" w:cs="Arial"/>
-          <w:sz w:val="32"/>
-        </w:rPr>
-        <w:t>verifyPseudo</w:t>
-      </w:r>
-      <w:proofErr w:type="spellEnd"/>
-      <w:r>
-        <w:rPr>
-          <w:rFonts w:ascii="Arial" w:hAnsi="Arial" w:cs="Arial"/>
-          <w:sz w:val="32"/>
-        </w:rPr>
-        <w:t xml:space="preserve"> seront utilisées en combinaison avec un </w:t>
-      </w:r>
-      <w:proofErr w:type="spellStart"/>
-      <w:r>
-        <w:rPr>
-          <w:rFonts w:ascii="Arial" w:hAnsi="Arial" w:cs="Arial"/>
-          <w:sz w:val="32"/>
-        </w:rPr>
-        <w:t>rowCount</w:t>
-      </w:r>
-      <w:proofErr w:type="spellEnd"/>
-      <w:r>
-        <w:rPr>
-          <w:rFonts w:ascii="Arial" w:hAnsi="Arial" w:cs="Arial"/>
-          <w:sz w:val="32"/>
-        </w:rPr>
-        <w:t xml:space="preserve"> pour vérifier la présence de champs dans le retour de la requête.</w:t>
-      </w:r>
-    </w:p>
-    <w:p>
-      <w:pPr>
-        <w:rPr>
-          <w:rFonts w:ascii="Arial" w:hAnsi="Arial" w:cs="Arial"/>
-          <w:sz w:val="32"/>
-        </w:rPr>
-      </w:pPr>
-      <w:r>
-        <w:rPr>
-          <w:rFonts w:ascii="Arial" w:hAnsi="Arial" w:cs="Arial"/>
-          <w:sz w:val="32"/>
-        </w:rPr>
-        <w:t xml:space="preserve">Pour finir le </w:t>
-      </w:r>
-      <w:proofErr w:type="spellStart"/>
-      <w:r>
-        <w:rPr>
-          <w:rFonts w:ascii="Arial" w:hAnsi="Arial" w:cs="Arial"/>
-          <w:sz w:val="32"/>
-        </w:rPr>
-        <w:t>controller</w:t>
-      </w:r>
-      <w:proofErr w:type="spellEnd"/>
-      <w:r>
-        <w:rPr>
-          <w:rFonts w:ascii="Arial" w:hAnsi="Arial" w:cs="Arial"/>
-          <w:sz w:val="32"/>
-        </w:rPr>
-        <w:t xml:space="preserve"> va exécuter la fonction </w:t>
-      </w:r>
-      <w:proofErr w:type="spellStart"/>
-      <w:r>
-        <w:rPr>
-          <w:rFonts w:ascii="Arial" w:hAnsi="Arial" w:cs="Arial"/>
-          <w:sz w:val="32"/>
-        </w:rPr>
-        <w:t>createUser</w:t>
-      </w:r>
-      <w:proofErr w:type="spellEnd"/>
-      <w:r>
-        <w:rPr>
-          <w:rFonts w:ascii="Arial" w:hAnsi="Arial" w:cs="Arial"/>
-          <w:sz w:val="32"/>
-        </w:rPr>
-        <w:t xml:space="preserve"> pour créer l’utilisateur en BDD grâce à des requêtes </w:t>
-      </w:r>
-      <w:r>
-        <w:rPr>
-          <w:rFonts w:ascii="Arial" w:hAnsi="Arial" w:cs="Arial"/>
-          <w:sz w:val="32"/>
-        </w:rPr>
-        <w:t xml:space="preserve">préparées. Si la création se passe comme prévu, il va vérifier qu’il y a bien un seul utilisateur avec le pseudo choisi dans la BDD avec la fonction </w:t>
-      </w:r>
-      <w:proofErr w:type="spellStart"/>
-      <w:r>
-        <w:rPr>
-          <w:rFonts w:ascii="Arial" w:hAnsi="Arial" w:cs="Arial"/>
-          <w:sz w:val="32"/>
-        </w:rPr>
-        <w:t>getSingleUser</w:t>
-      </w:r>
-      <w:proofErr w:type="spellEnd"/>
-      <w:r>
-        <w:rPr>
-          <w:rFonts w:ascii="Arial" w:hAnsi="Arial" w:cs="Arial"/>
-          <w:sz w:val="32"/>
-        </w:rPr>
-        <w:t xml:space="preserve"> </w:t>
-      </w:r>
-      <w:proofErr w:type="gramStart"/>
-      <w:r>
-        <w:rPr>
-          <w:rFonts w:ascii="Arial" w:hAnsi="Arial" w:cs="Arial"/>
-          <w:sz w:val="32"/>
-        </w:rPr>
-        <w:t>de User</w:t>
-      </w:r>
-      <w:proofErr w:type="gramEnd"/>
-      <w:r>
-        <w:rPr>
-          <w:rFonts w:ascii="Arial" w:hAnsi="Arial" w:cs="Arial"/>
-          <w:sz w:val="32"/>
-        </w:rPr>
-        <w:t xml:space="preserve"> et </w:t>
-      </w:r>
-      <w:proofErr w:type="spellStart"/>
-      <w:r>
-        <w:rPr>
-          <w:rFonts w:ascii="Arial" w:hAnsi="Arial" w:cs="Arial"/>
-          <w:sz w:val="32"/>
-        </w:rPr>
-        <w:t>rowCount</w:t>
-      </w:r>
-      <w:proofErr w:type="spellEnd"/>
-      <w:r>
-        <w:rPr>
-          <w:rFonts w:ascii="Arial" w:hAnsi="Arial" w:cs="Arial"/>
-          <w:sz w:val="32"/>
-        </w:rPr>
-        <w:t>, et renvoyer une erreur si ce n’est pas le cas.</w:t>
-      </w:r>
-    </w:p>
-    <w:p>
-      <w:pPr>
-        <w:rPr>
-          <w:rFonts w:ascii="Arial" w:hAnsi="Arial" w:cs="Arial"/>
-          <w:sz w:val="32"/>
-        </w:rPr>
-      </w:pPr>
-      <w:r>
-        <w:rPr>
-          <w:rFonts w:ascii="Arial" w:hAnsi="Arial" w:cs="Arial"/>
-          <w:sz w:val="32"/>
-        </w:rPr>
-        <w:t xml:space="preserve">Une fois la création terminée, </w:t>
-      </w:r>
-      <w:r>
-        <w:rPr>
-          <w:rFonts w:ascii="Arial" w:hAnsi="Arial" w:cs="Arial"/>
-          <w:sz w:val="32"/>
-        </w:rPr>
-        <w:t>l’utilisateur est renvoy</w:t>
-      </w:r>
-      <w:r>
-        <w:rPr>
-          <w:rFonts w:ascii="Arial" w:hAnsi="Arial" w:cs="Arial"/>
-          <w:sz w:val="32"/>
-        </w:rPr>
-        <w:t>é sur la page d’accueil.</w:t>
-      </w:r>
-    </w:p>
-    <w:p>
-      <w:pPr>
-        <w:rPr>
-          <w:rFonts w:ascii="Arial" w:hAnsi="Arial" w:cs="Arial"/>
-          <w:sz w:val="32"/>
-        </w:rPr>
-      </w:pPr>
-    </w:p>
-    <w:p>
-      <w:pPr>
-        <w:rPr>
-          <w:rFonts w:ascii="Arial" w:hAnsi="Arial" w:cs="Arial"/>
-          <w:sz w:val="32"/>
-          <w:szCs w:val="32"/>
-          <w:u w:val="single"/>
-        </w:rPr>
-      </w:pPr>
-      <w:r>
-        <w:rPr>
-          <w:rFonts w:ascii="Arial" w:hAnsi="Arial" w:cs="Arial"/>
-          <w:sz w:val="32"/>
-          <w:szCs w:val="32"/>
-          <w:u w:val="single"/>
-        </w:rPr>
-        <w:t>Connexion</w:t>
-      </w:r>
-    </w:p>
-    <w:p>
-      <w:pPr>
-        <w:rPr>
-          <w:rFonts w:ascii="Arial" w:hAnsi="Arial" w:cs="Arial"/>
-          <w:sz w:val="32"/>
-        </w:rPr>
-      </w:pPr>
-      <w:r>
-        <w:rPr>
-          <w:rFonts w:ascii="Arial" w:hAnsi="Arial" w:cs="Arial"/>
-          <w:sz w:val="32"/>
-        </w:rPr>
-        <w:t>La connexion passe aussi en premier lieu par un formulaire dans une modale.</w:t>
-      </w:r>
+        <w:t>La création de compte passe tout d’abord par un formulaire disponible dans une modale depuis le header du site</w:t>
+      </w:r>
+    </w:p>
+    <w:p>
+      <w:pPr>
+        <w:rPr>
+          <w:rFonts w:ascii="Arial" w:hAnsi="Arial" w:cs="Arial"/>
+          <w:sz w:val="32"/>
+        </w:rPr>
+      </w:pPr>
       <w:r>
         <w:rPr>
           <w:noProof/>
           <w:lang w:eastAsia="fr-FR"/>
         </w:rPr>
         <w:drawing>
-          <wp:inline distT="0" distB="0" distL="0" distR="0" wp14:anchorId="3A7C4871" wp14:editId="7101DEB1">
-            <wp:extent cx="5781675" cy="2943225"/>
-            <wp:effectExtent l="0" t="0" r="9525" b="9525"/>
-            <wp:docPr id="15" name="Image 15"/>
+          <wp:inline distT="0" distB="0" distL="0" distR="0" wp14:anchorId="5190EEEA" wp14:editId="34E375BB">
+            <wp:extent cx="4671084" cy="4686300"/>
+            <wp:effectExtent l="0" t="0" r="0" b="0"/>
+            <wp:docPr id="19" name="Image 19"/>
             <wp:cNvGraphicFramePr>
               <a:graphicFrameLocks xmlns:a="http://schemas.openxmlformats.org/drawingml/2006/main" noChangeAspect="1"/>
             </wp:cNvGraphicFramePr>
@@ -4759,6 +4500,487 @@
                   <pic:spPr>
                     <a:xfrm>
                       <a:off x="0" y="0"/>
+                      <a:ext cx="4731974" cy="4747389"/>
+                    </a:xfrm>
+                    <a:prstGeom prst="rect">
+                      <a:avLst/>
+                    </a:prstGeom>
+                  </pic:spPr>
+                </pic:pic>
+              </a:graphicData>
+            </a:graphic>
+          </wp:inline>
+        </w:drawing>
+      </w:r>
+    </w:p>
+    <w:p>
+      <w:pPr>
+        <w:rPr>
+          <w:rFonts w:ascii="Arial" w:hAnsi="Arial" w:cs="Arial"/>
+          <w:sz w:val="32"/>
+        </w:rPr>
+      </w:pPr>
+      <w:r>
+        <w:rPr>
+          <w:noProof/>
+          <w:lang w:eastAsia="fr-FR"/>
+        </w:rPr>
+        <w:lastRenderedPageBreak/>
+        <w:drawing>
+          <wp:inline distT="0" distB="0" distL="0" distR="0" wp14:anchorId="23FF99A8" wp14:editId="6D58E68C">
+            <wp:extent cx="6108966" cy="5448300"/>
+            <wp:effectExtent l="0" t="0" r="6350" b="0"/>
+            <wp:docPr id="20" name="Image 20"/>
+            <wp:cNvGraphicFramePr>
+              <a:graphicFrameLocks xmlns:a="http://schemas.openxmlformats.org/drawingml/2006/main" noChangeAspect="1"/>
+            </wp:cNvGraphicFramePr>
+            <a:graphic xmlns:a="http://schemas.openxmlformats.org/drawingml/2006/main">
+              <a:graphicData uri="http://schemas.openxmlformats.org/drawingml/2006/picture">
+                <pic:pic xmlns:pic="http://schemas.openxmlformats.org/drawingml/2006/picture">
+                  <pic:nvPicPr>
+                    <pic:cNvPr id="1" name=""/>
+                    <pic:cNvPicPr/>
+                  </pic:nvPicPr>
+                  <pic:blipFill>
+                    <a:blip r:embed="rId29"/>
+                    <a:stretch>
+                      <a:fillRect/>
+                    </a:stretch>
+                  </pic:blipFill>
+                  <pic:spPr>
+                    <a:xfrm>
+                      <a:off x="0" y="0"/>
+                      <a:ext cx="6154541" cy="5488946"/>
+                    </a:xfrm>
+                    <a:prstGeom prst="rect">
+                      <a:avLst/>
+                    </a:prstGeom>
+                  </pic:spPr>
+                </pic:pic>
+              </a:graphicData>
+            </a:graphic>
+          </wp:inline>
+        </w:drawing>
+      </w:r>
+    </w:p>
+    <w:p>
+      <w:pPr>
+        <w:rPr>
+          <w:rFonts w:ascii="Arial" w:hAnsi="Arial" w:cs="Arial"/>
+          <w:sz w:val="32"/>
+        </w:rPr>
+      </w:pPr>
+      <w:r>
+        <w:rPr>
+          <w:rFonts w:ascii="Arial" w:hAnsi="Arial" w:cs="Arial"/>
+          <w:sz w:val="32"/>
+        </w:rPr>
+        <w:t xml:space="preserve">Qui va envoyer les données au </w:t>
+      </w:r>
+      <w:proofErr w:type="spellStart"/>
+      <w:r>
+        <w:rPr>
+          <w:rFonts w:ascii="Arial" w:hAnsi="Arial" w:cs="Arial"/>
+          <w:sz w:val="32"/>
+        </w:rPr>
+        <w:t>controller</w:t>
+      </w:r>
+      <w:proofErr w:type="spellEnd"/>
+      <w:r>
+        <w:rPr>
+          <w:rFonts w:ascii="Arial" w:hAnsi="Arial" w:cs="Arial"/>
+          <w:sz w:val="32"/>
+        </w:rPr>
+        <w:t>, qui une fois la présence des champs obligatoires vérifié, va les faire pas</w:t>
+      </w:r>
+      <w:r>
+        <w:rPr>
+          <w:rFonts w:ascii="Arial" w:hAnsi="Arial" w:cs="Arial"/>
+          <w:sz w:val="32"/>
+        </w:rPr>
+        <w:t xml:space="preserve">ser dans la fonction </w:t>
+      </w:r>
+      <w:proofErr w:type="spellStart"/>
+      <w:r>
+        <w:rPr>
+          <w:rFonts w:ascii="Arial" w:hAnsi="Arial" w:cs="Arial"/>
+          <w:sz w:val="32"/>
+        </w:rPr>
+        <w:t>valid_donne</w:t>
+      </w:r>
+      <w:r>
+        <w:rPr>
+          <w:rFonts w:ascii="Arial" w:hAnsi="Arial" w:cs="Arial"/>
+          <w:sz w:val="32"/>
+        </w:rPr>
+        <w:t>es</w:t>
+      </w:r>
+      <w:proofErr w:type="spellEnd"/>
+      <w:r>
+        <w:rPr>
+          <w:rFonts w:ascii="Arial" w:hAnsi="Arial" w:cs="Arial"/>
+          <w:sz w:val="32"/>
+        </w:rPr>
+        <w:t xml:space="preserve"> pour les sécuriser.</w:t>
+      </w:r>
+    </w:p>
+    <w:p>
+      <w:pPr>
+        <w:rPr>
+          <w:rFonts w:ascii="Arial" w:hAnsi="Arial" w:cs="Arial"/>
+          <w:sz w:val="32"/>
+        </w:rPr>
+      </w:pPr>
+      <w:r>
+        <w:rPr>
+          <w:rFonts w:ascii="Arial" w:hAnsi="Arial" w:cs="Arial"/>
+          <w:sz w:val="32"/>
+        </w:rPr>
+        <w:t xml:space="preserve">Ensuite il va comparer le champ mot de passe avec sa confirmation et renvoyer une erreur s’ils sont différents, le même processus sera appliqué à l’email et sa confirmation avec en plus </w:t>
+      </w:r>
+      <w:r>
+        <w:rPr>
+          <w:rFonts w:ascii="Arial" w:hAnsi="Arial" w:cs="Arial"/>
+          <w:sz w:val="32"/>
+        </w:rPr>
+        <w:t>la fonction FILTER_VALIDATE_EMAIL qui vérifie que le format de l’email est correct.</w:t>
+      </w:r>
+    </w:p>
+    <w:p>
+      <w:pPr>
+        <w:rPr>
+          <w:rFonts w:ascii="Arial" w:hAnsi="Arial" w:cs="Arial"/>
+          <w:sz w:val="32"/>
+        </w:rPr>
+      </w:pPr>
+      <w:r>
+        <w:rPr>
+          <w:rFonts w:ascii="Arial" w:hAnsi="Arial" w:cs="Arial"/>
+          <w:sz w:val="32"/>
+        </w:rPr>
+        <w:t xml:space="preserve">Si ces étages de vérifications se passe correctement, le </w:t>
+      </w:r>
+      <w:proofErr w:type="spellStart"/>
+      <w:r>
+        <w:rPr>
+          <w:rFonts w:ascii="Arial" w:hAnsi="Arial" w:cs="Arial"/>
+          <w:sz w:val="32"/>
+        </w:rPr>
+        <w:t>controller</w:t>
+      </w:r>
+      <w:proofErr w:type="spellEnd"/>
+      <w:r>
+        <w:rPr>
+          <w:rFonts w:ascii="Arial" w:hAnsi="Arial" w:cs="Arial"/>
+          <w:sz w:val="32"/>
+        </w:rPr>
+        <w:t xml:space="preserve"> va ensuite utiliser les setters de la classe User pour affecter les valeurs des variables aux attributs de la classe, tout en utilisant la fonction </w:t>
+      </w:r>
+      <w:proofErr w:type="spellStart"/>
+      <w:r>
+        <w:rPr>
+          <w:rFonts w:ascii="Arial" w:hAnsi="Arial" w:cs="Arial"/>
+          <w:sz w:val="32"/>
+        </w:rPr>
+        <w:t>password_hash</w:t>
+      </w:r>
+      <w:proofErr w:type="spellEnd"/>
+      <w:r>
+        <w:rPr>
+          <w:rFonts w:ascii="Arial" w:hAnsi="Arial" w:cs="Arial"/>
+          <w:sz w:val="32"/>
+        </w:rPr>
+        <w:t xml:space="preserve"> avec PASSWORD_BCRYPT sur le mot de passe </w:t>
+      </w:r>
+      <w:r>
+        <w:rPr>
+          <w:rFonts w:ascii="Arial" w:hAnsi="Arial" w:cs="Arial"/>
+          <w:sz w:val="32"/>
+        </w:rPr>
+        <w:lastRenderedPageBreak/>
+        <w:t>pour le hacher et ainsi éviter l’insertion en clair dans la base de donnée.</w:t>
+      </w:r>
+    </w:p>
+    <w:p>
+      <w:pPr>
+        <w:rPr>
+          <w:rFonts w:ascii="Arial" w:hAnsi="Arial" w:cs="Arial"/>
+          <w:sz w:val="32"/>
+        </w:rPr>
+      </w:pPr>
+      <w:r>
+        <w:rPr>
+          <w:rFonts w:ascii="Arial" w:hAnsi="Arial" w:cs="Arial"/>
+          <w:sz w:val="32"/>
+        </w:rPr>
+        <w:t xml:space="preserve">Une fois fait, le </w:t>
+      </w:r>
+      <w:proofErr w:type="spellStart"/>
+      <w:r>
+        <w:rPr>
+          <w:rFonts w:ascii="Arial" w:hAnsi="Arial" w:cs="Arial"/>
+          <w:sz w:val="32"/>
+        </w:rPr>
+        <w:t>controller</w:t>
+      </w:r>
+      <w:proofErr w:type="spellEnd"/>
+      <w:r>
+        <w:rPr>
+          <w:rFonts w:ascii="Arial" w:hAnsi="Arial" w:cs="Arial"/>
+          <w:sz w:val="32"/>
+        </w:rPr>
+        <w:t xml:space="preserve"> va pouvoir vérifier si le pseudo et le mail sont déjà présents en BDD, et renvoyer une erreur si c’est le cas. Pour cela les fonctions </w:t>
+      </w:r>
+      <w:proofErr w:type="spellStart"/>
+      <w:r>
+        <w:rPr>
+          <w:rFonts w:ascii="Arial" w:hAnsi="Arial" w:cs="Arial"/>
+          <w:sz w:val="32"/>
+        </w:rPr>
+        <w:t>verifyMail</w:t>
+      </w:r>
+      <w:proofErr w:type="spellEnd"/>
+      <w:r>
+        <w:rPr>
+          <w:rFonts w:ascii="Arial" w:hAnsi="Arial" w:cs="Arial"/>
+          <w:sz w:val="32"/>
+        </w:rPr>
+        <w:t xml:space="preserve"> et </w:t>
+      </w:r>
+      <w:proofErr w:type="spellStart"/>
+      <w:r>
+        <w:rPr>
+          <w:rFonts w:ascii="Arial" w:hAnsi="Arial" w:cs="Arial"/>
+          <w:sz w:val="32"/>
+        </w:rPr>
+        <w:t>verifyPseudo</w:t>
+      </w:r>
+      <w:proofErr w:type="spellEnd"/>
+      <w:r>
+        <w:rPr>
+          <w:rFonts w:ascii="Arial" w:hAnsi="Arial" w:cs="Arial"/>
+          <w:sz w:val="32"/>
+        </w:rPr>
+        <w:t xml:space="preserve"> seront utilisées en combinaison avec un </w:t>
+      </w:r>
+      <w:proofErr w:type="spellStart"/>
+      <w:r>
+        <w:rPr>
+          <w:rFonts w:ascii="Arial" w:hAnsi="Arial" w:cs="Arial"/>
+          <w:sz w:val="32"/>
+        </w:rPr>
+        <w:t>rowCount</w:t>
+      </w:r>
+      <w:proofErr w:type="spellEnd"/>
+      <w:r>
+        <w:rPr>
+          <w:rFonts w:ascii="Arial" w:hAnsi="Arial" w:cs="Arial"/>
+          <w:sz w:val="32"/>
+        </w:rPr>
+        <w:t xml:space="preserve"> pour vérifier la présence de champs dans le retour de la requête.</w:t>
+      </w:r>
+    </w:p>
+    <w:p>
+      <w:pPr>
+        <w:rPr>
+          <w:rFonts w:ascii="Arial" w:hAnsi="Arial" w:cs="Arial"/>
+          <w:sz w:val="32"/>
+        </w:rPr>
+      </w:pPr>
+      <w:r>
+        <w:rPr>
+          <w:rFonts w:ascii="Arial" w:hAnsi="Arial" w:cs="Arial"/>
+          <w:sz w:val="32"/>
+        </w:rPr>
+        <w:t xml:space="preserve">Pour finir le </w:t>
+      </w:r>
+      <w:proofErr w:type="spellStart"/>
+      <w:r>
+        <w:rPr>
+          <w:rFonts w:ascii="Arial" w:hAnsi="Arial" w:cs="Arial"/>
+          <w:sz w:val="32"/>
+        </w:rPr>
+        <w:t>controller</w:t>
+      </w:r>
+      <w:proofErr w:type="spellEnd"/>
+      <w:r>
+        <w:rPr>
+          <w:rFonts w:ascii="Arial" w:hAnsi="Arial" w:cs="Arial"/>
+          <w:sz w:val="32"/>
+        </w:rPr>
+        <w:t xml:space="preserve"> va exécuter la fonction </w:t>
+      </w:r>
+      <w:proofErr w:type="spellStart"/>
+      <w:r>
+        <w:rPr>
+          <w:rFonts w:ascii="Arial" w:hAnsi="Arial" w:cs="Arial"/>
+          <w:sz w:val="32"/>
+        </w:rPr>
+        <w:t>createUser</w:t>
+      </w:r>
+      <w:proofErr w:type="spellEnd"/>
+      <w:r>
+        <w:rPr>
+          <w:rFonts w:ascii="Arial" w:hAnsi="Arial" w:cs="Arial"/>
+          <w:sz w:val="32"/>
+        </w:rPr>
+        <w:t xml:space="preserve"> pour créer l’utilisateur en BDD grâce à des requêtes </w:t>
+      </w:r>
+      <w:r>
+        <w:rPr>
+          <w:rFonts w:ascii="Arial" w:hAnsi="Arial" w:cs="Arial"/>
+          <w:sz w:val="32"/>
+        </w:rPr>
+        <w:t xml:space="preserve">préparées. Si la création se passe comme prévu, il va vérifier qu’il y a bien un seul utilisateur avec le pseudo choisi dans la BDD avec la fonction </w:t>
+      </w:r>
+      <w:proofErr w:type="spellStart"/>
+      <w:r>
+        <w:rPr>
+          <w:rFonts w:ascii="Arial" w:hAnsi="Arial" w:cs="Arial"/>
+          <w:sz w:val="32"/>
+        </w:rPr>
+        <w:t>getSingleUser</w:t>
+      </w:r>
+      <w:proofErr w:type="spellEnd"/>
+      <w:r>
+        <w:rPr>
+          <w:rFonts w:ascii="Arial" w:hAnsi="Arial" w:cs="Arial"/>
+          <w:sz w:val="32"/>
+        </w:rPr>
+        <w:t xml:space="preserve"> </w:t>
+      </w:r>
+      <w:proofErr w:type="gramStart"/>
+      <w:r>
+        <w:rPr>
+          <w:rFonts w:ascii="Arial" w:hAnsi="Arial" w:cs="Arial"/>
+          <w:sz w:val="32"/>
+        </w:rPr>
+        <w:t>de User</w:t>
+      </w:r>
+      <w:proofErr w:type="gramEnd"/>
+      <w:r>
+        <w:rPr>
+          <w:rFonts w:ascii="Arial" w:hAnsi="Arial" w:cs="Arial"/>
+          <w:sz w:val="32"/>
+        </w:rPr>
+        <w:t xml:space="preserve"> et </w:t>
+      </w:r>
+      <w:proofErr w:type="spellStart"/>
+      <w:r>
+        <w:rPr>
+          <w:rFonts w:ascii="Arial" w:hAnsi="Arial" w:cs="Arial"/>
+          <w:sz w:val="32"/>
+        </w:rPr>
+        <w:t>rowCount</w:t>
+      </w:r>
+      <w:proofErr w:type="spellEnd"/>
+      <w:r>
+        <w:rPr>
+          <w:rFonts w:ascii="Arial" w:hAnsi="Arial" w:cs="Arial"/>
+          <w:sz w:val="32"/>
+        </w:rPr>
+        <w:t>, et renvoyer une erreur si ce n’est pas le cas.</w:t>
+      </w:r>
+    </w:p>
+    <w:p>
+      <w:pPr>
+        <w:rPr>
+          <w:rFonts w:ascii="Arial" w:hAnsi="Arial" w:cs="Arial"/>
+          <w:sz w:val="32"/>
+        </w:rPr>
+      </w:pPr>
+      <w:r>
+        <w:rPr>
+          <w:rFonts w:ascii="Arial" w:hAnsi="Arial" w:cs="Arial"/>
+          <w:sz w:val="32"/>
+        </w:rPr>
+        <w:t xml:space="preserve">Une fois la création terminée, </w:t>
+      </w:r>
+      <w:r>
+        <w:rPr>
+          <w:rFonts w:ascii="Arial" w:hAnsi="Arial" w:cs="Arial"/>
+          <w:sz w:val="32"/>
+        </w:rPr>
+        <w:t>l’utilisateur est renvoy</w:t>
+      </w:r>
+      <w:r>
+        <w:rPr>
+          <w:rFonts w:ascii="Arial" w:hAnsi="Arial" w:cs="Arial"/>
+          <w:sz w:val="32"/>
+        </w:rPr>
+        <w:t>é sur la page d’accueil.</w:t>
+      </w:r>
+    </w:p>
+    <w:p>
+      <w:pPr>
+        <w:rPr>
+          <w:rFonts w:ascii="Arial" w:hAnsi="Arial" w:cs="Arial"/>
+          <w:sz w:val="32"/>
+        </w:rPr>
+      </w:pPr>
+    </w:p>
+    <w:p>
+      <w:pPr>
+        <w:rPr>
+          <w:rFonts w:ascii="Arial" w:hAnsi="Arial" w:cs="Arial"/>
+          <w:sz w:val="32"/>
+          <w:szCs w:val="32"/>
+          <w:u w:val="single"/>
+        </w:rPr>
+      </w:pPr>
+      <w:r>
+        <w:rPr>
+          <w:rFonts w:ascii="Arial" w:hAnsi="Arial" w:cs="Arial"/>
+          <w:sz w:val="32"/>
+          <w:szCs w:val="32"/>
+          <w:u w:val="single"/>
+        </w:rPr>
+        <w:t>Connexion</w:t>
+      </w:r>
+    </w:p>
+    <w:p>
+      <w:pPr>
+        <w:rPr>
+          <w:rFonts w:ascii="Arial" w:hAnsi="Arial" w:cs="Arial"/>
+          <w:sz w:val="32"/>
+        </w:rPr>
+      </w:pPr>
+      <w:r>
+        <w:rPr>
+          <w:rFonts w:ascii="Arial" w:hAnsi="Arial" w:cs="Arial"/>
+          <w:sz w:val="32"/>
+        </w:rPr>
+        <w:t>La connexion passe aussi en premier lieu par un formulaire dans une modale.</w:t>
+      </w:r>
+      <w:r>
+        <w:rPr>
+          <w:noProof/>
+          <w:lang w:eastAsia="fr-FR"/>
+        </w:rPr>
+        <w:drawing>
+          <wp:inline distT="0" distB="0" distL="0" distR="0" wp14:anchorId="3A7C4871" wp14:editId="7101DEB1">
+            <wp:extent cx="5781675" cy="2943225"/>
+            <wp:effectExtent l="0" t="0" r="9525" b="9525"/>
+            <wp:docPr id="15" name="Image 15"/>
+            <wp:cNvGraphicFramePr>
+              <a:graphicFrameLocks xmlns:a="http://schemas.openxmlformats.org/drawingml/2006/main" noChangeAspect="1"/>
+            </wp:cNvGraphicFramePr>
+            <a:graphic xmlns:a="http://schemas.openxmlformats.org/drawingml/2006/main">
+              <a:graphicData uri="http://schemas.openxmlformats.org/drawingml/2006/picture">
+                <pic:pic xmlns:pic="http://schemas.openxmlformats.org/drawingml/2006/picture">
+                  <pic:nvPicPr>
+                    <pic:cNvPr id="1" name=""/>
+                    <pic:cNvPicPr/>
+                  </pic:nvPicPr>
+                  <pic:blipFill>
+                    <a:blip r:embed="rId30"/>
+                    <a:stretch>
+                      <a:fillRect/>
+                    </a:stretch>
+                  </pic:blipFill>
+                  <pic:spPr>
+                    <a:xfrm>
+                      <a:off x="0" y="0"/>
                       <a:ext cx="5781675" cy="2943225"/>
                     </a:xfrm>
                     <a:prstGeom prst="rect">
@@ -4839,21 +5061,7 @@
           <w:rFonts w:ascii="Arial" w:hAnsi="Arial" w:cs="Arial"/>
           <w:sz w:val="32"/>
         </w:rPr>
-        <w:t xml:space="preserve"> pour affecter la valeur</w:t>
-      </w:r>
-      <w:r>
-        <w:rPr>
-          <w:rFonts w:ascii="Arial" w:hAnsi="Arial" w:cs="Arial"/>
-          <w:sz w:val="32"/>
-        </w:rPr>
-        <w:t xml:space="preserve"> </w:t>
-      </w:r>
-      <w:r>
-        <w:rPr>
-          <w:rFonts w:ascii="Arial" w:hAnsi="Arial" w:cs="Arial"/>
-          <w:sz w:val="32"/>
-        </w:rPr>
-        <w:t xml:space="preserve">du </w:t>
+        <w:t xml:space="preserve"> pour affecter la valeur du </w:t>
       </w:r>
       <w:r>
         <w:rPr>
@@ -5675,23 +5883,255 @@
     </w:p>
     <w:p/>
     <w:p>
-      <w:bookmarkStart w:id="0" w:name="_GoBack"/>
-      <w:bookmarkEnd w:id="0"/>
-    </w:p>
-    <w:p>
-      <w:pPr>
-        <w:rPr>
-          <w:rFonts w:ascii="Arial" w:hAnsi="Arial" w:cs="Arial"/>
-          <w:b/>
-          <w:color w:val="1F4E79" w:themeColor="accent1" w:themeShade="80"/>
-          <w:sz w:val="44"/>
-          <w:szCs w:val="32"/>
-          <w:u w:val="single"/>
-        </w:rPr>
-      </w:pPr>
+      <w:pPr>
+        <w:rPr>
+          <w:rFonts w:ascii="Arial" w:hAnsi="Arial" w:cs="Arial"/>
+          <w:sz w:val="32"/>
+        </w:rPr>
+      </w:pPr>
+      <w:r>
+        <w:rPr>
+          <w:rFonts w:ascii="Arial" w:hAnsi="Arial" w:cs="Arial"/>
+          <w:sz w:val="32"/>
+        </w:rPr>
+        <w:lastRenderedPageBreak/>
+        <w:t>Je pense qu’il est pertinent de présenter en plus des fonctionnalités ci-dessus l’affichage d’un jeu :</w:t>
+      </w:r>
+    </w:p>
+    <w:p>
+      <w:pPr>
+        <w:rPr>
+          <w:rFonts w:ascii="Arial" w:hAnsi="Arial" w:cs="Arial"/>
+          <w:sz w:val="32"/>
+        </w:rPr>
+      </w:pPr>
+      <w:r>
+        <w:rPr>
+          <w:rFonts w:ascii="Arial" w:hAnsi="Arial" w:cs="Arial"/>
+          <w:sz w:val="32"/>
+        </w:rPr>
+        <w:t xml:space="preserve"> </w:t>
+      </w:r>
+      <w:r>
+        <w:rPr>
+          <w:rFonts w:ascii="Arial" w:hAnsi="Arial" w:cs="Arial"/>
+          <w:sz w:val="32"/>
+        </w:rPr>
+        <w:t xml:space="preserve">Une fois le lien d’un jeu sélectionné par un utilisateur, le </w:t>
+      </w:r>
+      <w:proofErr w:type="spellStart"/>
+      <w:r>
+        <w:rPr>
+          <w:rFonts w:ascii="Arial" w:hAnsi="Arial" w:cs="Arial"/>
+          <w:sz w:val="32"/>
+        </w:rPr>
+        <w:t>controller</w:t>
+      </w:r>
+      <w:proofErr w:type="spellEnd"/>
+      <w:r>
+        <w:rPr>
+          <w:rFonts w:ascii="Arial" w:hAnsi="Arial" w:cs="Arial"/>
+          <w:sz w:val="32"/>
+        </w:rPr>
+        <w:t xml:space="preserve"> récupère le nom du jeu dans l’url de la page et va chercher les données du jeu dans la BDD avec la fonction </w:t>
+      </w:r>
+      <w:proofErr w:type="spellStart"/>
+      <w:r>
+        <w:rPr>
+          <w:rFonts w:ascii="Arial" w:hAnsi="Arial" w:cs="Arial"/>
+          <w:sz w:val="32"/>
+        </w:rPr>
+        <w:t>readSingleGame</w:t>
+      </w:r>
+      <w:proofErr w:type="spellEnd"/>
+      <w:r>
+        <w:rPr>
+          <w:rFonts w:ascii="Arial" w:hAnsi="Arial" w:cs="Arial"/>
+          <w:sz w:val="32"/>
+        </w:rPr>
+        <w:t xml:space="preserve"> de la classe Jeu.</w:t>
+      </w:r>
+    </w:p>
+    <w:p>
+      <w:pPr>
+        <w:rPr>
+          <w:rFonts w:ascii="Arial" w:hAnsi="Arial" w:cs="Arial"/>
+          <w:sz w:val="32"/>
+        </w:rPr>
+      </w:pPr>
+      <w:r>
+        <w:rPr>
+          <w:rFonts w:ascii="Arial" w:hAnsi="Arial" w:cs="Arial"/>
+          <w:sz w:val="32"/>
+        </w:rPr>
+        <w:t xml:space="preserve">Une fois ces informations récupérées, il faut aller chercher les informations nécessaires dans les autres tables : </w:t>
+      </w:r>
+      <w:proofErr w:type="spellStart"/>
+      <w:r>
+        <w:rPr>
+          <w:rFonts w:ascii="Arial" w:hAnsi="Arial" w:cs="Arial"/>
+          <w:sz w:val="32"/>
+        </w:rPr>
+        <w:t>nom_studio</w:t>
+      </w:r>
+      <w:proofErr w:type="spellEnd"/>
+      <w:r>
+        <w:rPr>
+          <w:rFonts w:ascii="Arial" w:hAnsi="Arial" w:cs="Arial"/>
+          <w:sz w:val="32"/>
+        </w:rPr>
+        <w:t xml:space="preserve"> dans la table studios, </w:t>
+      </w:r>
+      <w:proofErr w:type="spellStart"/>
+      <w:r>
+        <w:rPr>
+          <w:rFonts w:ascii="Arial" w:hAnsi="Arial" w:cs="Arial"/>
+          <w:sz w:val="32"/>
+        </w:rPr>
+        <w:t>nom_editeur</w:t>
+      </w:r>
+      <w:proofErr w:type="spellEnd"/>
+      <w:r>
+        <w:rPr>
+          <w:rFonts w:ascii="Arial" w:hAnsi="Arial" w:cs="Arial"/>
+          <w:sz w:val="32"/>
+        </w:rPr>
+        <w:t xml:space="preserve"> dans </w:t>
+      </w:r>
+      <w:proofErr w:type="spellStart"/>
+      <w:r>
+        <w:rPr>
+          <w:rFonts w:ascii="Arial" w:hAnsi="Arial" w:cs="Arial"/>
+          <w:sz w:val="32"/>
+        </w:rPr>
+        <w:t>editeur</w:t>
+      </w:r>
+      <w:proofErr w:type="spellEnd"/>
+      <w:r>
+        <w:rPr>
+          <w:rFonts w:ascii="Arial" w:hAnsi="Arial" w:cs="Arial"/>
+          <w:sz w:val="32"/>
+        </w:rPr>
+        <w:t xml:space="preserve">, etc. Pour cela le </w:t>
+      </w:r>
+      <w:proofErr w:type="spellStart"/>
+      <w:r>
+        <w:rPr>
+          <w:rFonts w:ascii="Arial" w:hAnsi="Arial" w:cs="Arial"/>
+          <w:sz w:val="32"/>
+        </w:rPr>
+        <w:t>controller</w:t>
+      </w:r>
+      <w:proofErr w:type="spellEnd"/>
+      <w:r>
+        <w:rPr>
+          <w:rFonts w:ascii="Arial" w:hAnsi="Arial" w:cs="Arial"/>
+          <w:sz w:val="32"/>
+        </w:rPr>
+        <w:t xml:space="preserve"> va faire appel aux fonction imbriquées de la classe Jeu qui présentent toutes la même structure, </w:t>
+      </w:r>
+      <w:r>
+        <w:rPr>
+          <w:rFonts w:ascii="Arial" w:hAnsi="Arial" w:cs="Arial"/>
+          <w:sz w:val="32"/>
+        </w:rPr>
+        <w:t xml:space="preserve">avec un </w:t>
+      </w:r>
+      <w:proofErr w:type="spellStart"/>
+      <w:r>
+        <w:rPr>
+          <w:rFonts w:ascii="Arial" w:hAnsi="Arial" w:cs="Arial"/>
+          <w:sz w:val="32"/>
+        </w:rPr>
+        <w:t>inner</w:t>
+      </w:r>
+      <w:proofErr w:type="spellEnd"/>
+      <w:r>
+        <w:rPr>
+          <w:rFonts w:ascii="Arial" w:hAnsi="Arial" w:cs="Arial"/>
+          <w:sz w:val="32"/>
+        </w:rPr>
+        <w:t xml:space="preserve"> </w:t>
+      </w:r>
+      <w:proofErr w:type="spellStart"/>
+      <w:r>
+        <w:rPr>
+          <w:rFonts w:ascii="Arial" w:hAnsi="Arial" w:cs="Arial"/>
+          <w:sz w:val="32"/>
+        </w:rPr>
+        <w:t>join</w:t>
+      </w:r>
+      <w:proofErr w:type="spellEnd"/>
+      <w:r>
+        <w:rPr>
+          <w:rFonts w:ascii="Arial" w:hAnsi="Arial" w:cs="Arial"/>
+          <w:sz w:val="32"/>
+        </w:rPr>
+        <w:t xml:space="preserve"> si une table d’association est présente.</w:t>
+      </w:r>
+    </w:p>
+    <w:p>
+      <w:pPr>
+        <w:rPr>
+          <w:rFonts w:ascii="Arial" w:hAnsi="Arial" w:cs="Arial"/>
+          <w:sz w:val="32"/>
+        </w:rPr>
+      </w:pPr>
+    </w:p>
+    <w:p>
+      <w:pPr>
+        <w:rPr>
+          <w:rFonts w:ascii="Arial" w:hAnsi="Arial" w:cs="Arial"/>
+          <w:sz w:val="32"/>
+        </w:rPr>
+      </w:pPr>
+      <w:r>
+        <w:rPr>
+          <w:rFonts w:ascii="Arial" w:hAnsi="Arial" w:cs="Arial"/>
+          <w:sz w:val="32"/>
+        </w:rPr>
+        <w:t>Une fois toutes les données récupérées et insérées dans des variables, la vue va pouvoir</w:t>
+      </w:r>
+      <w:r>
+        <w:rPr>
+          <w:rFonts w:ascii="Arial" w:hAnsi="Arial" w:cs="Arial"/>
+          <w:sz w:val="32"/>
+        </w:rPr>
+        <w:t xml:space="preserve"> les</w:t>
+      </w:r>
+      <w:r>
+        <w:rPr>
+          <w:rFonts w:ascii="Arial" w:hAnsi="Arial" w:cs="Arial"/>
+          <w:sz w:val="32"/>
+        </w:rPr>
+        <w:t xml:space="preserve"> afficher en récupérant ces variables depuis le </w:t>
+      </w:r>
+      <w:proofErr w:type="spellStart"/>
+      <w:r>
+        <w:rPr>
+          <w:rFonts w:ascii="Arial" w:hAnsi="Arial" w:cs="Arial"/>
+          <w:sz w:val="32"/>
+        </w:rPr>
+        <w:t>controller</w:t>
+      </w:r>
+      <w:proofErr w:type="spellEnd"/>
+      <w:r>
+        <w:rPr>
+          <w:rFonts w:ascii="Arial" w:hAnsi="Arial" w:cs="Arial"/>
+          <w:sz w:val="32"/>
+        </w:rPr>
+        <w:t>.</w:t>
+      </w:r>
+      <w:r>
+        <w:rPr>
+          <w:rFonts w:ascii="Arial" w:hAnsi="Arial" w:cs="Arial"/>
+          <w:sz w:val="32"/>
+        </w:rPr>
+        <w:t xml:space="preserve"> </w:t>
+      </w:r>
     </w:p>
     <w:sectPr>
-      <w:footerReference w:type="default" r:id="rId29"/>
+      <w:footerReference w:type="default" r:id="rId31"/>
       <w:pgSz w:w="11906" w:h="16838"/>
       <w:pgMar w:top="1440" w:right="1080" w:bottom="1440" w:left="1080" w:header="708" w:footer="708" w:gutter="0"/>
       <w:cols w:space="708"/>
@@ -5756,7 +6196,7 @@
           <w:rPr>
             <w:noProof/>
           </w:rPr>
-          <w:t>18</w:t>
+          <w:t>21</w:t>
         </w:r>
         <w:r>
           <w:fldChar w:fldCharType="end"/>
@@ -6789,7 +7229,7 @@
 </file>
 
 <file path=customXml/itemProps1.xml><?xml version="1.0" encoding="utf-8"?>
-<ds:datastoreItem xmlns:ds="http://schemas.openxmlformats.org/officeDocument/2006/customXml" ds:itemID="{F747F42F-6D01-4D00-9927-25799CC3A494}">
+<ds:datastoreItem xmlns:ds="http://schemas.openxmlformats.org/officeDocument/2006/customXml" ds:itemID="{E5E0E823-C8B0-4828-9174-C553309B6BBF}">
   <ds:schemaRefs>
     <ds:schemaRef ds:uri="http://schemas.openxmlformats.org/officeDocument/2006/bibliography"/>
   </ds:schemaRefs>

</xml_diff>